<commit_message>
prima contro revisione post asia capitolo 2
</commit_message>
<xml_diff>
--- a/testo di tesi/capitolo 2 tesi - Copia asia.docx
+++ b/testo di tesi/capitolo 2 tesi - Copia asia.docx
@@ -27,13 +27,22 @@
         <w:t xml:space="preserve">utilizzati </w:t>
       </w:r>
       <w:r>
-        <w:t xml:space="preserve">per la realizzazione dei modelli e dell’interfaccia </w:t>
+        <w:t xml:space="preserve">per la realizzazione dei modelli </w:t>
+      </w:r>
+      <w:r>
+        <w:t xml:space="preserve">predittivi </w:t>
+      </w:r>
+      <w:r>
+        <w:t xml:space="preserve">e dell’interfaccia </w:t>
       </w:r>
       <w:r>
         <w:t>successivamente</w:t>
       </w:r>
       <w:r>
-        <w:t xml:space="preserve"> effettuata</w:t>
+        <w:t xml:space="preserve"> </w:t>
+      </w:r>
+      <w:r>
+        <w:t>creata</w:t>
       </w:r>
       <w:r>
         <w:t xml:space="preserve">. </w:t>
@@ -106,10 +115,18 @@
         <w:t xml:space="preserve">L'apprendimento supervisionato consiste </w:t>
       </w:r>
       <w:r>
-        <w:t xml:space="preserve">nell’ indicare </w:t>
-      </w:r>
-      <w:r>
-        <w:t xml:space="preserve">al calcolatore una regola generale che mappi gli input e gli output desiderati. L'algoritmo di apprendimento è </w:t>
+        <w:t xml:space="preserve">nell’indicare </w:t>
+      </w:r>
+      <w:r>
+        <w:t xml:space="preserve">al calcolatore una regola generale che mappi gli input e gli output desiderati. </w:t>
+      </w:r>
+    </w:p>
+    <w:p>
+      <w:pPr>
+        <w:pStyle w:val="Paragrafoelenco"/>
+      </w:pPr>
+      <w:r>
+        <w:t xml:space="preserve">L'algoritmo di apprendimento è </w:t>
       </w:r>
       <w:r>
         <w:t xml:space="preserve">provvisto </w:t>
@@ -151,7 +168,15 @@
         </w:numPr>
       </w:pPr>
       <w:r>
-        <w:t xml:space="preserve">L'apprendimento non supervisionato invece, non fornisce all'algoritmo di apprendimento le etichette desiderate. In questo caso, l'algoritmo di apprendimento deve </w:t>
+        <w:t xml:space="preserve">L'apprendimento non supervisionato invece, non fornisce all'algoritmo di apprendimento le etichette desiderate. </w:t>
+      </w:r>
+    </w:p>
+    <w:p>
+      <w:pPr>
+        <w:pStyle w:val="Paragrafoelenco"/>
+      </w:pPr>
+      <w:r>
+        <w:t xml:space="preserve">In questo caso, l'algoritmo di apprendimento deve </w:t>
       </w:r>
       <w:r>
         <w:t xml:space="preserve">necessariamente estrapolare </w:t>
@@ -192,14 +217,30 @@
         <w:t>D</w:t>
       </w:r>
       <w:r>
-        <w:t xml:space="preserve">urante l'interazione il programma riceve un feedback sotto forma di premio e cerca di </w:t>
+        <w:t>urante l'interazione il programma riceve un feedback sotto forma di premio e cerca di</w:t>
+      </w:r>
+      <w:r>
+        <w:t xml:space="preserve"> </w:t>
       </w:r>
       <w:r>
         <w:t>massimizzare il suo “punteggio”</w:t>
       </w:r>
       <w:r>
-        <w:t>, in modo da imparare a raggiungere l'obiettivo prefissato.</w:t>
-      </w:r>
+        <w:t xml:space="preserve">, in modo da imparare </w:t>
+      </w:r>
+      <w:r>
+        <w:t>e</w:t>
+      </w:r>
+      <w:r>
+        <w:t xml:space="preserve"> raggiungere l'obiettivo prefissato.</w:t>
+      </w:r>
+    </w:p>
+    <w:p>
+      <w:pPr>
+        <w:pBdr>
+          <w:bottom w:val="single" w:sz="6" w:space="1" w:color="auto"/>
+        </w:pBdr>
+      </w:pPr>
     </w:p>
     <w:p/>
     <w:p>
@@ -220,7 +261,10 @@
     </w:p>
     <w:p>
       <w:r>
-        <w:t xml:space="preserve">Questa </w:t>
+        <w:t>Questa</w:t>
+      </w:r>
+      <w:r>
+        <w:t xml:space="preserve"> </w:t>
       </w:r>
       <w:r>
         <w:t xml:space="preserve">utilizza metodi per l'acquisizione e l'analisi di immagini digitali in modo da estrarre dati multidimensionali dal mondo reale e produrre informazioni numeriche o simboliche. </w:t>
@@ -258,9 +302,17 @@
         <w:t>alla corretta linea d'azione.</w:t>
       </w:r>
     </w:p>
+    <w:p>
+      <w:pPr>
+        <w:pBdr>
+          <w:bottom w:val="single" w:sz="6" w:space="1" w:color="auto"/>
+        </w:pBdr>
+      </w:pPr>
+    </w:p>
     <w:p/>
     <w:p>
       <w:r>
+        <w:lastRenderedPageBreak/>
         <w:t>Cuda</w:t>
       </w:r>
     </w:p>
@@ -282,9 +334,16 @@
     </w:p>
     <w:p>
       <w:r>
-        <w:lastRenderedPageBreak/>
-        <w:t xml:space="preserve">CUDA® è una piattaforma di calcolo parallelo e un modello di programmazione sviluppato da NVIDIA per il calcolo generale su unità di elaborazione grafica (GPU). </w:t>
-      </w:r>
+        <w:t>CUDA® è una piattaforma di calcolo parallelo</w:t>
+      </w:r>
+      <w:r>
+        <w:t xml:space="preserve">, </w:t>
+      </w:r>
+      <w:r>
+        <w:t xml:space="preserve">un modello di programmazione sviluppato da NVIDIA per il calcolo generale su unità di elaborazione grafica (GPU). </w:t>
+      </w:r>
+    </w:p>
+    <w:p>
       <w:r>
         <w:t xml:space="preserve">Per mezzo di </w:t>
       </w:r>
@@ -306,7 +365,19 @@
         <w:t xml:space="preserve">dotate di </w:t>
       </w:r>
       <w:r>
-        <w:t xml:space="preserve">accelerazione GPU, la parte sequenziale del carico di lavoro viene eseguita sulla CPU – ottimizzata per le prestazioni single-threaded – mentre la parte computazionalmente intensiva dell’applicazione viene </w:t>
+        <w:t>accelerazione GPU, la parte sequenziale del carico di lavoro viene eseguita sulla CPU</w:t>
+      </w:r>
+      <w:r>
+        <w:t>,</w:t>
+      </w:r>
+      <w:r>
+        <w:t xml:space="preserve"> ottimizzata per le prestazioni single-threaded</w:t>
+      </w:r>
+      <w:r>
+        <w:t>,</w:t>
+      </w:r>
+      <w:r>
+        <w:t xml:space="preserve"> mentre la parte computazionalmente intensiva dell’applicazione viene </w:t>
       </w:r>
       <w:r>
         <w:t xml:space="preserve">realizzata </w:t>
@@ -323,10 +394,16 @@
         <w:t xml:space="preserve">ci si avvale di </w:t>
       </w:r>
       <w:r>
-        <w:t>CUDA, gli sviluppatori programmano in linguaggi popolari come C, C++, Fortran, Python e MATLAB</w:t>
-      </w:r>
-      <w:r>
-        <w:t xml:space="preserve">, esprimendo </w:t>
+        <w:t xml:space="preserve">CUDA, gli sviluppatori </w:t>
+      </w:r>
+      <w:r>
+        <w:t xml:space="preserve">hanno la possibilità di programmare </w:t>
+      </w:r>
+      <w:r>
+        <w:t>in linguaggi popolari come C, C++, Fortran, Python e MATLAB</w:t>
+      </w:r>
+      <w:r>
+        <w:t>, esprimendo</w:t>
       </w:r>
       <w:r>
         <w:t xml:space="preserve"> </w:t>
@@ -340,7 +417,12 @@
     </w:p>
     <w:p>
       <w:r>
-        <w:t>Il toolkit CUDA di NVIDIA fornisce tutto il necessario per sviluppare applicazioni con accelerazione GPU. Il toolkit CUDA include librerie accelerate su GPU, un compilatore, strumenti di sviluppo e il runtime CUDA.</w:t>
+        <w:t>Il toolkit CUDA di NVIDIA fornisce tutto il necessario per sviluppare applicazioni con accelerazione GPU.</w:t>
+      </w:r>
+    </w:p>
+    <w:p>
+      <w:r>
+        <w:t>Il toolkit CUDA include librerie accelerate su GPU, un compilatore, strumenti di sviluppo e il runtime CUDA.</w:t>
       </w:r>
     </w:p>
     <w:p>
@@ -398,6 +480,14 @@
         </w:drawing>
       </w:r>
     </w:p>
+    <w:p>
+      <w:pPr>
+        <w:pBdr>
+          <w:top w:val="single" w:sz="6" w:space="1" w:color="auto"/>
+          <w:bottom w:val="single" w:sz="6" w:space="1" w:color="auto"/>
+        </w:pBdr>
+      </w:pPr>
+    </w:p>
     <w:p/>
     <w:p>
       <w:r>
@@ -425,7 +515,13 @@
         <w:t>Visual Studio Code supporta molteplici linguaggi e funzionalità aggiuntive grazie alla possibilità di installare dei plugin disponibili attraverso un repository centrale</w:t>
       </w:r>
       <w:r>
-        <w:t xml:space="preserve"> che presenta, oltre a diverse estensioni fornite direttamente da Microsoft innumerevoli estensioni rese disponibili dalla community</w:t>
+        <w:t xml:space="preserve"> che presenta, oltre a diverse estensioni fornite direttamente da Microsoft</w:t>
+      </w:r>
+      <w:r>
+        <w:t xml:space="preserve">, </w:t>
+      </w:r>
+      <w:r>
+        <w:t>innumerevoli estensioni rese disponibili dalla community</w:t>
       </w:r>
       <w:r>
         <w:t xml:space="preserve">. </w:t>
@@ -543,22 +639,32 @@
         </w:drawing>
       </w:r>
     </w:p>
-    <w:p>
-      <w:r>
-        <w:t>Librerie utilizzate:</w:t>
-      </w:r>
-    </w:p>
-    <w:p>
-      <w:r>
-        <w:t>Pandas</w:t>
-      </w:r>
-    </w:p>
+    <w:p/>
     <w:p>
       <w:pPr>
         <w:pBdr>
+          <w:top w:val="single" w:sz="6" w:space="1" w:color="auto"/>
           <w:bottom w:val="single" w:sz="6" w:space="1" w:color="auto"/>
         </w:pBdr>
       </w:pPr>
+    </w:p>
+    <w:p/>
+    <w:p>
+      <w:r>
+        <w:t>Librerie utilizzate:</w:t>
+      </w:r>
+    </w:p>
+    <w:p>
+      <w:r>
+        <w:t>Pandas</w:t>
+      </w:r>
+    </w:p>
+    <w:p>
+      <w:pPr>
+        <w:pBdr>
+          <w:bottom w:val="single" w:sz="6" w:space="9" w:color="auto"/>
+        </w:pBdr>
+      </w:pPr>
       <w:r>
         <w:t>La libreria software open source Pandas è stata sviluppata per il linguaggio di programmazione Python</w:t>
       </w:r>
@@ -578,7 +684,7 @@
     <w:p>
       <w:pPr>
         <w:pBdr>
-          <w:bottom w:val="single" w:sz="6" w:space="1" w:color="auto"/>
+          <w:bottom w:val="single" w:sz="6" w:space="9" w:color="auto"/>
         </w:pBdr>
       </w:pPr>
       <w:r>
@@ -600,7 +706,7 @@
     <w:p>
       <w:pPr>
         <w:pBdr>
-          <w:bottom w:val="single" w:sz="6" w:space="1" w:color="auto"/>
+          <w:bottom w:val="single" w:sz="6" w:space="9" w:color="auto"/>
         </w:pBdr>
       </w:pPr>
       <w:r>
@@ -660,16 +766,34 @@
     <w:p>
       <w:pPr>
         <w:pBdr>
-          <w:bottom w:val="single" w:sz="6" w:space="1" w:color="auto"/>
+          <w:bottom w:val="single" w:sz="6" w:space="9" w:color="auto"/>
         </w:pBdr>
       </w:pPr>
     </w:p>
     <w:p>
       <w:pPr>
         <w:pBdr>
-          <w:bottom w:val="single" w:sz="6" w:space="1" w:color="auto"/>
+          <w:bottom w:val="single" w:sz="6" w:space="9" w:color="auto"/>
         </w:pBdr>
       </w:pPr>
+    </w:p>
+    <w:p>
+      <w:pPr>
+        <w:pBdr>
+          <w:bottom w:val="single" w:sz="6" w:space="9" w:color="auto"/>
+        </w:pBdr>
+      </w:pPr>
+      <w:r>
+        <w:lastRenderedPageBreak/>
+        <w:t>-----</w:t>
+      </w:r>
+    </w:p>
+    <w:p>
+      <w:pPr>
+        <w:pBdr>
+          <w:bottom w:val="single" w:sz="6" w:space="9" w:color="auto"/>
+        </w:pBdr>
+      </w:pPr>
       <w:r>
         <w:t>Tqdm</w:t>
       </w:r>
@@ -677,7 +801,7 @@
     <w:p>
       <w:pPr>
         <w:pBdr>
-          <w:bottom w:val="single" w:sz="6" w:space="1" w:color="auto"/>
+          <w:bottom w:val="single" w:sz="6" w:space="9" w:color="auto"/>
         </w:pBdr>
       </w:pPr>
       <w:r>
@@ -693,7 +817,7 @@
     <w:p>
       <w:pPr>
         <w:pBdr>
-          <w:bottom w:val="single" w:sz="6" w:space="1" w:color="auto"/>
+          <w:bottom w:val="single" w:sz="6" w:space="9" w:color="auto"/>
         </w:pBdr>
       </w:pPr>
       <w:r>
@@ -703,11 +827,10 @@
     <w:p>
       <w:pPr>
         <w:pBdr>
-          <w:bottom w:val="single" w:sz="6" w:space="1" w:color="auto"/>
+          <w:bottom w:val="single" w:sz="6" w:space="9" w:color="auto"/>
         </w:pBdr>
       </w:pPr>
       <w:r>
-        <w:lastRenderedPageBreak/>
         <w:t>Il nome "tqdm" deriva dall'unione della parola araba "taqaddum" che significa "progresso" ed è l'abbreviazione di "te quiero demasiado" (</w:t>
       </w:r>
       <w:r>
@@ -720,7 +843,7 @@
     <w:p>
       <w:pPr>
         <w:pBdr>
-          <w:bottom w:val="single" w:sz="6" w:space="1" w:color="auto"/>
+          <w:bottom w:val="single" w:sz="6" w:space="9" w:color="auto"/>
         </w:pBdr>
       </w:pPr>
       <w:r>
@@ -742,15 +865,18 @@
         <w:t xml:space="preserve">(liste, dizionari, tuple e set) </w:t>
       </w:r>
       <w:r>
-        <w:t>in questo modo</w:t>
+        <w:t xml:space="preserve">nel </w:t>
+      </w:r>
+      <w:r>
+        <w:t>metodo</w:t>
+      </w:r>
+      <w:r>
+        <w:t xml:space="preserve"> della libreria, in questo modo</w:t>
       </w:r>
       <w:r>
         <w:t xml:space="preserve"> </w:t>
       </w:r>
       <w:r>
-        <w:t xml:space="preserve">metodo </w:t>
-      </w:r>
-      <w:r>
         <w:t>\mintinline[bgcolor=bg]{python}{</w:t>
       </w:r>
       <w:r>
@@ -766,7 +892,7 @@
     <w:p>
       <w:pPr>
         <w:pBdr>
-          <w:bottom w:val="single" w:sz="6" w:space="1" w:color="auto"/>
+          <w:bottom w:val="single" w:sz="6" w:space="9" w:color="auto"/>
         </w:pBdr>
       </w:pPr>
       <w:r>
@@ -776,7 +902,7 @@
     <w:p>
       <w:pPr>
         <w:pBdr>
-          <w:bottom w:val="single" w:sz="6" w:space="1" w:color="auto"/>
+          <w:bottom w:val="single" w:sz="6" w:space="9" w:color="auto"/>
         </w:pBdr>
       </w:pPr>
       <w:r>
@@ -786,7 +912,7 @@
     <w:p>
       <w:pPr>
         <w:pBdr>
-          <w:bottom w:val="single" w:sz="6" w:space="1" w:color="auto"/>
+          <w:bottom w:val="single" w:sz="6" w:space="9" w:color="auto"/>
         </w:pBdr>
       </w:pPr>
       <w:r>
@@ -796,7 +922,7 @@
     <w:p>
       <w:pPr>
         <w:pBdr>
-          <w:bottom w:val="single" w:sz="6" w:space="1" w:color="auto"/>
+          <w:bottom w:val="single" w:sz="6" w:space="9" w:color="auto"/>
         </w:pBdr>
       </w:pPr>
       <w:r>
@@ -845,7 +971,7 @@
     <w:p>
       <w:pPr>
         <w:pBdr>
-          <w:bottom w:val="single" w:sz="6" w:space="1" w:color="auto"/>
+          <w:bottom w:val="single" w:sz="6" w:space="9" w:color="auto"/>
         </w:pBdr>
       </w:pPr>
       <w:r>
@@ -855,7 +981,7 @@
     <w:p>
       <w:pPr>
         <w:pBdr>
-          <w:bottom w:val="single" w:sz="6" w:space="1" w:color="auto"/>
+          <w:bottom w:val="single" w:sz="6" w:space="9" w:color="auto"/>
         </w:pBdr>
       </w:pPr>
       <w:r>
@@ -863,9 +989,9 @@
           <w:noProof/>
         </w:rPr>
         <w:drawing>
-          <wp:inline distT="0" distB="0" distL="0" distR="0" wp14:anchorId="27433DE1" wp14:editId="34681212">
-            <wp:extent cx="4984750" cy="4660900"/>
-            <wp:effectExtent l="0" t="0" r="6350" b="6350"/>
+          <wp:inline distT="0" distB="0" distL="0" distR="0" wp14:anchorId="27433DE1" wp14:editId="195119E7">
+            <wp:extent cx="3071446" cy="2871900"/>
+            <wp:effectExtent l="0" t="0" r="0" b="5080"/>
             <wp:docPr id="903246075" name="Immagine 4" descr="Python - Create progress bar using tqdm module - GeeksforGeeks"/>
             <wp:cNvGraphicFramePr>
               <a:graphicFrameLocks xmlns:a="http://schemas.openxmlformats.org/drawingml/2006/main" noChangeAspect="1"/>
@@ -895,7 +1021,7 @@
                   <pic:spPr bwMode="auto">
                     <a:xfrm>
                       <a:off x="0" y="0"/>
-                      <a:ext cx="4984750" cy="4660900"/>
+                      <a:ext cx="3072818" cy="2873183"/>
                     </a:xfrm>
                     <a:prstGeom prst="rect">
                       <a:avLst/>
@@ -915,23 +1041,33 @@
     <w:p>
       <w:pPr>
         <w:pBdr>
-          <w:bottom w:val="single" w:sz="6" w:space="1" w:color="auto"/>
+          <w:bottom w:val="single" w:sz="6" w:space="9" w:color="auto"/>
         </w:pBdr>
       </w:pPr>
     </w:p>
     <w:p>
       <w:pPr>
         <w:pBdr>
-          <w:bottom w:val="single" w:sz="6" w:space="1" w:color="auto"/>
+          <w:bottom w:val="single" w:sz="6" w:space="9" w:color="auto"/>
         </w:pBdr>
       </w:pPr>
+      <w:r>
+        <w:t>-------</w:t>
+      </w:r>
     </w:p>
     <w:p>
       <w:pPr>
         <w:pBdr>
-          <w:bottom w:val="single" w:sz="6" w:space="1" w:color="auto"/>
+          <w:bottom w:val="single" w:sz="6" w:space="9" w:color="auto"/>
         </w:pBdr>
       </w:pPr>
+    </w:p>
+    <w:p>
+      <w:pPr>
+        <w:pBdr>
+          <w:bottom w:val="single" w:sz="6" w:space="9" w:color="auto"/>
+        </w:pBdr>
+      </w:pPr>
       <w:r>
         <w:t>Torch</w:t>
       </w:r>
@@ -939,7 +1075,7 @@
     <w:p>
       <w:pPr>
         <w:pBdr>
-          <w:bottom w:val="single" w:sz="6" w:space="1" w:color="auto"/>
+          <w:bottom w:val="single" w:sz="6" w:space="9" w:color="auto"/>
         </w:pBdr>
       </w:pPr>
       <w:r>
@@ -953,16 +1089,22 @@
         <w:t xml:space="preserve">una grande popolarità </w:t>
       </w:r>
       <w:r>
-        <w:t xml:space="preserve">per  la </w:t>
-      </w:r>
-      <w:r>
-        <w:t>sua facilità d'uso, la sua flessibilità e la sua scalabilità.</w:t>
+        <w:t xml:space="preserve">per la </w:t>
+      </w:r>
+      <w:r>
+        <w:t>sua facilità d'u</w:t>
+      </w:r>
+      <w:r>
+        <w:t>tilizzo</w:t>
+      </w:r>
+      <w:r>
+        <w:t>, la sua flessibilità e la sua scalabilità.</w:t>
       </w:r>
     </w:p>
     <w:p>
       <w:pPr>
         <w:pBdr>
-          <w:bottom w:val="single" w:sz="6" w:space="1" w:color="auto"/>
+          <w:bottom w:val="single" w:sz="6" w:space="9" w:color="auto"/>
         </w:pBdr>
       </w:pPr>
       <w:r>
@@ -978,7 +1120,17 @@
         <w:t xml:space="preserve">la quale </w:t>
       </w:r>
       <w:r>
-        <w:t xml:space="preserve">rende il framework particolarmente adatto per le applicazioni di deep learning. Inoltre, PyTorch è dotato di un'ampia gamma di librerie e strumenti come PyTorch Lightning, che </w:t>
+        <w:t xml:space="preserve">rende il framework particolarmente adatto per le applicazioni di deep learning. </w:t>
+      </w:r>
+    </w:p>
+    <w:p>
+      <w:pPr>
+        <w:pBdr>
+          <w:bottom w:val="single" w:sz="6" w:space="9" w:color="auto"/>
+        </w:pBdr>
+      </w:pPr>
+      <w:r>
+        <w:t xml:space="preserve">Inoltre, PyTorch è dotato di un'ampia gamma di librerie e strumenti come PyTorch Lightning, che </w:t>
       </w:r>
       <w:r>
         <w:t xml:space="preserve">mirano a semplificare </w:t>
@@ -990,7 +1142,7 @@
     <w:p>
       <w:pPr>
         <w:pBdr>
-          <w:bottom w:val="single" w:sz="6" w:space="1" w:color="auto"/>
+          <w:bottom w:val="single" w:sz="6" w:space="9" w:color="auto"/>
         </w:pBdr>
       </w:pPr>
       <w:r>
@@ -1009,7 +1161,7 @@
     <w:p>
       <w:pPr>
         <w:pBdr>
-          <w:bottom w:val="single" w:sz="6" w:space="1" w:color="auto"/>
+          <w:bottom w:val="single" w:sz="6" w:space="9" w:color="auto"/>
         </w:pBdr>
       </w:pPr>
       <w:r>
@@ -1019,13 +1171,25 @@
         <w:t>n aggiunta</w:t>
       </w:r>
       <w:r>
-        <w:t>, supporta una vasta gamma di piattaforme hardware, come CPU, GPU e TPU, il che lo rende adatto per le applicazioni in ambiti come il machine learning, la visione artificiale e il linguaggio naturale.</w:t>
+        <w:t>, supporta una vasta gamma di piattaforme hardware, come CPU, GPU e TPU, il che l</w:t>
+      </w:r>
+      <w:r>
+        <w:t xml:space="preserve">a </w:t>
+      </w:r>
+      <w:r>
+        <w:t>rende adatt</w:t>
+      </w:r>
+      <w:r>
+        <w:t xml:space="preserve">a </w:t>
+      </w:r>
+      <w:r>
+        <w:t>per le applicazioni in ambiti come il machine learning, la visione artificiale e il linguaggio naturale.</w:t>
       </w:r>
     </w:p>
     <w:p>
       <w:pPr>
         <w:pBdr>
-          <w:bottom w:val="single" w:sz="6" w:space="1" w:color="auto"/>
+          <w:bottom w:val="single" w:sz="6" w:space="9" w:color="auto"/>
         </w:pBdr>
       </w:pPr>
       <w:r>
@@ -1085,23 +1249,33 @@
     <w:p>
       <w:pPr>
         <w:pBdr>
-          <w:bottom w:val="single" w:sz="6" w:space="1" w:color="auto"/>
+          <w:bottom w:val="single" w:sz="6" w:space="9" w:color="auto"/>
         </w:pBdr>
       </w:pPr>
     </w:p>
     <w:p>
       <w:pPr>
         <w:pBdr>
-          <w:bottom w:val="single" w:sz="6" w:space="1" w:color="auto"/>
+          <w:bottom w:val="single" w:sz="6" w:space="9" w:color="auto"/>
         </w:pBdr>
       </w:pPr>
+      <w:r>
+        <w:t>----------</w:t>
+      </w:r>
     </w:p>
     <w:p>
       <w:pPr>
         <w:pBdr>
-          <w:bottom w:val="single" w:sz="6" w:space="1" w:color="auto"/>
+          <w:bottom w:val="single" w:sz="6" w:space="9" w:color="auto"/>
         </w:pBdr>
       </w:pPr>
+    </w:p>
+    <w:p>
+      <w:pPr>
+        <w:pBdr>
+          <w:bottom w:val="single" w:sz="6" w:space="9" w:color="auto"/>
+        </w:pBdr>
+      </w:pPr>
       <w:r>
         <w:t>OpenCV</w:t>
       </w:r>
@@ -1109,7 +1283,7 @@
     <w:p>
       <w:pPr>
         <w:pBdr>
-          <w:bottom w:val="single" w:sz="6" w:space="1" w:color="auto"/>
+          <w:bottom w:val="single" w:sz="6" w:space="9" w:color="auto"/>
         </w:pBdr>
       </w:pPr>
       <w:r>
@@ -1125,7 +1299,7 @@
     <w:p>
       <w:pPr>
         <w:pBdr>
-          <w:bottom w:val="single" w:sz="6" w:space="1" w:color="auto"/>
+          <w:bottom w:val="single" w:sz="6" w:space="9" w:color="auto"/>
         </w:pBdr>
       </w:pPr>
       <w:r>
@@ -1150,7 +1324,7 @@
     <w:p>
       <w:pPr>
         <w:pBdr>
-          <w:bottom w:val="single" w:sz="6" w:space="1" w:color="auto"/>
+          <w:bottom w:val="single" w:sz="6" w:space="9" w:color="auto"/>
         </w:pBdr>
       </w:pPr>
       <w:r>
@@ -1166,7 +1340,7 @@
     <w:p>
       <w:pPr>
         <w:pBdr>
-          <w:bottom w:val="single" w:sz="6" w:space="1" w:color="auto"/>
+          <w:bottom w:val="single" w:sz="6" w:space="9" w:color="auto"/>
         </w:pBdr>
       </w:pPr>
       <w:r>
@@ -1176,17 +1350,24 @@
     <w:p>
       <w:pPr>
         <w:pBdr>
-          <w:bottom w:val="single" w:sz="6" w:space="1" w:color="auto"/>
+          <w:bottom w:val="single" w:sz="6" w:space="9" w:color="auto"/>
         </w:pBdr>
       </w:pPr>
       <w:r>
-        <w:t xml:space="preserve">La libreria contiene più di 2500 algoritmi ottimizzati che includono un insieme completo di algoritmi di computer vision e machine learning sia classici che all'avanguardia. </w:t>
+        <w:lastRenderedPageBreak/>
+        <w:t>La libreria contiene più di 2500 algoritmi ottimizzati</w:t>
+      </w:r>
+      <w:r>
+        <w:t xml:space="preserve">, </w:t>
+      </w:r>
+      <w:r>
+        <w:t xml:space="preserve">che includono un insieme completo di algoritmi di computer vision e machine learning sia classici che all'avanguardia. </w:t>
       </w:r>
     </w:p>
     <w:p>
       <w:pPr>
         <w:pBdr>
-          <w:bottom w:val="single" w:sz="6" w:space="1" w:color="auto"/>
+          <w:bottom w:val="single" w:sz="6" w:space="9" w:color="auto"/>
         </w:pBdr>
       </w:pPr>
       <w:r>
@@ -1208,7 +1389,6 @@
         </w:pBdr>
       </w:pPr>
       <w:r>
-        <w:lastRenderedPageBreak/>
         <w:t xml:space="preserve">rilevare e riconoscere volti, </w:t>
       </w:r>
     </w:p>
@@ -1453,7 +1633,7 @@
         <w:t xml:space="preserve">È provvisto di </w:t>
       </w:r>
       <w:r>
-        <w:t>interfacce per C++, Python, Java e MATLAB e supporta Windows, Linux, Android e Mac OS.</w:t>
+        <w:t xml:space="preserve">interfacce per C++, Python, Java e MATLAB e supporta Windows, Linux, Android e Mac OS. </w:t>
       </w:r>
     </w:p>
     <w:p>
@@ -1463,7 +1643,10 @@
         </w:pBdr>
       </w:pPr>
       <w:r>
-        <w:t xml:space="preserve">OpenCV si concentra principalmente sulle applicazioni di visione in tempo reale e sfrutta le istruzioni MMX e SSE quando disponibili. </w:t>
+        <w:t xml:space="preserve">Attualmente sono </w:t>
+      </w:r>
+      <w:r>
+        <w:t xml:space="preserve">in sviluppo interfacce complete per CUDA e OpenCL. </w:t>
       </w:r>
     </w:p>
     <w:p>
@@ -1473,10 +1656,13 @@
         </w:pBdr>
       </w:pPr>
       <w:r>
-        <w:t xml:space="preserve">Attualmente sono </w:t>
-      </w:r>
-      <w:r>
-        <w:t xml:space="preserve">in sviluppo interfacce complete per CUDA e OpenCL. </w:t>
+        <w:t xml:space="preserve">Ci sono oltre 500 algoritmi e circa 10 volte tante funzioni che compongono o supportano </w:t>
+      </w:r>
+      <w:r>
+        <w:t>questi ultimi</w:t>
+      </w:r>
+      <w:r>
+        <w:t>.</w:t>
       </w:r>
     </w:p>
     <w:p>
@@ -1486,13 +1672,13 @@
         </w:pBdr>
       </w:pPr>
       <w:r>
-        <w:t xml:space="preserve">Ci sono oltre 500 algoritmi e circa 10 volte tante funzioni che compongono o supportano </w:t>
-      </w:r>
-      <w:r>
-        <w:t xml:space="preserve">questi ultimi </w:t>
-      </w:r>
-      <w:r>
-        <w:t>.</w:t>
+        <w:t xml:space="preserve">OpenCV è scritto nativamente in C++ e ha un'interfaccia </w:t>
+      </w:r>
+      <w:r>
+        <w:t>template</w:t>
+      </w:r>
+      <w:r>
+        <w:t xml:space="preserve"> che funziona perfettamente con i contenitori STL.</w:t>
       </w:r>
     </w:p>
     <w:p>
@@ -1502,30 +1688,13 @@
         </w:pBdr>
       </w:pPr>
       <w:r>
-        <w:t xml:space="preserve">OpenCV è scritto nativamente in C++ e ha un'interfaccia </w:t>
-      </w:r>
-      <w:r>
-        <w:t>template</w:t>
-      </w:r>
-      <w:r>
-        <w:t xml:space="preserve"> che funziona perfettamente con i contenitori STL.</w:t>
-      </w:r>
-    </w:p>
-    <w:p>
-      <w:pPr>
-        <w:pBdr>
-          <w:bottom w:val="single" w:sz="6" w:space="1" w:color="auto"/>
-        </w:pBdr>
-      </w:pPr>
-      <w:r>
-        <w:rPr>
-          <w:noProof/>
-        </w:rPr>
-        <w:lastRenderedPageBreak/>
+        <w:rPr>
+          <w:noProof/>
+        </w:rPr>
         <w:drawing>
-          <wp:inline distT="0" distB="0" distL="0" distR="0" wp14:anchorId="1FA503C9" wp14:editId="1A807735">
-            <wp:extent cx="2286000" cy="2816823"/>
-            <wp:effectExtent l="0" t="0" r="0" b="3175"/>
+          <wp:inline distT="0" distB="0" distL="0" distR="0" wp14:anchorId="1FA503C9" wp14:editId="1F45ABB9">
+            <wp:extent cx="1503195" cy="1852246"/>
+            <wp:effectExtent l="0" t="0" r="1905" b="0"/>
             <wp:docPr id="347928501" name="Immagine 8"/>
             <wp:cNvGraphicFramePr>
               <a:graphicFrameLocks xmlns:a="http://schemas.openxmlformats.org/drawingml/2006/main" noChangeAspect="1"/>
@@ -1555,7 +1724,7 @@
                   <pic:spPr bwMode="auto">
                     <a:xfrm>
                       <a:off x="0" y="0"/>
-                      <a:ext cx="2288059" cy="2819360"/>
+                      <a:ext cx="1506172" cy="1855914"/>
                     </a:xfrm>
                     <a:prstGeom prst="rect">
                       <a:avLst/>
@@ -1586,6 +1755,24 @@
         </w:pBdr>
       </w:pPr>
       <w:r>
+        <w:lastRenderedPageBreak/>
+        <w:t>--------------------</w:t>
+      </w:r>
+    </w:p>
+    <w:p>
+      <w:pPr>
+        <w:pBdr>
+          <w:bottom w:val="single" w:sz="6" w:space="1" w:color="auto"/>
+        </w:pBdr>
+      </w:pPr>
+    </w:p>
+    <w:p>
+      <w:pPr>
+        <w:pBdr>
+          <w:bottom w:val="single" w:sz="6" w:space="1" w:color="auto"/>
+        </w:pBdr>
+      </w:pPr>
+      <w:r>
         <w:t xml:space="preserve">Scikit-learn </w:t>
       </w:r>
     </w:p>
@@ -1619,12 +1806,6 @@
       <w:r>
         <w:t xml:space="preserve">Scikit-learn (precedentemente conosciuto come scikits.learn e anche noto come sklearn) è una libreria di machine learning gratuita per il linguaggio di programmazione Python. </w:t>
       </w:r>
-      <w:r>
-        <w:t xml:space="preserve">Essa include </w:t>
-      </w:r>
-      <w:r>
-        <w:t>vari algoritmi di classificazione, regressione e clustering, tra cui support-vector machine, random forest, gradient boosting, k-means e DBSCAN, ed è progettata per funzionare in combinazione con le librerie numeriche e scientifiche di Python, come NumPy e SciPy. Scikit-learn è un progetto finanziato da NumFOCUS.</w:t>
-      </w:r>
     </w:p>
     <w:p>
       <w:pPr>
@@ -1633,7 +1814,10 @@
         </w:pBdr>
       </w:pPr>
       <w:r>
-        <w:t xml:space="preserve">Il progetto scikit-learn è nato come progetto Google Summer of Code dal data scientist francese David Cournapeau, originariamente chiamato scikits.learn. Il nome del progetto deriva dal concetto di "SciKit" (SciPy Toolkit), un'estensione di terze parti separata e distribuita per SciPy. </w:t>
+        <w:t xml:space="preserve">Essa include </w:t>
+      </w:r>
+      <w:r>
+        <w:t xml:space="preserve">vari algoritmi di classificazione, regressione e clustering, tra cui support-vector machine, random forest, gradient boosting, k-means e DBSCAN, ed è progettata per funzionare in combinazione con le librerie numeriche e scientifiche di Python, come NumPy e SciPy. </w:t>
       </w:r>
     </w:p>
     <w:p>
@@ -1643,31 +1827,7 @@
         </w:pBdr>
       </w:pPr>
       <w:r>
-        <w:t xml:space="preserve">Il codice originale è stato successivamente riscritto da altri sviluppatori. Nel 2010, i contribuenti Fabian Pedregosa, Gaël Varoquaux, Alexandre Gramfort e Vincent Michel dall'Istituto francese per la ricerca in informatica e automazione a Saclay, hanno preso il comando del progetto </w:t>
-      </w:r>
-      <w:r>
-        <w:t xml:space="preserve">rilasciando in  seguito </w:t>
-      </w:r>
-      <w:r>
-        <w:t xml:space="preserve">la prima versione pubblica della libreria il 1 febbraio 2010. Nel novembre 2012, scikit-learn e scikit-image sono stati descritti come due delle "scikits library" </w:t>
-      </w:r>
-      <w:r>
-        <w:t xml:space="preserve">meglio conservate </w:t>
-      </w:r>
-      <w:r>
-        <w:t xml:space="preserve">e popolari. Nel 2019 si è </w:t>
-      </w:r>
-      <w:r>
-        <w:t xml:space="preserve">poi stimato </w:t>
-      </w:r>
-      <w:r>
-        <w:t xml:space="preserve">che scikit-learn </w:t>
-      </w:r>
-      <w:r>
-        <w:t>fosse</w:t>
-      </w:r>
-      <w:r>
-        <w:t xml:space="preserve"> una delle librerie di machine learning più popolari su GitHub.</w:t>
+        <w:t xml:space="preserve">Il progetto scikit-learn è nato come progetto Google Summer of Code dal data scientist francese David Cournapeau, originariamente chiamato scikits.learn. Il nome del progetto deriva dal concetto di "SciKit" (SciPy Toolkit), un'estensione di terze parti separata e distribuita per SciPy. </w:t>
       </w:r>
     </w:p>
     <w:p>
@@ -1677,7 +1837,19 @@
         </w:pBdr>
       </w:pPr>
       <w:r>
-        <w:t xml:space="preserve">Scikit-learn è principalmente scritto in Python e utilizza ampiamente NumPy per l'algebra lineare ad alta prestazione e le operazioni sugli array. </w:t>
+        <w:t xml:space="preserve">Il codice originale è stato successivamente riscritto da altri sviluppatori. Nel 2010, i contribuenti Fabian Pedregosa, Gaël Varoquaux, Alexandre Gramfort e Vincent Michel dall'Istituto francese per la ricerca in informatica e automazione a Saclay, hanno preso il comando del progetto </w:t>
+      </w:r>
+      <w:r>
+        <w:t xml:space="preserve">rilasciando in  seguito </w:t>
+      </w:r>
+      <w:r>
+        <w:t xml:space="preserve">la prima versione pubblica della libreria il 1 febbraio 2010. Nel novembre 2012, scikit-learn e scikit-image sono stati descritti come due delle "scikits library" </w:t>
+      </w:r>
+      <w:r>
+        <w:t xml:space="preserve">meglio conservate </w:t>
+      </w:r>
+      <w:r>
+        <w:t xml:space="preserve">e popolari. </w:t>
       </w:r>
     </w:p>
     <w:p>
@@ -1687,7 +1859,19 @@
         </w:pBdr>
       </w:pPr>
       <w:r>
-        <w:t>Inoltre, alcuni algoritmi core sono scritti in Cython per migliorare le prestazioni. Support vector machine è implementato da un wrapper Cython intorno a LIBSVM; la regressione logistica e le macchine a vettori di supporto lineari da un wrapper simile intorno a LIBLINEAR. In tali casi, estendere questi metodi con Python potrebbe non essere possibile.</w:t>
+        <w:t xml:space="preserve">Nel 2019 si è </w:t>
+      </w:r>
+      <w:r>
+        <w:t xml:space="preserve">poi stimato </w:t>
+      </w:r>
+      <w:r>
+        <w:t xml:space="preserve">che scikit-learn </w:t>
+      </w:r>
+      <w:r>
+        <w:t>fosse</w:t>
+      </w:r>
+      <w:r>
+        <w:t xml:space="preserve"> una delle librerie di machine learning più popolari su GitHub.</w:t>
       </w:r>
     </w:p>
     <w:p>
@@ -1697,13 +1881,7 @@
         </w:pBdr>
       </w:pPr>
       <w:r>
-        <w:t>Scikit-learn si integra bene con molte altre librerie di Python come Matplotlib e Plotly per la visualizzazione</w:t>
-      </w:r>
-      <w:r>
-        <w:t xml:space="preserve"> dei dati</w:t>
-      </w:r>
-      <w:r>
-        <w:t>, NumPy per la vettorizzazione degli array, Pandas dataframes, SciPy e molte altre.</w:t>
+        <w:t xml:space="preserve">Scikit-learn è principalmente scritto in Python e utilizza ampiamente NumPy per l'algebra lineare ad alta prestazione e le operazioni sugli array. </w:t>
       </w:r>
     </w:p>
     <w:p>
@@ -1713,14 +1891,39 @@
         </w:pBdr>
       </w:pPr>
       <w:r>
-        <w:rPr>
-          <w:noProof/>
-        </w:rPr>
-        <w:lastRenderedPageBreak/>
+        <w:t>Inoltre, alcuni algoritmi core sono scritti in Cython per migliorare le prestazioni. Support vector machine è implementato da un wrapper Cython intorno a LIBSVM; la regressione logistica e le macchine a vettori di supporto lineari da un wrapper simile intorno a LIBLINEAR. In tali casi, estendere questi metodi con Python potrebbe non essere possibile.</w:t>
+      </w:r>
+    </w:p>
+    <w:p>
+      <w:pPr>
+        <w:pBdr>
+          <w:bottom w:val="single" w:sz="6" w:space="1" w:color="auto"/>
+        </w:pBdr>
+      </w:pPr>
+      <w:r>
+        <w:t>Scikit-learn si integra bene con molte altre librerie di Python come Matplotlib e Plotly per la visualizzazione</w:t>
+      </w:r>
+      <w:r>
+        <w:t xml:space="preserve"> dei dati</w:t>
+      </w:r>
+      <w:r>
+        <w:t>, NumPy per la vettorizzazione degli array, Pandas dataframes, SciPy e molte altre.</w:t>
+      </w:r>
+    </w:p>
+    <w:p>
+      <w:pPr>
+        <w:pBdr>
+          <w:bottom w:val="single" w:sz="6" w:space="1" w:color="auto"/>
+        </w:pBdr>
+      </w:pPr>
+      <w:r>
+        <w:rPr>
+          <w:noProof/>
+        </w:rPr>
         <w:drawing>
-          <wp:inline distT="0" distB="0" distL="0" distR="0" wp14:anchorId="196F916B" wp14:editId="5E0A016E">
-            <wp:extent cx="6120130" cy="3294380"/>
-            <wp:effectExtent l="0" t="0" r="0" b="1270"/>
+          <wp:inline distT="0" distB="0" distL="0" distR="0" wp14:anchorId="196F916B" wp14:editId="40D9BF06">
+            <wp:extent cx="3974582" cy="2139462"/>
+            <wp:effectExtent l="0" t="0" r="6985" b="0"/>
             <wp:docPr id="31052739" name="Immagine 9" descr="scikit-learn - Wikipedia"/>
             <wp:cNvGraphicFramePr>
               <a:graphicFrameLocks xmlns:a="http://schemas.openxmlformats.org/drawingml/2006/main" noChangeAspect="1"/>
@@ -1735,7 +1938,7 @@
                     </pic:cNvPicPr>
                   </pic:nvPicPr>
                   <pic:blipFill>
-                    <a:blip r:embed="rId14">
+                    <a:blip r:embed="rId14" cstate="print">
                       <a:extLst>
                         <a:ext uri="{28A0092B-C50C-407E-A947-70E740481C1C}">
                           <a14:useLocalDpi xmlns:a14="http://schemas.microsoft.com/office/drawing/2010/main" val="0"/>
@@ -1750,7 +1953,7 @@
                   <pic:spPr bwMode="auto">
                     <a:xfrm>
                       <a:off x="0" y="0"/>
-                      <a:ext cx="6120130" cy="3294380"/>
+                      <a:ext cx="3981963" cy="2143435"/>
                     </a:xfrm>
                     <a:prstGeom prst="rect">
                       <a:avLst/>
@@ -1781,7 +1984,17 @@
         </w:pBdr>
       </w:pPr>
     </w:p>
-    <w:p/>
+    <w:p>
+      <w:r>
+        <w:t>--------------------</w:t>
+      </w:r>
+    </w:p>
+    <w:p>
+      <w:r>
+        <w:lastRenderedPageBreak/>
+        <w:t>TODO continua contro correzione asia da qui</w:t>
+      </w:r>
+    </w:p>
     <w:p>
       <w:r>
         <w:t>Algoritmi utilizzati:</w:t>
@@ -1891,7 +2104,6 @@
         <w:rPr>
           <w:noProof/>
         </w:rPr>
-        <w:lastRenderedPageBreak/>
         <w:drawing>
           <wp:inline distT="0" distB="0" distL="0" distR="0" wp14:anchorId="2DB2F5A4" wp14:editId="45866ABF">
             <wp:extent cx="6120130" cy="2066925"/>
@@ -1964,6 +2176,7 @@
         <w:rPr>
           <w:noProof/>
         </w:rPr>
+        <w:lastRenderedPageBreak/>
         <w:drawing>
           <wp:inline distT="0" distB="0" distL="0" distR="0" wp14:anchorId="0E7E12AD" wp14:editId="728F96EA">
             <wp:extent cx="6120130" cy="3435985"/>
@@ -2091,80 +2304,80 @@
     </w:p>
     <w:p>
       <w:r>
+        <w:t>Gli alberi decisionali partono da una domanda di base,</w:t>
+      </w:r>
+      <w:r>
+        <w:t xml:space="preserve"> </w:t>
+      </w:r>
+      <w:r>
+        <w:t xml:space="preserve">ad esempio "Dovrei fare surf?". </w:t>
+      </w:r>
+    </w:p>
+    <w:p>
+      <w:r>
+        <w:t xml:space="preserve">A partire da ciò </w:t>
+      </w:r>
+      <w:r>
+        <w:t xml:space="preserve">è possibile porre una serie di domande per determinare una risposta, come "C'è un'onda di lungo periodo?" o "Il vento soffia a riva?". </w:t>
+      </w:r>
+    </w:p>
+    <w:p>
+      <w:r>
+        <w:t>Queste domande costituiscono i nodi decisionali dell'albero, agendo come mezzo per suddividere i dati.</w:t>
+      </w:r>
+    </w:p>
+    <w:p>
+      <w:r>
+        <w:t xml:space="preserve">Ogni domanda aiuta </w:t>
+      </w:r>
+      <w:r>
+        <w:t xml:space="preserve">l’albero </w:t>
+      </w:r>
+      <w:r>
+        <w:t>a giungere a una decisione finale, indicata dal nodo foglia</w:t>
+      </w:r>
+      <w:r>
+        <w:t xml:space="preserve"> raggiunto</w:t>
+      </w:r>
+      <w:r>
+        <w:t xml:space="preserve">. </w:t>
+      </w:r>
+    </w:p>
+    <w:p>
+      <w:r>
+        <w:t>Le osservazioni che soddisfano i criteri seguiranno il ramo "Sì"</w:t>
+      </w:r>
+      <w:r>
+        <w:t xml:space="preserve">, mentre </w:t>
+      </w:r>
+      <w:r>
+        <w:t xml:space="preserve">quelle che non li soddisfano seguiranno il percorso alternativo. </w:t>
+      </w:r>
+    </w:p>
+    <w:p>
+      <w:r>
+        <w:t>Gli alberi decisionali cercano di trovare la miglior suddivisione per i dati</w:t>
+      </w:r>
+      <w:r>
+        <w:t xml:space="preserve">, </w:t>
+      </w:r>
+      <w:r>
+        <w:t xml:space="preserve">e vengono tipicamente addestrati attraverso l'algoritmo Classification and Regression Tree (CART). </w:t>
+      </w:r>
+    </w:p>
+    <w:p>
+      <w:r>
+        <w:t>Metriche come l'impurità di Gini, il guadagno di informazione o l'errore quadratico medio (MSE) possono essere utilizzati per valutare la qualità della suddivisione.</w:t>
+      </w:r>
+    </w:p>
+    <w:p>
+      <w:r>
+        <w:t xml:space="preserve">Sebbene gli alberi decisionali siano comuni algoritmi di apprendimento supervisionato, possono essere soggetti a problemi come il bias e l'overfitting. </w:t>
+      </w:r>
+    </w:p>
+    <w:p>
+      <w:r>
         <w:lastRenderedPageBreak/>
-        <w:t>Gli alberi decisionali partono da una domanda di base,</w:t>
-      </w:r>
-      <w:r>
-        <w:t xml:space="preserve"> </w:t>
-      </w:r>
-      <w:r>
-        <w:t xml:space="preserve">ad esempio "Dovrei fare surf?". </w:t>
-      </w:r>
-    </w:p>
-    <w:p>
-      <w:r>
-        <w:t xml:space="preserve">A partire da ciò </w:t>
-      </w:r>
-      <w:r>
-        <w:t xml:space="preserve">è possibile porre una serie di domande per determinare una risposta, come "C'è un'onda di lungo periodo?" o "Il vento soffia a riva?". </w:t>
-      </w:r>
-    </w:p>
-    <w:p>
-      <w:r>
-        <w:t>Queste domande costituiscono i nodi decisionali dell'albero, agendo come mezzo per suddividere i dati.</w:t>
-      </w:r>
-    </w:p>
-    <w:p>
-      <w:r>
-        <w:t xml:space="preserve">Ogni domanda aiuta </w:t>
-      </w:r>
-      <w:r>
-        <w:t xml:space="preserve">l’albero </w:t>
-      </w:r>
-      <w:r>
-        <w:t>a giungere a una decisione finale, indicata dal nodo foglia</w:t>
-      </w:r>
-      <w:r>
-        <w:t xml:space="preserve"> raggiunto</w:t>
-      </w:r>
-      <w:r>
-        <w:t xml:space="preserve">. </w:t>
-      </w:r>
-    </w:p>
-    <w:p>
-      <w:r>
-        <w:t>Le osservazioni che soddisfano i criteri seguiranno il ramo "Sì"</w:t>
-      </w:r>
-      <w:r>
-        <w:t xml:space="preserve">, mentre </w:t>
-      </w:r>
-      <w:r>
-        <w:t xml:space="preserve">quelle che non li soddisfano seguiranno il percorso alternativo. </w:t>
-      </w:r>
-    </w:p>
-    <w:p>
-      <w:r>
-        <w:t>Gli alberi decisionali cercano di trovare la miglior suddivisione per i dati</w:t>
-      </w:r>
-      <w:r>
-        <w:t xml:space="preserve">, </w:t>
-      </w:r>
-      <w:r>
-        <w:t xml:space="preserve">e vengono tipicamente addestrati attraverso l'algoritmo Classification and Regression Tree (CART). </w:t>
-      </w:r>
-    </w:p>
-    <w:p>
-      <w:r>
-        <w:t>Metriche come l'impurità di Gini, il guadagno di informazione o l'errore quadratico medio (MSE) possono essere utilizzati per valutare la qualità della suddivisione.</w:t>
-      </w:r>
-    </w:p>
-    <w:p>
-      <w:r>
-        <w:t xml:space="preserve">Sebbene gli alberi decisionali siano comuni algoritmi di apprendimento supervisionato, possono essere soggetti a problemi come il bias e l'overfitting. </w:t>
-      </w:r>
-    </w:p>
-    <w:p>
-      <w:r>
         <w:t>Tuttavia, quando più alberi decisionali formano un insieme nell'algoritmo di random forest, predicono risultati più accurati, in particolar</w:t>
       </w:r>
       <w:r>
@@ -2332,7 +2545,6 @@
     </w:p>
     <w:p>
       <w:r>
-        <w:lastRenderedPageBreak/>
         <w:t xml:space="preserve">Da lì, il classificatore della </w:t>
       </w:r>
       <w:r>
@@ -2693,7 +2905,6 @@
         </w:numPr>
       </w:pPr>
       <w:r>
-        <w:lastRenderedPageBreak/>
         <w:t xml:space="preserve">Più complesso: la previsione di un singolo albero decisionale è più facile da interpretare rispetto a una foresta di </w:t>
       </w:r>
       <w:r>
@@ -2799,6 +3010,7 @@
         <w:rPr>
           <w:highlight w:val="yellow"/>
         </w:rPr>
+        <w:lastRenderedPageBreak/>
         <w:t xml:space="preserve">I problemi di regressione utilizzano un concetto simile al problema di classificazione, ma in questo caso viene presa la media dei k elementi vicini più vicini per fare una previsione su una classificazione. </w:t>
       </w:r>
     </w:p>
@@ -2975,86 +3187,86 @@
         <w:rPr>
           <w:highlight w:val="yellow"/>
         </w:rPr>
+        <w:t>Determina le tue metriche di distanza</w:t>
+      </w:r>
+    </w:p>
+    <w:p>
+      <w:pPr>
+        <w:rPr>
+          <w:highlight w:val="yellow"/>
+        </w:rPr>
+      </w:pPr>
+      <w:r>
+        <w:rPr>
+          <w:highlight w:val="yellow"/>
+        </w:rPr>
+        <w:t xml:space="preserve">Per determinare quali punti dati sono più vicini a una determinato punto di query, sarà necessario calcolare la distanza tra il punto di interrogazione e gli altri punti dati. </w:t>
+      </w:r>
+    </w:p>
+    <w:p>
+      <w:pPr>
+        <w:rPr>
+          <w:highlight w:val="yellow"/>
+        </w:rPr>
+      </w:pPr>
+      <w:r>
+        <w:rPr>
+          <w:highlight w:val="yellow"/>
+        </w:rPr>
+        <w:t xml:space="preserve">Queste metriche di distanza aiutano a formare confini decisionali, che suddividono i punti di query in regioni diverse. </w:t>
+      </w:r>
+    </w:p>
+    <w:p>
+      <w:pPr>
+        <w:rPr>
+          <w:highlight w:val="yellow"/>
+        </w:rPr>
+      </w:pPr>
+      <w:r>
+        <w:rPr>
+          <w:highlight w:val="yellow"/>
+        </w:rPr>
+        <w:t>Sebbene ci siano diverse misure di distanza tra cui è possibile scegliere, l’articolo sul sito di IBM tratta solo quelle a seguire:</w:t>
+      </w:r>
+    </w:p>
+    <w:p>
+      <w:pPr>
+        <w:rPr>
+          <w:highlight w:val="yellow"/>
+        </w:rPr>
+      </w:pPr>
+      <w:r>
+        <w:rPr>
+          <w:highlight w:val="yellow"/>
+        </w:rPr>
+        <w:t>Distanza euclidea (p=2):  questa è la misura della distanza più comunemente usata ed è limitata ai vettori con valori reali. Utilizzando la formula seguente, misura una linea retta tra il punto di query e l'altro punto che si sta misurando.</w:t>
+      </w:r>
+    </w:p>
+    <w:p>
+      <w:pPr>
+        <w:rPr>
+          <w:highlight w:val="yellow"/>
+        </w:rPr>
+      </w:pPr>
+    </w:p>
+    <w:p>
+      <w:pPr>
+        <w:rPr>
+          <w:highlight w:val="yellow"/>
+        </w:rPr>
+      </w:pPr>
+    </w:p>
+    <w:p>
+      <w:pPr>
+        <w:rPr>
+          <w:highlight w:val="yellow"/>
+        </w:rPr>
+      </w:pPr>
+      <w:r>
+        <w:rPr>
+          <w:highlight w:val="yellow"/>
+        </w:rPr>
         <w:lastRenderedPageBreak/>
-        <w:t>Determina le tue metriche di distanza</w:t>
-      </w:r>
-    </w:p>
-    <w:p>
-      <w:pPr>
-        <w:rPr>
-          <w:highlight w:val="yellow"/>
-        </w:rPr>
-      </w:pPr>
-      <w:r>
-        <w:rPr>
-          <w:highlight w:val="yellow"/>
-        </w:rPr>
-        <w:t xml:space="preserve">Per determinare quali punti dati sono più vicini a una determinato punto di query, sarà necessario calcolare la distanza tra il punto di interrogazione e gli altri punti dati. </w:t>
-      </w:r>
-    </w:p>
-    <w:p>
-      <w:pPr>
-        <w:rPr>
-          <w:highlight w:val="yellow"/>
-        </w:rPr>
-      </w:pPr>
-      <w:r>
-        <w:rPr>
-          <w:highlight w:val="yellow"/>
-        </w:rPr>
-        <w:t xml:space="preserve">Queste metriche di distanza aiutano a formare confini decisionali, che suddividono i punti di query in regioni diverse. </w:t>
-      </w:r>
-    </w:p>
-    <w:p>
-      <w:pPr>
-        <w:rPr>
-          <w:highlight w:val="yellow"/>
-        </w:rPr>
-      </w:pPr>
-      <w:r>
-        <w:rPr>
-          <w:highlight w:val="yellow"/>
-        </w:rPr>
-        <w:t>Sebbene ci siano diverse misure di distanza tra cui è possibile scegliere, l’articolo sul sito di IBM tratta solo quelle a seguire:</w:t>
-      </w:r>
-    </w:p>
-    <w:p>
-      <w:pPr>
-        <w:rPr>
-          <w:highlight w:val="yellow"/>
-        </w:rPr>
-      </w:pPr>
-      <w:r>
-        <w:rPr>
-          <w:highlight w:val="yellow"/>
-        </w:rPr>
-        <w:t>Distanza euclidea (p=2):  questa è la misura della distanza più comunemente usata ed è limitata ai vettori con valori reali. Utilizzando la formula seguente, misura una linea retta tra il punto di query e l'altro punto che si sta misurando.</w:t>
-      </w:r>
-    </w:p>
-    <w:p>
-      <w:pPr>
-        <w:rPr>
-          <w:highlight w:val="yellow"/>
-        </w:rPr>
-      </w:pPr>
-    </w:p>
-    <w:p>
-      <w:pPr>
-        <w:rPr>
-          <w:highlight w:val="yellow"/>
-        </w:rPr>
-      </w:pPr>
-    </w:p>
-    <w:p>
-      <w:pPr>
-        <w:rPr>
-          <w:highlight w:val="yellow"/>
-        </w:rPr>
-      </w:pPr>
-      <w:r>
-        <w:rPr>
-          <w:highlight w:val="yellow"/>
-        </w:rPr>
         <w:t xml:space="preserve">Distanza di Manhattan (p=1): questa è anche un'altra metrica di distanza popolare, che misura il valore assoluto tra due punti. </w:t>
       </w:r>
     </w:p>
@@ -3221,99 +3433,99 @@
         <w:rPr>
           <w:highlight w:val="yellow"/>
         </w:rPr>
+        <w:t xml:space="preserve">Ad esempio, se k=1, l'istanza verrà assegnata alla stessa classe del suo singolo neighbors più vicino. </w:t>
+      </w:r>
+    </w:p>
+    <w:p>
+      <w:pPr>
+        <w:rPr>
+          <w:highlight w:val="yellow"/>
+        </w:rPr>
+      </w:pPr>
+      <w:r>
+        <w:rPr>
+          <w:highlight w:val="yellow"/>
+        </w:rPr>
+        <w:t xml:space="preserve">Definire k può essere un atto di bilanciamento in quanto valori diversi possono portare a overfitting o underfitting. </w:t>
+      </w:r>
+    </w:p>
+    <w:p>
+      <w:pPr>
+        <w:rPr>
+          <w:highlight w:val="yellow"/>
+        </w:rPr>
+      </w:pPr>
+      <w:r>
+        <w:rPr>
+          <w:highlight w:val="yellow"/>
+        </w:rPr>
+        <w:t xml:space="preserve">Valori inferiori a k possono avere una variabilità elevata, ma una bassa distorsione, mentre, valori maggiori di k possono portare a una distorsione elevata e una variabilità inferiore. </w:t>
+      </w:r>
+    </w:p>
+    <w:p>
+      <w:pPr>
+        <w:rPr>
+          <w:highlight w:val="yellow"/>
+        </w:rPr>
+      </w:pPr>
+      <w:r>
+        <w:rPr>
+          <w:highlight w:val="yellow"/>
+        </w:rPr>
+        <w:t xml:space="preserve">La scelta di k dipenderà in gran parte dai dati di input poiché i dati con più valori anomali o rumore probabilmente funzioneranno meglio con valori più elevati di k. </w:t>
+      </w:r>
+    </w:p>
+    <w:p>
+      <w:pPr>
+        <w:rPr>
+          <w:highlight w:val="yellow"/>
+        </w:rPr>
+      </w:pPr>
+      <w:r>
+        <w:rPr>
+          <w:highlight w:val="yellow"/>
+        </w:rPr>
+        <w:t>In generale,si consiglia di avere un numero dispari per k per evitare pareggi nella classificazione e le tattiche di convalida incrociata possono aiutarti a scegliere la k ottimale per il tuo set di dati.</w:t>
+      </w:r>
+    </w:p>
+    <w:p>
+      <w:pPr>
+        <w:rPr>
+          <w:highlight w:val="yellow"/>
+        </w:rPr>
+      </w:pPr>
+    </w:p>
+    <w:p>
+      <w:pPr>
+        <w:rPr>
+          <w:highlight w:val="yellow"/>
+        </w:rPr>
+      </w:pPr>
+    </w:p>
+    <w:p>
+      <w:pPr>
+        <w:rPr>
+          <w:highlight w:val="yellow"/>
+        </w:rPr>
+      </w:pPr>
+      <w:r>
+        <w:rPr>
+          <w:highlight w:val="yellow"/>
+        </w:rPr>
+        <w:t>Applicazioni di k-NN nell'apprendimento automatico</w:t>
+      </w:r>
+    </w:p>
+    <w:p>
+      <w:pPr>
+        <w:rPr>
+          <w:highlight w:val="yellow"/>
+        </w:rPr>
+      </w:pPr>
+      <w:r>
+        <w:rPr>
+          <w:highlight w:val="yellow"/>
+        </w:rPr>
         <w:lastRenderedPageBreak/>
-        <w:t xml:space="preserve">Ad esempio, se k=1, l'istanza verrà assegnata alla stessa classe del suo singolo neighbors più vicino. </w:t>
-      </w:r>
-    </w:p>
-    <w:p>
-      <w:pPr>
-        <w:rPr>
-          <w:highlight w:val="yellow"/>
-        </w:rPr>
-      </w:pPr>
-      <w:r>
-        <w:rPr>
-          <w:highlight w:val="yellow"/>
-        </w:rPr>
-        <w:t xml:space="preserve">Definire k può essere un atto di bilanciamento in quanto valori diversi possono portare a overfitting o underfitting. </w:t>
-      </w:r>
-    </w:p>
-    <w:p>
-      <w:pPr>
-        <w:rPr>
-          <w:highlight w:val="yellow"/>
-        </w:rPr>
-      </w:pPr>
-      <w:r>
-        <w:rPr>
-          <w:highlight w:val="yellow"/>
-        </w:rPr>
-        <w:t xml:space="preserve">Valori inferiori a k possono avere una variabilità elevata, ma una bassa distorsione, mentre, valori maggiori di k possono portare a una distorsione elevata e una variabilità inferiore. </w:t>
-      </w:r>
-    </w:p>
-    <w:p>
-      <w:pPr>
-        <w:rPr>
-          <w:highlight w:val="yellow"/>
-        </w:rPr>
-      </w:pPr>
-      <w:r>
-        <w:rPr>
-          <w:highlight w:val="yellow"/>
-        </w:rPr>
-        <w:t xml:space="preserve">La scelta di k dipenderà in gran parte dai dati di input poiché i dati con più valori anomali o rumore probabilmente funzioneranno meglio con valori più elevati di k. </w:t>
-      </w:r>
-    </w:p>
-    <w:p>
-      <w:pPr>
-        <w:rPr>
-          <w:highlight w:val="yellow"/>
-        </w:rPr>
-      </w:pPr>
-      <w:r>
-        <w:rPr>
-          <w:highlight w:val="yellow"/>
-        </w:rPr>
-        <w:t>In generale,si consiglia di avere un numero dispari per k per evitare pareggi nella classificazione e le tattiche di convalida incrociata possono aiutarti a scegliere la k ottimale per il tuo set di dati.</w:t>
-      </w:r>
-    </w:p>
-    <w:p>
-      <w:pPr>
-        <w:rPr>
-          <w:highlight w:val="yellow"/>
-        </w:rPr>
-      </w:pPr>
-    </w:p>
-    <w:p>
-      <w:pPr>
-        <w:rPr>
-          <w:highlight w:val="yellow"/>
-        </w:rPr>
-      </w:pPr>
-    </w:p>
-    <w:p>
-      <w:pPr>
-        <w:rPr>
-          <w:highlight w:val="yellow"/>
-        </w:rPr>
-      </w:pPr>
-      <w:r>
-        <w:rPr>
-          <w:highlight w:val="yellow"/>
-        </w:rPr>
-        <w:t>Applicazioni di k-NN nell'apprendimento automatico</w:t>
-      </w:r>
-    </w:p>
-    <w:p>
-      <w:pPr>
-        <w:rPr>
-          <w:highlight w:val="yellow"/>
-        </w:rPr>
-      </w:pPr>
-      <w:r>
-        <w:rPr>
-          <w:highlight w:val="yellow"/>
-        </w:rPr>
         <w:t>L'algoritmo k-NN è stato utilizzato all'interno di una varietà di applicazioni, in gran parte all'interno della classificazione. Alcuni di questi casi d'uso includono:</w:t>
       </w:r>
     </w:p>
@@ -3478,99 +3690,99 @@
         <w:rPr>
           <w:highlight w:val="yellow"/>
         </w:rPr>
+        <w:t>Vantaggi e svantaggi dell'algoritmo KNN</w:t>
+      </w:r>
+    </w:p>
+    <w:p>
+      <w:pPr>
+        <w:rPr>
+          <w:highlight w:val="yellow"/>
+        </w:rPr>
+      </w:pPr>
+      <w:r>
+        <w:rPr>
+          <w:highlight w:val="yellow"/>
+        </w:rPr>
+        <w:t>Proprio come qualsiasi algoritmo di apprendimento automatico, k-NN ha i suoi punti di forza e di debolezza. A seconda del progetto e dell'applicazione, potrebbe essere o meno la scelta giusta.</w:t>
+      </w:r>
+    </w:p>
+    <w:p>
+      <w:pPr>
+        <w:rPr>
+          <w:highlight w:val="yellow"/>
+        </w:rPr>
+      </w:pPr>
+    </w:p>
+    <w:p>
+      <w:pPr>
+        <w:rPr>
+          <w:highlight w:val="yellow"/>
+        </w:rPr>
+      </w:pPr>
+      <w:r>
+        <w:rPr>
+          <w:highlight w:val="yellow"/>
+        </w:rPr>
+        <w:t>Vantaggi</w:t>
+      </w:r>
+    </w:p>
+    <w:p>
+      <w:pPr>
+        <w:rPr>
+          <w:highlight w:val="yellow"/>
+        </w:rPr>
+      </w:pPr>
+      <w:r>
+        <w:rPr>
+          <w:highlight w:val="yellow"/>
+        </w:rPr>
+        <w:t>- Facile da implementare: data la semplicità e l'accuratezza dell'algoritmo, è uno dei primi classificatori che un data scientist alle prime armi apprenderà.</w:t>
+      </w:r>
+    </w:p>
+    <w:p>
+      <w:pPr>
+        <w:rPr>
+          <w:highlight w:val="yellow"/>
+        </w:rPr>
+      </w:pPr>
+      <w:r>
+        <w:rPr>
+          <w:highlight w:val="yellow"/>
+        </w:rPr>
+        <w:t>- Si adatta facilmente: quando vengono aggiunti nuovi campioni di addestramento, l'algoritmo si adatta per tenere conto di eventuali nuovi dati poiché tutti i dati di addestramento vengono archiviati in memoria.</w:t>
+      </w:r>
+    </w:p>
+    <w:p>
+      <w:pPr>
+        <w:rPr>
+          <w:highlight w:val="yellow"/>
+        </w:rPr>
+      </w:pPr>
+      <w:r>
+        <w:rPr>
+          <w:highlight w:val="yellow"/>
+        </w:rPr>
+        <w:t>- Pochi iperparametri: KNN ha bisogno solo di un valore k e una metrica di distanza, il che è poco rispetto ad altri algoritmi di machine learning.</w:t>
+      </w:r>
+    </w:p>
+    <w:p>
+      <w:pPr>
+        <w:rPr>
+          <w:highlight w:val="yellow"/>
+        </w:rPr>
+      </w:pPr>
+    </w:p>
+    <w:p>
+      <w:pPr>
+        <w:rPr>
+          <w:highlight w:val="yellow"/>
+        </w:rPr>
+      </w:pPr>
+      <w:r>
+        <w:rPr>
+          <w:highlight w:val="yellow"/>
+        </w:rPr>
         <w:lastRenderedPageBreak/>
-        <w:t>Vantaggi e svantaggi dell'algoritmo KNN</w:t>
-      </w:r>
-    </w:p>
-    <w:p>
-      <w:pPr>
-        <w:rPr>
-          <w:highlight w:val="yellow"/>
-        </w:rPr>
-      </w:pPr>
-      <w:r>
-        <w:rPr>
-          <w:highlight w:val="yellow"/>
-        </w:rPr>
-        <w:t>Proprio come qualsiasi algoritmo di apprendimento automatico, k-NN ha i suoi punti di forza e di debolezza. A seconda del progetto e dell'applicazione, potrebbe essere o meno la scelta giusta.</w:t>
-      </w:r>
-    </w:p>
-    <w:p>
-      <w:pPr>
-        <w:rPr>
-          <w:highlight w:val="yellow"/>
-        </w:rPr>
-      </w:pPr>
-    </w:p>
-    <w:p>
-      <w:pPr>
-        <w:rPr>
-          <w:highlight w:val="yellow"/>
-        </w:rPr>
-      </w:pPr>
-      <w:r>
-        <w:rPr>
-          <w:highlight w:val="yellow"/>
-        </w:rPr>
-        <w:t>Vantaggi</w:t>
-      </w:r>
-    </w:p>
-    <w:p>
-      <w:pPr>
-        <w:rPr>
-          <w:highlight w:val="yellow"/>
-        </w:rPr>
-      </w:pPr>
-      <w:r>
-        <w:rPr>
-          <w:highlight w:val="yellow"/>
-        </w:rPr>
-        <w:t>- Facile da implementare: data la semplicità e l'accuratezza dell'algoritmo, è uno dei primi classificatori che un data scientist alle prime armi apprenderà.</w:t>
-      </w:r>
-    </w:p>
-    <w:p>
-      <w:pPr>
-        <w:rPr>
-          <w:highlight w:val="yellow"/>
-        </w:rPr>
-      </w:pPr>
-      <w:r>
-        <w:rPr>
-          <w:highlight w:val="yellow"/>
-        </w:rPr>
-        <w:t>- Si adatta facilmente: quando vengono aggiunti nuovi campioni di addestramento, l'algoritmo si adatta per tenere conto di eventuali nuovi dati poiché tutti i dati di addestramento vengono archiviati in memoria.</w:t>
-      </w:r>
-    </w:p>
-    <w:p>
-      <w:pPr>
-        <w:rPr>
-          <w:highlight w:val="yellow"/>
-        </w:rPr>
-      </w:pPr>
-      <w:r>
-        <w:rPr>
-          <w:highlight w:val="yellow"/>
-        </w:rPr>
-        <w:t>- Pochi iperparametri: KNN ha bisogno solo di un valore k e una metrica di distanza, il che è poco rispetto ad altri algoritmi di machine learning.</w:t>
-      </w:r>
-    </w:p>
-    <w:p>
-      <w:pPr>
-        <w:rPr>
-          <w:highlight w:val="yellow"/>
-        </w:rPr>
-      </w:pPr>
-    </w:p>
-    <w:p>
-      <w:pPr>
-        <w:rPr>
-          <w:highlight w:val="yellow"/>
-        </w:rPr>
-      </w:pPr>
-      <w:r>
-        <w:rPr>
-          <w:highlight w:val="yellow"/>
-        </w:rPr>
         <w:t>Svantaggi</w:t>
       </w:r>
     </w:p>
@@ -3876,7 +4088,6 @@
     </w:p>
     <w:p>
       <w:r>
-        <w:lastRenderedPageBreak/>
         <w:t xml:space="preserve">con un totale di </w:t>
       </w:r>
       <w:r>
@@ -3947,6 +4158,7 @@
         <w:ind w:firstLine="708"/>
       </w:pPr>
       <w:r>
+        <w:lastRenderedPageBreak/>
         <w:t>return ""</w:t>
       </w:r>
     </w:p>
@@ -4271,83 +4483,83 @@
         <w:ind w:left="1416"/>
       </w:pPr>
       <w:r>
+        <w:t>landmark_model="mobilefacenet",</w:t>
+      </w:r>
+    </w:p>
+    <w:p>
+      <w:pPr>
+        <w:ind w:left="1416"/>
+      </w:pPr>
+      <w:r>
+        <w:t>au_model="xgb",</w:t>
+      </w:r>
+    </w:p>
+    <w:p>
+      <w:pPr>
+        <w:ind w:left="1416"/>
+      </w:pPr>
+      <w:r>
+        <w:t>emotion_model="resmasknet",</w:t>
+      </w:r>
+    </w:p>
+    <w:p>
+      <w:pPr>
+        <w:ind w:left="1416"/>
+      </w:pPr>
+      <w:r>
+        <w:t>facepose_model="img2pose",</w:t>
+      </w:r>
+    </w:p>
+    <w:p>
+      <w:pPr>
+        <w:ind w:firstLine="708"/>
+      </w:pPr>
+      <w:r>
+        <w:t>)</w:t>
+      </w:r>
+    </w:p>
+    <w:p>
+      <w:r>
+        <w:t>\end{</w:t>
+      </w:r>
+      <w:r>
+        <w:t>minted</w:t>
+      </w:r>
+      <w:r>
+        <w:t>}</w:t>
+      </w:r>
+    </w:p>
+    <w:p>
+      <w:r>
+        <w:t>Come è possibile notare nel codice, durante la creazione dell’oggetto Detector è possibile specificare il parametro \mintinline[bgcolor=bg]{python}{device}</w:t>
+      </w:r>
+      <w:r>
+        <w:t xml:space="preserve">, </w:t>
+      </w:r>
+      <w:r>
+        <w:t>permettendo l’esecuzione delle</w:t>
+      </w:r>
+      <w:r>
+        <w:t xml:space="preserve"> operazioni utilizzando la tecnologia cud</w:t>
+      </w:r>
+      <w:r>
+        <w:t>a</w:t>
+      </w:r>
+      <w:r>
+        <w:t>.</w:t>
+      </w:r>
+      <w:r>
+        <w:t xml:space="preserve"> </w:t>
+      </w:r>
+    </w:p>
+    <w:p>
+      <w:r>
+        <w:t>Per controllare che sia effettivamente possibile utilizzare questa funzionalità è stata usata la libreria torch per python.</w:t>
+      </w:r>
+    </w:p>
+    <w:p>
+      <w:r>
         <w:lastRenderedPageBreak/>
-        <w:t>landmark_model="mobilefacenet",</w:t>
-      </w:r>
-    </w:p>
-    <w:p>
-      <w:pPr>
-        <w:ind w:left="1416"/>
-      </w:pPr>
-      <w:r>
-        <w:t>au_model="xgb",</w:t>
-      </w:r>
-    </w:p>
-    <w:p>
-      <w:pPr>
-        <w:ind w:left="1416"/>
-      </w:pPr>
-      <w:r>
-        <w:t>emotion_model="resmasknet",</w:t>
-      </w:r>
-    </w:p>
-    <w:p>
-      <w:pPr>
-        <w:ind w:left="1416"/>
-      </w:pPr>
-      <w:r>
-        <w:t>facepose_model="img2pose",</w:t>
-      </w:r>
-    </w:p>
-    <w:p>
-      <w:pPr>
-        <w:ind w:firstLine="708"/>
-      </w:pPr>
-      <w:r>
-        <w:t>)</w:t>
-      </w:r>
-    </w:p>
-    <w:p>
-      <w:r>
-        <w:t>\end{</w:t>
-      </w:r>
-      <w:r>
-        <w:t>minted</w:t>
-      </w:r>
-      <w:r>
-        <w:t>}</w:t>
-      </w:r>
-    </w:p>
-    <w:p>
-      <w:r>
-        <w:t>Come è possibile notare nel codice, durante la creazione dell’oggetto Detector è possibile specificare il parametro \mintinline[bgcolor=bg]{python}{device}</w:t>
-      </w:r>
-      <w:r>
-        <w:t xml:space="preserve">, </w:t>
-      </w:r>
-      <w:r>
-        <w:t>permettendo l’esecuzione delle</w:t>
-      </w:r>
-      <w:r>
-        <w:t xml:space="preserve"> operazioni utilizzando la tecnologia cud</w:t>
-      </w:r>
-      <w:r>
-        <w:t>a</w:t>
-      </w:r>
-      <w:r>
-        <w:t>.</w:t>
-      </w:r>
-      <w:r>
-        <w:t xml:space="preserve"> </w:t>
-      </w:r>
-    </w:p>
-    <w:p>
-      <w:r>
-        <w:t>Per controllare che sia effettivamente possibile utilizzare questa funzionalità è stata usata la libreria torch per python.</w:t>
-      </w:r>
-    </w:p>
-    <w:p>
-      <w:r>
         <w:t xml:space="preserve">Il parametro face_model imposta il modello di rilevamento del viso da utilizzare. Ho </w:t>
       </w:r>
       <w:r>
@@ -4620,7 +4832,6 @@
         </w:numPr>
       </w:pPr>
       <w:r>
-        <w:lastRenderedPageBreak/>
         <w:t>Pitch: l'angolo di inclinazione del volto (inclinazione su o giù) rilevato dal modello di posizione del volto</w:t>
       </w:r>
     </w:p>
@@ -4728,6 +4939,7 @@
     <w:p/>
     <w:p>
       <w:r>
+        <w:lastRenderedPageBreak/>
         <w:t xml:space="preserve">Per quanto riguarda i video analizzati dal dataset DAiSEE la libreria offre il metodo </w:t>
       </w:r>
       <w:r>
@@ -4953,93 +5165,93 @@
         <w:ind w:left="708"/>
       </w:pPr>
       <w:r>
+        <w:t xml:space="preserve">                "120.0": 313.5849330357,</w:t>
+      </w:r>
+    </w:p>
+    <w:p>
+      <w:pPr>
+        <w:ind w:left="708"/>
+      </w:pPr>
+      <w:r>
+        <w:t xml:space="preserve">                "150.0": 312.7389136905,</w:t>
+      </w:r>
+    </w:p>
+    <w:p>
+      <w:pPr>
+        <w:ind w:left="708"/>
+      </w:pPr>
+      <w:r>
+        <w:t xml:space="preserve">                "180.0": 312.5695684524,</w:t>
+      </w:r>
+    </w:p>
+    <w:p>
+      <w:pPr>
+        <w:ind w:left="708"/>
+      </w:pPr>
+      <w:r>
+        <w:t xml:space="preserve">                "210.0": 307.6665178571,</w:t>
+      </w:r>
+    </w:p>
+    <w:p>
+      <w:pPr>
+        <w:ind w:left="708"/>
+      </w:pPr>
+      <w:r>
+        <w:t xml:space="preserve">                "240.0": 310.235639881,</w:t>
+      </w:r>
+    </w:p>
+    <w:p>
+      <w:pPr>
+        <w:ind w:left="708"/>
+      </w:pPr>
+      <w:r>
+        <w:t xml:space="preserve">                "270.0": 312.9242931548</w:t>
+      </w:r>
+    </w:p>
+    <w:p>
+      <w:r>
+        <w:t xml:space="preserve">            },</w:t>
+      </w:r>
+    </w:p>
+    <w:p>
+      <w:r>
+        <w:t>\end{</w:t>
+      </w:r>
+      <w:r>
+        <w:t>minted</w:t>
+      </w:r>
+      <w:r>
+        <w:t>}</w:t>
+      </w:r>
+    </w:p>
+    <w:p>
+      <w:r>
+        <w:t xml:space="preserve">È </w:t>
+      </w:r>
+      <w:r>
+        <w:t xml:space="preserve">quindi stato necessario effettuare una rielaborazione dei file ottenuti per portare </w:t>
+      </w:r>
+      <w:r>
+        <w:t>ognuno dei dati estratti nello stesso formato delle immagini:</w:t>
+      </w:r>
+    </w:p>
+    <w:p>
+      <w:r>
+        <w:t>\begin{minted}[bgcolor=bg]{</w:t>
+      </w:r>
+      <w:r>
+        <w:t>json</w:t>
+      </w:r>
+      <w:r>
+        <w:t>}</w:t>
+      </w:r>
+    </w:p>
+    <w:p>
+      <w:pPr>
+        <w:ind w:left="708"/>
+      </w:pPr>
+      <w:r>
         <w:lastRenderedPageBreak/>
-        <w:t xml:space="preserve">                "120.0": 313.5849330357,</w:t>
-      </w:r>
-    </w:p>
-    <w:p>
-      <w:pPr>
-        <w:ind w:left="708"/>
-      </w:pPr>
-      <w:r>
-        <w:t xml:space="preserve">                "150.0": 312.7389136905,</w:t>
-      </w:r>
-    </w:p>
-    <w:p>
-      <w:pPr>
-        <w:ind w:left="708"/>
-      </w:pPr>
-      <w:r>
-        <w:t xml:space="preserve">                "180.0": 312.5695684524,</w:t>
-      </w:r>
-    </w:p>
-    <w:p>
-      <w:pPr>
-        <w:ind w:left="708"/>
-      </w:pPr>
-      <w:r>
-        <w:t xml:space="preserve">                "210.0": 307.6665178571,</w:t>
-      </w:r>
-    </w:p>
-    <w:p>
-      <w:pPr>
-        <w:ind w:left="708"/>
-      </w:pPr>
-      <w:r>
-        <w:t xml:space="preserve">                "240.0": 310.235639881,</w:t>
-      </w:r>
-    </w:p>
-    <w:p>
-      <w:pPr>
-        <w:ind w:left="708"/>
-      </w:pPr>
-      <w:r>
-        <w:t xml:space="preserve">                "270.0": 312.9242931548</w:t>
-      </w:r>
-    </w:p>
-    <w:p>
-      <w:r>
-        <w:t xml:space="preserve">            },</w:t>
-      </w:r>
-    </w:p>
-    <w:p>
-      <w:r>
-        <w:t>\end{</w:t>
-      </w:r>
-      <w:r>
-        <w:t>minted</w:t>
-      </w:r>
-      <w:r>
-        <w:t>}</w:t>
-      </w:r>
-    </w:p>
-    <w:p>
-      <w:r>
-        <w:t xml:space="preserve">È </w:t>
-      </w:r>
-      <w:r>
-        <w:t xml:space="preserve">quindi stato necessario effettuare una rielaborazione dei file ottenuti per portare </w:t>
-      </w:r>
-      <w:r>
-        <w:t>ognuno dei dati estratti nello stesso formato delle immagini:</w:t>
-      </w:r>
-    </w:p>
-    <w:p>
-      <w:r>
-        <w:t>\begin{minted}[bgcolor=bg]{</w:t>
-      </w:r>
-      <w:r>
-        <w:t>json</w:t>
-      </w:r>
-      <w:r>
-        <w:t>}</w:t>
-      </w:r>
-    </w:p>
-    <w:p>
-      <w:pPr>
-        <w:ind w:left="708"/>
-      </w:pPr>
-      <w:r>
         <w:t>{</w:t>
       </w:r>
     </w:p>
@@ -5272,87 +5484,87 @@
         <w:ind w:left="708" w:firstLine="708"/>
       </w:pPr>
       <w:r>
+        <w:t>\begin{minted}[bgcolor=bg]{</w:t>
+      </w:r>
+      <w:r>
+        <w:t>python</w:t>
+      </w:r>
+      <w:r>
+        <w:t>}</w:t>
+      </w:r>
+    </w:p>
+    <w:p>
+      <w:pPr>
+        <w:pStyle w:val="Paragrafoelenco"/>
+        <w:ind w:left="2124"/>
+      </w:pPr>
+      <w:r>
+        <w:t>nullVals = df.isnull()</w:t>
+      </w:r>
+    </w:p>
+    <w:p>
+      <w:pPr>
+        <w:pStyle w:val="Paragrafoelenco"/>
+        <w:ind w:left="2124"/>
+      </w:pPr>
+    </w:p>
+    <w:p>
+      <w:pPr>
+        <w:pStyle w:val="Paragrafoelenco"/>
+        <w:ind w:left="2124"/>
+      </w:pPr>
+      <w:r>
+        <w:t>print("Numero di valori nulli per ogni colonna:")</w:t>
+      </w:r>
+    </w:p>
+    <w:p>
+      <w:pPr>
+        <w:pStyle w:val="Paragrafoelenco"/>
+        <w:ind w:left="2124"/>
+      </w:pPr>
+      <w:r>
+        <w:t>print(nullVals.sum())</w:t>
+      </w:r>
+    </w:p>
+    <w:p>
+      <w:pPr>
+        <w:pStyle w:val="Paragrafoelenco"/>
+        <w:ind w:left="1440"/>
+      </w:pPr>
+      <w:r>
+        <w:t>\end{minted}</w:t>
+      </w:r>
+    </w:p>
+    <w:p>
+      <w:pPr>
+        <w:ind w:left="732" w:firstLine="708"/>
+      </w:pPr>
+      <w:r>
+        <w:t xml:space="preserve">che </w:t>
+      </w:r>
+      <w:r>
+        <w:t>dà</w:t>
+      </w:r>
+      <w:r>
+        <w:t xml:space="preserve"> in </w:t>
+      </w:r>
+      <w:r>
+        <w:t>output</w:t>
+      </w:r>
+      <w:r>
+        <w:t>:</w:t>
+      </w:r>
+    </w:p>
+    <w:p>
+      <w:pPr>
+        <w:pStyle w:val="Paragrafoelenco"/>
+        <w:ind w:left="1440"/>
+      </w:pPr>
+      <w:r>
+        <w:rPr>
+          <w:noProof/>
+        </w:rPr>
         <w:lastRenderedPageBreak/>
-        <w:t>\begin{minted}[bgcolor=bg]{</w:t>
-      </w:r>
-      <w:r>
-        <w:t>python</w:t>
-      </w:r>
-      <w:r>
-        <w:t>}</w:t>
-      </w:r>
-    </w:p>
-    <w:p>
-      <w:pPr>
-        <w:pStyle w:val="Paragrafoelenco"/>
-        <w:ind w:left="2124"/>
-      </w:pPr>
-      <w:r>
-        <w:t>nullVals = df.isnull()</w:t>
-      </w:r>
-    </w:p>
-    <w:p>
-      <w:pPr>
-        <w:pStyle w:val="Paragrafoelenco"/>
-        <w:ind w:left="2124"/>
-      </w:pPr>
-    </w:p>
-    <w:p>
-      <w:pPr>
-        <w:pStyle w:val="Paragrafoelenco"/>
-        <w:ind w:left="2124"/>
-      </w:pPr>
-      <w:r>
-        <w:t>print("Numero di valori nulli per ogni colonna:")</w:t>
-      </w:r>
-    </w:p>
-    <w:p>
-      <w:pPr>
-        <w:pStyle w:val="Paragrafoelenco"/>
-        <w:ind w:left="2124"/>
-      </w:pPr>
-      <w:r>
-        <w:t>print(nullVals.sum())</w:t>
-      </w:r>
-    </w:p>
-    <w:p>
-      <w:pPr>
-        <w:pStyle w:val="Paragrafoelenco"/>
-        <w:ind w:left="1440"/>
-      </w:pPr>
-      <w:r>
-        <w:t>\end{minted}</w:t>
-      </w:r>
-    </w:p>
-    <w:p>
-      <w:pPr>
-        <w:ind w:left="732" w:firstLine="708"/>
-      </w:pPr>
-      <w:r>
-        <w:t xml:space="preserve">che </w:t>
-      </w:r>
-      <w:r>
-        <w:t>dà</w:t>
-      </w:r>
-      <w:r>
-        <w:t xml:space="preserve"> in </w:t>
-      </w:r>
-      <w:r>
-        <w:t>output</w:t>
-      </w:r>
-      <w:r>
-        <w:t>:</w:t>
-      </w:r>
-    </w:p>
-    <w:p>
-      <w:pPr>
-        <w:pStyle w:val="Paragrafoelenco"/>
-        <w:ind w:left="1440"/>
-      </w:pPr>
-      <w:r>
-        <w:rPr>
-          <w:noProof/>
-        </w:rPr>
         <w:drawing>
           <wp:inline distT="0" distB="0" distL="0" distR="0" wp14:anchorId="5B3E91AB" wp14:editId="58726515">
             <wp:extent cx="2978150" cy="4160388"/>
@@ -5645,7 +5857,6 @@
         </w:numPr>
       </w:pPr>
       <w:r>
-        <w:lastRenderedPageBreak/>
         <w:t xml:space="preserve">4 </w:t>
       </w:r>
       <w:r>
@@ -5725,18 +5936,25 @@
     </w:p>
     <w:p>
       <w:r>
-        <w:t>Per effettuare delle predizioni sul dataset</w:t>
+        <w:lastRenderedPageBreak/>
+        <w:t>Per effettuare delle predizioni sul dataset ho realizzato un classificatore random forest sul quale effettuare delle query</w:t>
       </w:r>
       <w:r>
         <w:t>,</w:t>
       </w:r>
       <w:r>
-        <w:t xml:space="preserve"> ho realizzato un classificatore random forest sul quale effettuare poi delle query fornendogli i dati riguardanti le Action Units da nuove immagini, sempre attraverso la libreria py-feat.</w:t>
-      </w:r>
-    </w:p>
-    <w:p>
-      <w:r>
-        <w:t>Per la creazione del classificatore ho per prima letto il file csv contenente il dataset pre-elaborato</w:t>
+        <w:t xml:space="preserve"> fornendogli i dati riguardanti le Action Units da nuove immagini, sempre attraverso la libreria py-feat.</w:t>
+      </w:r>
+    </w:p>
+    <w:p>
+      <w:r>
+        <w:t xml:space="preserve">Per la creazione del classificatore ho </w:t>
+      </w:r>
+      <w:r>
+        <w:t xml:space="preserve">in primis </w:t>
+      </w:r>
+      <w:r>
+        <w:t>letto il file csv contenente il dataset pre-elaborato</w:t>
       </w:r>
       <w:r>
         <w:t xml:space="preserve"> (modifiche precedentemente </w:t>
@@ -5772,18 +5990,30 @@
         <w:t xml:space="preserve">, </w:t>
       </w:r>
       <w:r>
-        <w:t xml:space="preserve">rimosso le colonne non necessarie, </w:t>
-      </w:r>
-      <w:r>
-        <w:t>ho poi diviso il dataset in set di addestramento e di test usando la funzione train_test_split della libreria sklearn.model_selection</w:t>
-      </w:r>
-      <w:r>
-        <w:t>, con l’output di questo metodo ho ricavato</w:t>
+        <w:t>rimosso le colonne non necessarie</w:t>
+      </w:r>
+      <w:r>
+        <w:t xml:space="preserve"> e, infine,</w:t>
       </w:r>
       <w:r>
         <w:t xml:space="preserve"> </w:t>
       </w:r>
       <w:r>
+        <w:t>ho</w:t>
+      </w:r>
+      <w:r>
+        <w:t xml:space="preserve"> diviso il dataset in set di addestramento e di test usando la funzione train_test_split della libreria sklearn.model_selection</w:t>
+      </w:r>
+      <w:r>
+        <w:t>; tramite</w:t>
+      </w:r>
+      <w:r>
+        <w:t xml:space="preserve"> l’output di questo metodo ho ricavato</w:t>
+      </w:r>
+      <w:r>
+        <w:t xml:space="preserve"> </w:t>
+      </w:r>
+      <w:r>
         <w:t xml:space="preserve">i pandas’s dataframes </w:t>
       </w:r>
       <w:r>
@@ -5898,7 +6128,13 @@
     </w:p>
     <w:p>
       <w:r>
-        <w:t xml:space="preserve">Una volta ottenuti questi dataset ho effettuato la creazione del classificatore utilizzando l’oggetto a disposizione fornito dalla libreria </w:t>
+        <w:t xml:space="preserve">Una volta ottenuti questi dataset ho </w:t>
+      </w:r>
+      <w:r>
+        <w:t>creato il</w:t>
+      </w:r>
+      <w:r>
+        <w:t xml:space="preserve"> classificatore utilizzando l’oggetto a disposizione fornito dalla libreria </w:t>
       </w:r>
       <w:r>
         <w:t>sklearn.ensable</w:t>
@@ -5930,10 +6166,10 @@
         <w:t xml:space="preserve">viene </w:t>
       </w:r>
       <w:r>
-        <w:t>addestr</w:t>
-      </w:r>
-      <w:r>
-        <w:t>to con l’utilizzo dei due dataframe</w:t>
+        <w:t>addestrato</w:t>
+      </w:r>
+      <w:r>
+        <w:t xml:space="preserve"> con l’utilizzo dei due dataframe</w:t>
       </w:r>
       <w:r>
         <w:t xml:space="preserve"> Xtrain e yTrain restituiti dalla funzione getXtrainYTrain().</w:t>
@@ -5941,7 +6177,10 @@
     </w:p>
     <w:p>
       <w:r>
-        <w:t>Questo è il metodo relatio:</w:t>
+        <w:t>Il metodo è il seguente</w:t>
+      </w:r>
+      <w:r>
+        <w:t>:</w:t>
       </w:r>
     </w:p>
     <w:p>
@@ -5994,37 +6233,43 @@
         <w:ind w:firstLine="708"/>
       </w:pPr>
       <w:r>
+        <w:t>randomForestClassifier.fit(Xtrain, yTrain)</w:t>
+      </w:r>
+    </w:p>
+    <w:p>
+      <w:pPr>
+        <w:ind w:firstLine="708"/>
+      </w:pPr>
+      <w:r>
+        <w:t>return randomForestClassifier</w:t>
+      </w:r>
+    </w:p>
+    <w:p>
+      <w:r>
+        <w:t>\end{minted}</w:t>
+      </w:r>
+    </w:p>
+    <w:p/>
+    <w:p>
+      <w:r>
+        <w:t>TODO inserire risultati dei test</w:t>
+      </w:r>
+    </w:p>
+    <w:p/>
+    <w:p>
+      <w:pPr>
+        <w:pStyle w:val="Paragrafoelenco"/>
+        <w:ind w:left="0"/>
+      </w:pPr>
+      <w:r>
         <w:lastRenderedPageBreak/>
-        <w:t>randomForestClassifier.fit(Xtrain, yTrain)</w:t>
-      </w:r>
-    </w:p>
-    <w:p>
-      <w:pPr>
-        <w:ind w:firstLine="708"/>
-      </w:pPr>
-      <w:r>
-        <w:t>return randomForestClassifier</w:t>
-      </w:r>
-    </w:p>
-    <w:p>
-      <w:r>
-        <w:t>\end{minted}</w:t>
-      </w:r>
-    </w:p>
-    <w:p/>
-    <w:p>
-      <w:r>
-        <w:t>TODO inserire risultati dei test</w:t>
-      </w:r>
-    </w:p>
-    <w:p/>
-    <w:p>
-      <w:pPr>
-        <w:pStyle w:val="Paragrafoelenco"/>
-        <w:ind w:left="0"/>
-      </w:pPr>
-      <w:r>
-        <w:t xml:space="preserve">Oltre alla creazione del classificatore viene anche generato un </w:t>
+        <w:t xml:space="preserve">Oltre alla </w:t>
+      </w:r>
+      <w:r>
+        <w:t xml:space="preserve">produzione </w:t>
+      </w:r>
+      <w:r>
+        <w:t xml:space="preserve">del classificatore viene anche generato un </w:t>
       </w:r>
       <w:r>
         <w:t xml:space="preserve">grafico </w:t>
@@ -6033,13 +6278,13 @@
         <w:t xml:space="preserve">per la visualizzazione dell’influenza di ognuna delle label sulla predizione </w:t>
       </w:r>
       <w:r>
-        <w:t xml:space="preserve">che </w:t>
-      </w:r>
-      <w:r>
-        <w:t>riport</w:t>
-      </w:r>
-      <w:r>
-        <w:t>o qui:</w:t>
+        <w:t>che</w:t>
+      </w:r>
+      <w:r>
+        <w:t xml:space="preserve"> allego qui di seguito</w:t>
+      </w:r>
+      <w:r>
+        <w:t>:</w:t>
       </w:r>
     </w:p>
     <w:p>
@@ -6094,13 +6339,31 @@
         <w:ind w:left="0"/>
       </w:pPr>
       <w:r>
-        <w:t>Come è possibile notare quasi tutte le label influenzano la predizione in modo simile (in un range fra il 7,2% e l’11,9%) tranne per la AU43 (</w:t>
+        <w:t xml:space="preserve">Come è possibile </w:t>
+      </w:r>
+      <w:r>
+        <w:t>constat</w:t>
+      </w:r>
+      <w:r>
+        <w:t>are</w:t>
+      </w:r>
+      <w:r>
+        <w:t xml:space="preserve">, </w:t>
+      </w:r>
+      <w:r>
+        <w:t>quasi tutte le label influenzano la predizione in modo simile (in un range fra il 7,2% e l’11,9%) tranne per la AU43 (</w:t>
       </w:r>
       <w:r>
         <w:t>Eyes Closed</w:t>
       </w:r>
       <w:r>
-        <w:t>) che, ovviamente, influenza molto la predizione effettuata dal modell</w:t>
+        <w:t xml:space="preserve">) che, ovviamente, influenza </w:t>
+      </w:r>
+      <w:r>
+        <w:t xml:space="preserve">largamente </w:t>
+      </w:r>
+      <w:r>
+        <w:t>la predizione effettuata dal modell</w:t>
       </w:r>
       <w:r>
         <w:t>o.</w:t>
@@ -6163,7 +6426,43 @@
         <w:ind w:left="0"/>
       </w:pPr>
       <w:r>
-        <w:t>Il dataset risultato che ho creato presenta un grande problema se dovessi decidere di effettuare delle predizioni attraverso un classificatore random forest generato direttamente dal dataset as-his, ovvero il fatto che il numero di campioni (samples) per ognuno dei valori della colonna labels sono sbilanciati.</w:t>
+        <w:t xml:space="preserve">Il dataset risultato </w:t>
+      </w:r>
+      <w:r>
+        <w:t xml:space="preserve">da me realizzato </w:t>
+      </w:r>
+      <w:r>
+        <w:t xml:space="preserve">presenta </w:t>
+      </w:r>
+      <w:r>
+        <w:t xml:space="preserve">una notevole </w:t>
+      </w:r>
+      <w:r>
+        <w:t>complicazione:</w:t>
+      </w:r>
+      <w:r>
+        <w:t xml:space="preserve"> se decidessi di effettuare </w:t>
+      </w:r>
+      <w:r>
+        <w:t>delle predizioni attraverso un classificatore random forest generato direttamente dal dataset as-his</w:t>
+      </w:r>
+      <w:r>
+        <w:t xml:space="preserve">, un </w:t>
+      </w:r>
+      <w:r>
+        <w:t xml:space="preserve">numero di campioni (samples) per ognuno dei valori della colonna labels </w:t>
+      </w:r>
+      <w:r>
+        <w:t xml:space="preserve">risulterebbe </w:t>
+      </w:r>
+      <w:r>
+        <w:t>sbilanciat</w:t>
+      </w:r>
+      <w:r>
+        <w:t>o</w:t>
+      </w:r>
+      <w:r>
+        <w:t>.</w:t>
       </w:r>
     </w:p>
     <w:p>
@@ -6172,7 +6471,19 @@
         <w:ind w:left="0"/>
       </w:pPr>
       <w:r>
-        <w:t>Per sbilanciati intendo il fatto che sono presenti molti valori per alcune delle classi e troppi pochi, a confronto, per altri.</w:t>
+        <w:t>Per sbilanciat</w:t>
+      </w:r>
+      <w:r>
+        <w:t>o</w:t>
+      </w:r>
+      <w:r>
+        <w:t xml:space="preserve"> intendo il fatto che sono presenti molti valori per alcune delle classi</w:t>
+      </w:r>
+      <w:r>
+        <w:t xml:space="preserve">, </w:t>
+      </w:r>
+      <w:r>
+        <w:t>e troppi pochi, a confronto, per altri.</w:t>
       </w:r>
     </w:p>
     <w:p>
@@ -6184,7 +6495,6 @@
         <w:rPr>
           <w:noProof/>
         </w:rPr>
-        <w:lastRenderedPageBreak/>
         <w:drawing>
           <wp:inline distT="0" distB="0" distL="0" distR="0" wp14:anchorId="5E6A73DA" wp14:editId="418DE863">
             <wp:extent cx="2783905" cy="1981200"/>
@@ -6228,10 +6538,14 @@
         <w:ind w:left="0"/>
       </w:pPr>
       <w:r>
+        <w:lastRenderedPageBreak/>
         <w:t xml:space="preserve">In questi grafici è </w:t>
       </w:r>
       <w:r>
-        <w:t xml:space="preserve">possibile vedere </w:t>
+        <w:t xml:space="preserve">possibile </w:t>
+      </w:r>
+      <w:r>
+        <w:t xml:space="preserve">riscontrare </w:t>
       </w:r>
       <w:r>
         <w:t>la differenza fra il numero di elementi per ogni valore unico nella colonna label</w:t>
@@ -6326,7 +6640,6 @@
         <w:rPr>
           <w:noProof/>
         </w:rPr>
-        <w:lastRenderedPageBreak/>
         <w:drawing>
           <wp:inline distT="0" distB="0" distL="0" distR="0" wp14:anchorId="62D5FE43" wp14:editId="65B283A5">
             <wp:extent cx="5086350" cy="4191000"/>
@@ -6410,7 +6723,31 @@
         <w:rPr>
           <w:noProof/>
         </w:rPr>
-        <w:t>Il resampling, ovvero la tecnica di modificare la distribuzione dei dati di un dataset mediante la rimozione o</w:t>
+        <w:t xml:space="preserve">Il resampling, </w:t>
+      </w:r>
+      <w:r>
+        <w:rPr>
+          <w:noProof/>
+        </w:rPr>
+        <w:t xml:space="preserve">che prevede una modifica </w:t>
+      </w:r>
+      <w:r>
+        <w:rPr>
+          <w:noProof/>
+        </w:rPr>
+        <w:t xml:space="preserve"> </w:t>
+      </w:r>
+      <w:r>
+        <w:rPr>
+          <w:noProof/>
+        </w:rPr>
+        <w:t>del</w:t>
+      </w:r>
+      <w:r>
+        <w:rPr>
+          <w:noProof/>
+        </w:rPr>
+        <w:t>la distribuzione dei dati di un dataset mediante la rimozione o</w:t>
       </w:r>
       <w:r>
         <w:rPr>
@@ -6434,7 +6771,19 @@
         <w:rPr>
           <w:noProof/>
         </w:rPr>
-        <w:t xml:space="preserve"> delle sue istanze, è una tecnica comune per bilanciare dataset sbilanciati o per migliorare le prestazioni di modelli di machine learning. Ci sono due tipi principali di resampling: undersampling e oversampling</w:t>
+        <w:t xml:space="preserve"> delle sue istanze, è una tecnica comune per bilanciare dataset sbilanciati o per migliorare le prestazioni di modelli di machine learning. </w:t>
+      </w:r>
+      <w:r>
+        <w:rPr>
+          <w:noProof/>
+        </w:rPr>
+        <w:t xml:space="preserve">Esistono </w:t>
+      </w:r>
+      <w:r>
+        <w:rPr>
+          <w:noProof/>
+        </w:rPr>
+        <w:t>due tipi principali di resampling: undersampling e oversampling</w:t>
       </w:r>
       <w:r>
         <w:rPr>
@@ -6472,7 +6821,37 @@
         <w:rPr>
           <w:noProof/>
         </w:rPr>
-        <w:t xml:space="preserve">Questo può essere fatto in modo casuale, ma è anche possibile utilizzare tecniche più sofisticate come l'eliminazione degli esempi più vicini (nearest neighbor deletion) o la selezione degli esempi più rappresentativi (prototype selection). </w:t>
+        <w:t xml:space="preserve">Ciò può essere effettuato </w:t>
+      </w:r>
+      <w:r>
+        <w:rPr>
+          <w:noProof/>
+        </w:rPr>
+        <w:t xml:space="preserve">in modo casuale, </w:t>
+      </w:r>
+      <w:r>
+        <w:rPr>
+          <w:noProof/>
+        </w:rPr>
+        <w:t xml:space="preserve">pur essendo </w:t>
+      </w:r>
+      <w:r>
+        <w:rPr>
+          <w:noProof/>
+        </w:rPr>
+        <w:t>possibile utilizzare tecniche più sofisticate</w:t>
+      </w:r>
+      <w:r>
+        <w:rPr>
+          <w:noProof/>
+        </w:rPr>
+        <w:t xml:space="preserve">, </w:t>
+      </w:r>
+      <w:r>
+        <w:rPr>
+          <w:noProof/>
+        </w:rPr>
+        <w:t xml:space="preserve">come l'eliminazione degli esempi più vicini (nearest neighbor deletion) o la selezione degli esempi più rappresentativi (prototype selection). </w:t>
       </w:r>
     </w:p>
     <w:p>
@@ -6504,7 +6883,13 @@
         <w:rPr>
           <w:noProof/>
         </w:rPr>
-        <w:t xml:space="preserve">Ci sono molte tecniche per l'oversampling, tra cui la duplicazione casuale degli esempi esistenti, la generazione di nuovi esempi sintetici attraverso tecniche come la Synthetic Minority Over-sampling Technique (SMOTE), e la duplicazione degli esempi esistenti con una variazione minore (data augmentation). </w:t>
+        <w:t xml:space="preserve">Sussistono </w:t>
+      </w:r>
+      <w:r>
+        <w:rPr>
+          <w:noProof/>
+        </w:rPr>
+        <w:t xml:space="preserve">molte tecniche per l'oversampling, tra cui la duplicazione casuale degli esempi esistenti, la generazione di nuovi esempi sintetici attraverso tecniche come la Synthetic Minority Over-sampling Technique (SMOTE), e la duplicazione degli esempi esistenti con una variazione minore (data augmentation). </w:t>
       </w:r>
     </w:p>
     <w:p>
@@ -6519,7 +6904,7 @@
         <w:rPr>
           <w:noProof/>
         </w:rPr>
-        <w:t xml:space="preserve">In sintesi, il resampling è una tecnica utile per bilanciare dataset sbilanciati e migliorare le prestazioni dei modelli di machine learning. </w:t>
+        <w:t xml:space="preserve">In sintesi, il resampling è una tecnica utile per bilanciare dataset e migliorare le prestazioni dei modelli di machine learning. </w:t>
       </w:r>
     </w:p>
     <w:p>
@@ -6594,306 +6979,306 @@
         <w:rPr>
           <w:noProof/>
         </w:rPr>
+        <w:t xml:space="preserve">    if len(df[df[columnName] == valueToDownSample]) &gt; numberOfSamplesAfter:</w:t>
+      </w:r>
+    </w:p>
+    <w:p>
+      <w:pPr>
+        <w:pStyle w:val="Paragrafoelenco"/>
+        <w:rPr>
+          <w:noProof/>
+        </w:rPr>
+      </w:pPr>
+      <w:r>
+        <w:rPr>
+          <w:noProof/>
+        </w:rPr>
+        <w:t xml:space="preserve">        engagedIndices = df[df[columnName] == valueToDownSample].index</w:t>
+      </w:r>
+    </w:p>
+    <w:p>
+      <w:pPr>
+        <w:pStyle w:val="Paragrafoelenco"/>
+        <w:rPr>
+          <w:noProof/>
+        </w:rPr>
+      </w:pPr>
+      <w:r>
+        <w:rPr>
+          <w:noProof/>
+        </w:rPr>
+        <w:t xml:space="preserve">        </w:t>
+      </w:r>
+    </w:p>
+    <w:p>
+      <w:pPr>
+        <w:pStyle w:val="Paragrafoelenco"/>
+        <w:rPr>
+          <w:noProof/>
+        </w:rPr>
+      </w:pPr>
+      <w:r>
+        <w:rPr>
+          <w:noProof/>
+        </w:rPr>
+        <w:t xml:space="preserve">        tempDf = df.loc[engagedIndices]</w:t>
+      </w:r>
+    </w:p>
+    <w:p>
+      <w:pPr>
+        <w:pStyle w:val="Paragrafoelenco"/>
+        <w:rPr>
+          <w:noProof/>
+        </w:rPr>
+      </w:pPr>
+      <w:r>
+        <w:rPr>
+          <w:noProof/>
+        </w:rPr>
+        <w:t xml:space="preserve">        tempDfUndersampled = tempDf.sample(n=numberOfSamplesAfter, random_state=69)</w:t>
+      </w:r>
+    </w:p>
+    <w:p>
+      <w:pPr>
+        <w:pStyle w:val="Paragrafoelenco"/>
+        <w:rPr>
+          <w:noProof/>
+        </w:rPr>
+      </w:pPr>
+      <w:r>
+        <w:rPr>
+          <w:noProof/>
+        </w:rPr>
+        <w:t xml:space="preserve">        </w:t>
+      </w:r>
+    </w:p>
+    <w:p>
+      <w:pPr>
+        <w:pStyle w:val="Paragrafoelenco"/>
+        <w:rPr>
+          <w:noProof/>
+        </w:rPr>
+      </w:pPr>
+      <w:r>
+        <w:rPr>
+          <w:noProof/>
+        </w:rPr>
+        <w:t xml:space="preserve">        print ()</w:t>
+      </w:r>
+    </w:p>
+    <w:p>
+      <w:pPr>
+        <w:pStyle w:val="Paragrafoelenco"/>
+        <w:rPr>
+          <w:noProof/>
+        </w:rPr>
+      </w:pPr>
+    </w:p>
+    <w:p>
+      <w:pPr>
+        <w:pStyle w:val="Paragrafoelenco"/>
+        <w:rPr>
+          <w:noProof/>
+        </w:rPr>
+      </w:pPr>
+      <w:r>
+        <w:rPr>
+          <w:noProof/>
+        </w:rPr>
+        <w:t xml:space="preserve">        return pd.concat([df.drop(engagedIndices), tempDfUndersampled])</w:t>
+      </w:r>
+    </w:p>
+    <w:p>
+      <w:pPr>
+        <w:pStyle w:val="Paragrafoelenco"/>
+        <w:rPr>
+          <w:noProof/>
+        </w:rPr>
+      </w:pPr>
+      <w:r>
+        <w:rPr>
+          <w:noProof/>
+        </w:rPr>
+        <w:t xml:space="preserve">    return df</w:t>
+      </w:r>
+    </w:p>
+    <w:p>
+      <w:pPr>
+        <w:pStyle w:val="Paragrafoelenco"/>
+        <w:ind w:left="0"/>
+        <w:rPr>
+          <w:noProof/>
+        </w:rPr>
+      </w:pPr>
+      <w:r>
+        <w:rPr>
+          <w:noProof/>
+        </w:rPr>
+        <w:t>\end{minted}</w:t>
+      </w:r>
+    </w:p>
+    <w:p>
+      <w:pPr>
+        <w:pStyle w:val="Paragrafoelenco"/>
+        <w:ind w:left="0"/>
+        <w:rPr>
+          <w:noProof/>
+        </w:rPr>
+      </w:pPr>
+      <w:r>
+        <w:rPr>
+          <w:noProof/>
+        </w:rPr>
+        <w:t xml:space="preserve">Il codice utilizzato per effettuare l’oversampling </w:t>
+      </w:r>
+      <w:r>
+        <w:rPr>
+          <w:noProof/>
+        </w:rPr>
+        <w:t>dei sample per ognuna delle labels</w:t>
+      </w:r>
+      <w:r>
+        <w:rPr>
+          <w:noProof/>
+        </w:rPr>
+        <w:t xml:space="preserve"> è il seguente:</w:t>
+      </w:r>
+    </w:p>
+    <w:p>
+      <w:r>
+        <w:t>\begin{minted}[bgcolor=bg]{</w:t>
+      </w:r>
+      <w:r>
+        <w:t>python</w:t>
+      </w:r>
+      <w:r>
+        <w:t>}</w:t>
+      </w:r>
+    </w:p>
+    <w:p>
+      <w:pPr>
+        <w:pStyle w:val="Paragrafoelenco"/>
+        <w:rPr>
+          <w:noProof/>
+        </w:rPr>
+      </w:pPr>
+      <w:r>
+        <w:rPr>
+          <w:noProof/>
+        </w:rPr>
+        <w:t>def oversampleDataset(df, columnName, valueToOversample, numberOfSamplesAfter):</w:t>
+      </w:r>
+    </w:p>
+    <w:p>
+      <w:pPr>
+        <w:pStyle w:val="Paragrafoelenco"/>
+        <w:rPr>
+          <w:noProof/>
+        </w:rPr>
+      </w:pPr>
+      <w:r>
+        <w:rPr>
+          <w:noProof/>
+        </w:rPr>
+        <w:t xml:space="preserve">    if len(df[df[columnName] == valueToOversample]) &lt; numberOfSamplesAfter:</w:t>
+      </w:r>
+    </w:p>
+    <w:p>
+      <w:pPr>
+        <w:pStyle w:val="Paragrafoelenco"/>
+        <w:rPr>
+          <w:noProof/>
+        </w:rPr>
+      </w:pPr>
+      <w:r>
+        <w:rPr>
+          <w:noProof/>
+        </w:rPr>
+        <w:t xml:space="preserve">        engagedIndices = df[df[columnName] == valueToOversample].index</w:t>
+      </w:r>
+    </w:p>
+    <w:p>
+      <w:pPr>
+        <w:pStyle w:val="Paragrafoelenco"/>
+        <w:rPr>
+          <w:noProof/>
+        </w:rPr>
+      </w:pPr>
+      <w:r>
+        <w:rPr>
+          <w:noProof/>
+        </w:rPr>
+        <w:t xml:space="preserve">        </w:t>
+      </w:r>
+    </w:p>
+    <w:p>
+      <w:pPr>
+        <w:pStyle w:val="Paragrafoelenco"/>
+        <w:rPr>
+          <w:noProof/>
+        </w:rPr>
+      </w:pPr>
+      <w:r>
+        <w:rPr>
+          <w:noProof/>
+        </w:rPr>
+        <w:t xml:space="preserve">        tempDf = df.loc[engagedIndices]</w:t>
+      </w:r>
+    </w:p>
+    <w:p>
+      <w:pPr>
+        <w:pStyle w:val="Paragrafoelenco"/>
+        <w:rPr>
+          <w:noProof/>
+        </w:rPr>
+      </w:pPr>
+      <w:r>
+        <w:rPr>
+          <w:noProof/>
+        </w:rPr>
+        <w:t xml:space="preserve">        tempDfOversampled = resample(tempDf, replace=True, n_samples=numberOfSamplesAfter, random_state=69)</w:t>
+      </w:r>
+    </w:p>
+    <w:p>
+      <w:pPr>
+        <w:pStyle w:val="Paragrafoelenco"/>
+        <w:rPr>
+          <w:noProof/>
+        </w:rPr>
+      </w:pPr>
+      <w:r>
+        <w:rPr>
+          <w:noProof/>
+        </w:rPr>
+        <w:t xml:space="preserve">        </w:t>
+      </w:r>
+    </w:p>
+    <w:p>
+      <w:pPr>
+        <w:pStyle w:val="Paragrafoelenco"/>
+        <w:rPr>
+          <w:noProof/>
+        </w:rPr>
+      </w:pPr>
+      <w:r>
+        <w:rPr>
+          <w:noProof/>
+        </w:rPr>
+        <w:t xml:space="preserve">        return pd.concat([df.drop(engagedIndices), tempDfOversampled])</w:t>
+      </w:r>
+    </w:p>
+    <w:p>
+      <w:pPr>
+        <w:pStyle w:val="Paragrafoelenco"/>
+        <w:rPr>
+          <w:noProof/>
+        </w:rPr>
+      </w:pPr>
+      <w:r>
+        <w:rPr>
+          <w:noProof/>
+        </w:rPr>
         <w:lastRenderedPageBreak/>
-        <w:t xml:space="preserve">    if len(df[df[columnName] == valueToDownSample]) &gt; numberOfSamplesAfter:</w:t>
-      </w:r>
-    </w:p>
-    <w:p>
-      <w:pPr>
-        <w:pStyle w:val="Paragrafoelenco"/>
-        <w:rPr>
-          <w:noProof/>
-        </w:rPr>
-      </w:pPr>
-      <w:r>
-        <w:rPr>
-          <w:noProof/>
-        </w:rPr>
-        <w:t xml:space="preserve">        engagedIndices = df[df[columnName] == valueToDownSample].index</w:t>
-      </w:r>
-    </w:p>
-    <w:p>
-      <w:pPr>
-        <w:pStyle w:val="Paragrafoelenco"/>
-        <w:rPr>
-          <w:noProof/>
-        </w:rPr>
-      </w:pPr>
-      <w:r>
-        <w:rPr>
-          <w:noProof/>
-        </w:rPr>
-        <w:t xml:space="preserve">        </w:t>
-      </w:r>
-    </w:p>
-    <w:p>
-      <w:pPr>
-        <w:pStyle w:val="Paragrafoelenco"/>
-        <w:rPr>
-          <w:noProof/>
-        </w:rPr>
-      </w:pPr>
-      <w:r>
-        <w:rPr>
-          <w:noProof/>
-        </w:rPr>
-        <w:t xml:space="preserve">        tempDf = df.loc[engagedIndices]</w:t>
-      </w:r>
-    </w:p>
-    <w:p>
-      <w:pPr>
-        <w:pStyle w:val="Paragrafoelenco"/>
-        <w:rPr>
-          <w:noProof/>
-        </w:rPr>
-      </w:pPr>
-      <w:r>
-        <w:rPr>
-          <w:noProof/>
-        </w:rPr>
-        <w:t xml:space="preserve">        tempDfUndersampled = tempDf.sample(n=numberOfSamplesAfter, random_state=69)</w:t>
-      </w:r>
-    </w:p>
-    <w:p>
-      <w:pPr>
-        <w:pStyle w:val="Paragrafoelenco"/>
-        <w:rPr>
-          <w:noProof/>
-        </w:rPr>
-      </w:pPr>
-      <w:r>
-        <w:rPr>
-          <w:noProof/>
-        </w:rPr>
-        <w:t xml:space="preserve">        </w:t>
-      </w:r>
-    </w:p>
-    <w:p>
-      <w:pPr>
-        <w:pStyle w:val="Paragrafoelenco"/>
-        <w:rPr>
-          <w:noProof/>
-        </w:rPr>
-      </w:pPr>
-      <w:r>
-        <w:rPr>
-          <w:noProof/>
-        </w:rPr>
-        <w:t xml:space="preserve">        print ()</w:t>
-      </w:r>
-    </w:p>
-    <w:p>
-      <w:pPr>
-        <w:pStyle w:val="Paragrafoelenco"/>
-        <w:rPr>
-          <w:noProof/>
-        </w:rPr>
-      </w:pPr>
-    </w:p>
-    <w:p>
-      <w:pPr>
-        <w:pStyle w:val="Paragrafoelenco"/>
-        <w:rPr>
-          <w:noProof/>
-        </w:rPr>
-      </w:pPr>
-      <w:r>
-        <w:rPr>
-          <w:noProof/>
-        </w:rPr>
-        <w:t xml:space="preserve">        return pd.concat([df.drop(engagedIndices), tempDfUndersampled])</w:t>
-      </w:r>
-    </w:p>
-    <w:p>
-      <w:pPr>
-        <w:pStyle w:val="Paragrafoelenco"/>
-        <w:rPr>
-          <w:noProof/>
-        </w:rPr>
-      </w:pPr>
-      <w:r>
-        <w:rPr>
-          <w:noProof/>
-        </w:rPr>
-        <w:t xml:space="preserve">    return df</w:t>
-      </w:r>
-    </w:p>
-    <w:p>
-      <w:pPr>
-        <w:pStyle w:val="Paragrafoelenco"/>
-        <w:ind w:left="0"/>
-        <w:rPr>
-          <w:noProof/>
-        </w:rPr>
-      </w:pPr>
-      <w:r>
-        <w:rPr>
-          <w:noProof/>
-        </w:rPr>
-        <w:t>\end{minted}</w:t>
-      </w:r>
-    </w:p>
-    <w:p>
-      <w:pPr>
-        <w:pStyle w:val="Paragrafoelenco"/>
-        <w:ind w:left="0"/>
-        <w:rPr>
-          <w:noProof/>
-        </w:rPr>
-      </w:pPr>
-      <w:r>
-        <w:rPr>
-          <w:noProof/>
-        </w:rPr>
-        <w:t xml:space="preserve">Il codice utilizzato per effettuare l’oversampling </w:t>
-      </w:r>
-      <w:r>
-        <w:rPr>
-          <w:noProof/>
-        </w:rPr>
-        <w:t>dei sample per ognuna delle labels</w:t>
-      </w:r>
-      <w:r>
-        <w:rPr>
-          <w:noProof/>
-        </w:rPr>
-        <w:t xml:space="preserve"> è il seguente:</w:t>
-      </w:r>
-    </w:p>
-    <w:p>
-      <w:r>
-        <w:t>\begin{minted}[bgcolor=bg]{</w:t>
-      </w:r>
-      <w:r>
-        <w:t>python</w:t>
-      </w:r>
-      <w:r>
-        <w:t>}</w:t>
-      </w:r>
-    </w:p>
-    <w:p>
-      <w:pPr>
-        <w:pStyle w:val="Paragrafoelenco"/>
-        <w:rPr>
-          <w:noProof/>
-        </w:rPr>
-      </w:pPr>
-      <w:r>
-        <w:rPr>
-          <w:noProof/>
-        </w:rPr>
-        <w:t>def oversampleDataset(df, columnName, valueToOversample, numberOfSamplesAfter):</w:t>
-      </w:r>
-    </w:p>
-    <w:p>
-      <w:pPr>
-        <w:pStyle w:val="Paragrafoelenco"/>
-        <w:rPr>
-          <w:noProof/>
-        </w:rPr>
-      </w:pPr>
-      <w:r>
-        <w:rPr>
-          <w:noProof/>
-        </w:rPr>
-        <w:t xml:space="preserve">    if len(df[df[columnName] == valueToOversample]) &lt; numberOfSamplesAfter:</w:t>
-      </w:r>
-    </w:p>
-    <w:p>
-      <w:pPr>
-        <w:pStyle w:val="Paragrafoelenco"/>
-        <w:rPr>
-          <w:noProof/>
-        </w:rPr>
-      </w:pPr>
-      <w:r>
-        <w:rPr>
-          <w:noProof/>
-        </w:rPr>
-        <w:t xml:space="preserve">        engagedIndices = df[df[columnName] == valueToOversample].index</w:t>
-      </w:r>
-    </w:p>
-    <w:p>
-      <w:pPr>
-        <w:pStyle w:val="Paragrafoelenco"/>
-        <w:rPr>
-          <w:noProof/>
-        </w:rPr>
-      </w:pPr>
-      <w:r>
-        <w:rPr>
-          <w:noProof/>
-        </w:rPr>
-        <w:t xml:space="preserve">        </w:t>
-      </w:r>
-    </w:p>
-    <w:p>
-      <w:pPr>
-        <w:pStyle w:val="Paragrafoelenco"/>
-        <w:rPr>
-          <w:noProof/>
-        </w:rPr>
-      </w:pPr>
-      <w:r>
-        <w:rPr>
-          <w:noProof/>
-        </w:rPr>
-        <w:t xml:space="preserve">        tempDf = df.loc[engagedIndices]</w:t>
-      </w:r>
-    </w:p>
-    <w:p>
-      <w:pPr>
-        <w:pStyle w:val="Paragrafoelenco"/>
-        <w:rPr>
-          <w:noProof/>
-        </w:rPr>
-      </w:pPr>
-      <w:r>
-        <w:rPr>
-          <w:noProof/>
-        </w:rPr>
-        <w:t xml:space="preserve">        tempDfOversampled = resample(tempDf, replace=True, n_samples=numberOfSamplesAfter, random_state=69)</w:t>
-      </w:r>
-    </w:p>
-    <w:p>
-      <w:pPr>
-        <w:pStyle w:val="Paragrafoelenco"/>
-        <w:rPr>
-          <w:noProof/>
-        </w:rPr>
-      </w:pPr>
-      <w:r>
-        <w:rPr>
-          <w:noProof/>
-        </w:rPr>
-        <w:t xml:space="preserve">        </w:t>
-      </w:r>
-    </w:p>
-    <w:p>
-      <w:pPr>
-        <w:pStyle w:val="Paragrafoelenco"/>
-        <w:rPr>
-          <w:noProof/>
-        </w:rPr>
-      </w:pPr>
-      <w:r>
-        <w:rPr>
-          <w:noProof/>
-        </w:rPr>
-        <w:t xml:space="preserve">        return pd.concat([df.drop(engagedIndices), tempDfOversampled])</w:t>
-      </w:r>
-    </w:p>
-    <w:p>
-      <w:pPr>
-        <w:pStyle w:val="Paragrafoelenco"/>
-        <w:rPr>
-          <w:noProof/>
-        </w:rPr>
-      </w:pPr>
-      <w:r>
-        <w:rPr>
-          <w:noProof/>
-        </w:rPr>
         <w:t xml:space="preserve">    return df</w:t>
       </w:r>
     </w:p>
@@ -7203,7 +7588,19 @@
         <w:rPr>
           <w:noProof/>
         </w:rPr>
-        <w:t xml:space="preserve">sklearn.utils.resample è una funzione fornita dalla libreria scikit-learn che viene utilizzata per generare esempi sintetici per l'oversampling di dataset. In particolare, la funzione resample prende in input un insieme di campioni e genera un nuovo insieme di campioni sintetici. </w:t>
+        <w:t xml:space="preserve">sklearn.utils.resample è una funzione fornita dalla libreria scikit-learn che viene utilizzata </w:t>
+      </w:r>
+      <w:r>
+        <w:rPr>
+          <w:noProof/>
+        </w:rPr>
+        <w:t>al fine di</w:t>
+      </w:r>
+      <w:r>
+        <w:rPr>
+          <w:noProof/>
+        </w:rPr>
+        <w:t xml:space="preserve"> generare esempi sintetici per l'oversampling di dataset. In particolare, la funzione resample prende in input un insieme di campioni e genera un nuovo insieme di campioni sintetici. </w:t>
       </w:r>
     </w:p>
     <w:p>
@@ -7218,7 +7615,6 @@
         <w:rPr>
           <w:noProof/>
         </w:rPr>
-        <w:lastRenderedPageBreak/>
         <w:t>La funzione resample prende in input i seguenti parametri:</w:t>
       </w:r>
     </w:p>
@@ -7432,6 +7828,7 @@
         <w:rPr>
           <w:noProof/>
         </w:rPr>
+        <w:lastRenderedPageBreak/>
         <w:t>n: il numero di righe da estrarre casualmente</w:t>
       </w:r>
     </w:p>
@@ -7468,7 +7865,19 @@
         <w:rPr>
           <w:noProof/>
         </w:rPr>
-        <w:t>replace: (non valorizzato) un valore booleano che indica se le righe estratte devono essere selezionate con o senza sostituzione (ovvero se una stessa riga può essere selezionata più volte)</w:t>
+        <w:t xml:space="preserve">replace: (non valorizzato) un valore booleano che </w:t>
+      </w:r>
+      <w:r>
+        <w:rPr>
+          <w:noProof/>
+        </w:rPr>
+        <w:t xml:space="preserve">puntualizza </w:t>
+      </w:r>
+      <w:r>
+        <w:rPr>
+          <w:noProof/>
+        </w:rPr>
+        <w:t>se le righe estratte devono essere selezionate con o senza sostituzione (ovvero se una stessa riga può essere selezionata più volte)</w:t>
       </w:r>
     </w:p>
     <w:p>
@@ -7532,7 +7941,49 @@
         <w:rPr>
           <w:noProof/>
         </w:rPr>
-        <w:t>In sostanza, la funzione sample è utilizzata per ridurre la dimensione del dataframe originale, selezionando solo un sottoinsieme casuale delle righe. Questo può essere utile per ridurre i tempi di calcolo durante l'addestramento dei modelli di machine learning, in particolare quando il dataset originale è molto grande e non è necessario utilizzare tutte le righe per ottenere un buon modello.</w:t>
+        <w:t>Fondamentalmente</w:t>
+      </w:r>
+      <w:r>
+        <w:rPr>
+          <w:noProof/>
+        </w:rPr>
+        <w:t xml:space="preserve">, la funzione sample è utilizzata per ridurre la dimensione del dataframe originale, selezionando solo un sottoinsieme casuale delle righe. </w:t>
+      </w:r>
+      <w:r>
+        <w:rPr>
+          <w:noProof/>
+        </w:rPr>
+        <w:t xml:space="preserve">Ciò </w:t>
+      </w:r>
+      <w:r>
+        <w:rPr>
+          <w:noProof/>
+        </w:rPr>
+        <w:t xml:space="preserve">può </w:t>
+      </w:r>
+      <w:r>
+        <w:rPr>
+          <w:noProof/>
+        </w:rPr>
+        <w:t xml:space="preserve">dimostrarsi </w:t>
+      </w:r>
+      <w:r>
+        <w:rPr>
+          <w:noProof/>
+        </w:rPr>
+        <w:t xml:space="preserve">utile per ridurre i tempi di calcolo durante l'addestramento dei modelli di machine learning, in particolare quando il dataset originale è molto </w:t>
+      </w:r>
+      <w:r>
+        <w:rPr>
+          <w:noProof/>
+        </w:rPr>
+        <w:t xml:space="preserve">ampio </w:t>
+      </w:r>
+      <w:r>
+        <w:rPr>
+          <w:noProof/>
+        </w:rPr>
+        <w:t>e non è necessario utilizzare tutte le righe per ottenere un buon modello.</w:t>
       </w:r>
     </w:p>
     <w:p>
@@ -7556,7 +8007,13 @@
         <w:rPr>
           <w:noProof/>
         </w:rPr>
-        <w:t>Giusto per l’appunt</w:t>
+        <w:t xml:space="preserve">Per </w:t>
+      </w:r>
+      <w:r>
+        <w:rPr>
+          <w:noProof/>
+        </w:rPr>
+        <w:t>l’appunt</w:t>
       </w:r>
       <w:r>
         <w:rPr>
@@ -7568,7 +8025,31 @@
         <w:rPr>
           <w:noProof/>
         </w:rPr>
-        <w:t>, prima di effettuare il resampling del dataset ho provato ad effettuare delle analisi su nuove immagini utilizzando un classificatore generato dal dataset as-his e i risultati sono stati quelli aspettati, ovvero:</w:t>
+        <w:t>, prima di effettuare il resampling del dataset</w:t>
+      </w:r>
+      <w:r>
+        <w:rPr>
+          <w:noProof/>
+        </w:rPr>
+        <w:t>,</w:t>
+      </w:r>
+      <w:r>
+        <w:rPr>
+          <w:noProof/>
+        </w:rPr>
+        <w:t xml:space="preserve"> ho provato ad effettuare delle analisi su nuove immagini utilizzando un classificatore generato dal dataset as-his e i risultati </w:t>
+      </w:r>
+      <w:r>
+        <w:rPr>
+          <w:noProof/>
+        </w:rPr>
+        <w:t xml:space="preserve">si sono rivelati </w:t>
+      </w:r>
+      <w:r>
+        <w:rPr>
+          <w:noProof/>
+        </w:rPr>
+        <w:t>quelli aspettati, ovvero:</w:t>
       </w:r>
       <w:r>
         <w:rPr>
@@ -7590,7 +8071,19 @@
         <w:rPr>
           <w:noProof/>
         </w:rPr>
-        <w:t>Dopo aver effettuato vari test sono arrivato alla conclusione di effettuare un resample per ottenere 2000 istanze per ogni label</w:t>
+        <w:t xml:space="preserve">Dopo aver </w:t>
+      </w:r>
+      <w:r>
+        <w:rPr>
+          <w:noProof/>
+        </w:rPr>
+        <w:t xml:space="preserve">messo in pratica </w:t>
+      </w:r>
+      <w:r>
+        <w:rPr>
+          <w:noProof/>
+        </w:rPr>
+        <w:t>vari test</w:t>
       </w:r>
       <w:r>
         <w:rPr>
@@ -7602,6 +8095,42 @@
         <w:rPr>
           <w:noProof/>
         </w:rPr>
+        <w:t xml:space="preserve"> sono </w:t>
+      </w:r>
+      <w:r>
+        <w:rPr>
+          <w:noProof/>
+        </w:rPr>
+        <w:t xml:space="preserve">giunto </w:t>
+      </w:r>
+      <w:r>
+        <w:rPr>
+          <w:noProof/>
+        </w:rPr>
+        <w:t xml:space="preserve">alla conclusione di </w:t>
+      </w:r>
+      <w:r>
+        <w:rPr>
+          <w:noProof/>
+        </w:rPr>
+        <w:t xml:space="preserve">eseguire </w:t>
+      </w:r>
+      <w:r>
+        <w:rPr>
+          <w:noProof/>
+        </w:rPr>
+        <w:t>un resample per ottenere 2000 istanze per ogni label</w:t>
+      </w:r>
+      <w:r>
+        <w:rPr>
+          <w:noProof/>
+        </w:rPr>
+        <w:t>,</w:t>
+      </w:r>
+      <w:r>
+        <w:rPr>
+          <w:noProof/>
+        </w:rPr>
         <w:t xml:space="preserve"> in quanto</w:t>
       </w:r>
       <w:r>
@@ -7614,25 +8143,13 @@
         <w:rPr>
           <w:noProof/>
         </w:rPr>
-        <w:t xml:space="preserve">questo sembra il numero di sample che </w:t>
-      </w:r>
-      <w:r>
-        <w:rPr>
-          <w:noProof/>
-        </w:rPr>
-        <w:t>f</w:t>
-      </w:r>
-      <w:r>
-        <w:rPr>
-          <w:noProof/>
-        </w:rPr>
-        <w:t>a risultare</w:t>
-      </w:r>
-      <w:r>
-        <w:rPr>
-          <w:noProof/>
-        </w:rPr>
-        <w:t xml:space="preserve"> i</w:t>
+        <w:t xml:space="preserve">questo sembra il numero di sample </w:t>
+      </w:r>
+      <w:r>
+        <w:rPr>
+          <w:noProof/>
+        </w:rPr>
+        <w:t xml:space="preserve">in grado di far  conseguire </w:t>
       </w:r>
       <w:r>
         <w:rPr>
@@ -7656,7 +8173,13 @@
         <w:rPr>
           <w:noProof/>
         </w:rPr>
-        <w:t xml:space="preserve">, </w:t>
+        <w:t>;</w:t>
+      </w:r>
+      <w:r>
+        <w:rPr>
+          <w:noProof/>
+        </w:rPr>
+        <w:t xml:space="preserve"> </w:t>
       </w:r>
       <w:r>
         <w:rPr>
@@ -7719,6 +8242,7 @@
         <w:rPr>
           <w:noProof/>
         </w:rPr>
+        <w:lastRenderedPageBreak/>
         <w:drawing>
           <wp:inline distT="0" distB="0" distL="0" distR="0" wp14:anchorId="7DC3DB40" wp14:editId="5FF25B3F">
             <wp:extent cx="3486150" cy="3581400"/>
@@ -7854,32 +8378,68 @@
         <w:pStyle w:val="Paragrafoelenco"/>
       </w:pPr>
       <w:r>
+        <w:t>\chapter{Realizzazione interfaccia grafica}</w:t>
+      </w:r>
+    </w:p>
+    <w:p>
+      <w:pPr>
+        <w:pStyle w:val="Paragrafoelenco"/>
+      </w:pPr>
+      <w:r>
+        <w:t>Una volta generati i modelli predittivi per effettuare nuove analisi</w:t>
+      </w:r>
+      <w:r>
+        <w:t>,</w:t>
+      </w:r>
+      <w:r>
+        <w:t xml:space="preserve"> ho pensato che creare questo modello senza poi</w:t>
+      </w:r>
+      <w:r>
+        <w:t xml:space="preserve"> poterne usufruire</w:t>
+      </w:r>
+      <w:r>
+        <w:t xml:space="preserve">, sia per fare dei test che come applicativo vero e proprio, sarebbe risultato fine a </w:t>
+      </w:r>
+      <w:r>
+        <w:t>sé</w:t>
+      </w:r>
+      <w:r>
+        <w:t xml:space="preserve"> stesso.</w:t>
+      </w:r>
+    </w:p>
+    <w:p>
+      <w:pPr>
+        <w:pStyle w:val="Paragrafoelenco"/>
+      </w:pPr>
+      <w:r>
         <w:lastRenderedPageBreak/>
-        <w:t>\chapter{Realizzazione interfaccia grafica}</w:t>
-      </w:r>
-    </w:p>
-    <w:p>
-      <w:pPr>
-        <w:pStyle w:val="Paragrafoelenco"/>
-      </w:pPr>
-      <w:r>
-        <w:t>Una volta generati i modelli predittivi per effettuare nuove analisi ho pensato che creare questo modello senza poi poterlo utilizzare, sia per fare dei test che come applicativo vero e proprio, sarebbe risultato fine a se stesso.</w:t>
-      </w:r>
-    </w:p>
-    <w:p>
-      <w:pPr>
-        <w:pStyle w:val="Paragrafoelenco"/>
-      </w:pPr>
-      <w:r>
-        <w:t>Ho quindi deciso di creare una semplice interfaccia grafica attraverso la quale poter effettuare delle predizioni sullo stato d’animo della persona ripresa dalla webcam.</w:t>
-      </w:r>
-    </w:p>
-    <w:p>
-      <w:pPr>
-        <w:pStyle w:val="Paragrafoelenco"/>
-      </w:pPr>
-      <w:r>
-        <w:t>Una volta avviato il programma per l’interfaccia grafica si presenta una schermata che da la possibilità di scegliere fra i modelli predittivi creati:</w:t>
+        <w:t xml:space="preserve">Ho quindi </w:t>
+      </w:r>
+      <w:r>
+        <w:t xml:space="preserve">scelto </w:t>
+      </w:r>
+      <w:r>
+        <w:t>di creare una semplice interfaccia grafica attraverso la quale poter effettuare delle predizioni sullo stato d’animo della persona ripresa dalla webcam.</w:t>
+      </w:r>
+    </w:p>
+    <w:p>
+      <w:pPr>
+        <w:pStyle w:val="Paragrafoelenco"/>
+      </w:pPr>
+      <w:r>
+        <w:t>Una volta avviato il programma per l’interfaccia grafica</w:t>
+      </w:r>
+      <w:r>
+        <w:t>,</w:t>
+      </w:r>
+      <w:r>
+        <w:t xml:space="preserve"> si presenta una schermata che </w:t>
+      </w:r>
+      <w:r>
+        <w:t>dà</w:t>
+      </w:r>
+      <w:r>
+        <w:t xml:space="preserve"> la possibilità di scegliere fra i modelli predittivi creati:</w:t>
       </w:r>
     </w:p>
     <w:p>
@@ -7895,7 +8455,13 @@
         <w:pStyle w:val="Paragrafoelenco"/>
       </w:pPr>
       <w:r>
-        <w:t>Una volta scelto l’algoritmo da utilizzare questo viene, se precedentemente utilizzato, prelevato dalla memoria, altrimenti viene generato al momento e poi salvato su file binario attraverso i metodi disponibili nella libreria pickle (utilizzata sia per la scrittura che per la lettura di questi file contenti i modelli).</w:t>
+        <w:t>Una volta scelto l’algoritmo da utilizzare</w:t>
+      </w:r>
+      <w:r>
+        <w:t>,</w:t>
+      </w:r>
+      <w:r>
+        <w:t xml:space="preserve"> questo viene, se precedentemente utilizzato, prelevato dalla memoria, altrimenti viene generato al momento e poi salvato su file binario attraverso i metodi disponibili nella libreria pickle (utilizzata sia per la scrittura che per la lettura di questi file contenti i modelli).</w:t>
       </w:r>
     </w:p>
     <w:p>
@@ -7935,47 +8501,137 @@
         <w:pStyle w:val="Paragrafoelenco"/>
       </w:pPr>
       <w:r>
-        <w:t>Sulla sinistra è possibile vedere la webcam dalla quale vengono estratti i frame per effettuare le analisi e che riprende, ovviamente, il soggetto di fronte alla fotocamera.</w:t>
-      </w:r>
-    </w:p>
-    <w:p>
-      <w:pPr>
-        <w:pStyle w:val="Paragrafoelenco"/>
-      </w:pPr>
-      <w:r>
-        <w:t>Sulla destra è invece possibile vedere del testo che si suddivide in:</w:t>
-      </w:r>
-    </w:p>
-    <w:p>
-      <w:pPr>
-        <w:pStyle w:val="Paragrafoelenco"/>
-      </w:pPr>
-      <w:r>
-        <w:t>La prima riga dove è presente il mood rilevato, ovverò la label con la percentuale di predizione più alta secondo il modello predittivo precedentemtne scelto sull’immagine che è stata catturata in quel momento.</w:t>
-      </w:r>
-    </w:p>
-    <w:p>
-      <w:pPr>
-        <w:pStyle w:val="Paragrafoelenco"/>
-      </w:pPr>
-      <w:r>
-        <w:t>Subito sotto sono presenti tutte le lables e le relative percentuali di predizione che sono state calcolate.</w:t>
-      </w:r>
-    </w:p>
-    <w:p>
-      <w:pPr>
-        <w:pStyle w:val="Paragrafoelenco"/>
-      </w:pPr>
-      <w:r>
-        <w:t>È poi riportato il mood più frequente nell’ultimo minuto, per decidere quale label fra quelle estratte vada qui ho imaggazzinato in una struttra dati dizionario (dict di python) ognuna delle label, con la percentuale di predizione più alta, raccolte nell’ultimo minuto e le ho utilizzate come chiave; come valori ho invece imagazzinato il timestamp nel quale è stata effettuata la predizione.</w:t>
-      </w:r>
-    </w:p>
-    <w:p>
-      <w:pPr>
-        <w:pStyle w:val="Paragrafoelenco"/>
-      </w:pPr>
-      <w:r>
-        <w:t xml:space="preserve">Ogni minuto questo dizionario viene aggiornato rimuovendo le coppie chiave valore più “vecchie” di un minuto. </w:t>
+        <w:t xml:space="preserve">Sulla sinistra è possibile </w:t>
+      </w:r>
+      <w:r>
+        <w:t xml:space="preserve">notare </w:t>
+      </w:r>
+      <w:r>
+        <w:t>la webcam dalla quale vengono estratti i frame per effettuare le analisi e che riprende, ovviamente, il soggetto di fronte alla fotocamera.</w:t>
+      </w:r>
+    </w:p>
+    <w:p>
+      <w:pPr>
+        <w:pStyle w:val="Paragrafoelenco"/>
+      </w:pPr>
+      <w:r>
+        <w:t xml:space="preserve">Sulla destra è invece possibile </w:t>
+      </w:r>
+      <w:r>
+        <w:t>osservare i</w:t>
+      </w:r>
+      <w:r>
+        <w:t>l testo</w:t>
+      </w:r>
+      <w:r>
+        <w:t>,</w:t>
+      </w:r>
+      <w:r>
+        <w:t xml:space="preserve"> </w:t>
+      </w:r>
+      <w:r>
+        <w:t xml:space="preserve">suddiviso </w:t>
+      </w:r>
+      <w:r>
+        <w:t>in:</w:t>
+      </w:r>
+    </w:p>
+    <w:p>
+      <w:pPr>
+        <w:pStyle w:val="Paragrafoelenco"/>
+      </w:pPr>
+      <w:r>
+        <w:t>La prima riga</w:t>
+      </w:r>
+      <w:r>
+        <w:t>,</w:t>
+      </w:r>
+      <w:r>
+        <w:t xml:space="preserve"> dove è presente il mood rilevato, </w:t>
+      </w:r>
+      <w:r>
+        <w:t>ossia</w:t>
+      </w:r>
+      <w:r>
+        <w:t xml:space="preserve"> la label con la percentuale di predizione più alta secondo il modello predittivo </w:t>
+      </w:r>
+      <w:r>
+        <w:t>precedentemente</w:t>
+      </w:r>
+      <w:r>
+        <w:t xml:space="preserve"> scelto sull’immagine che è stata catturata in quel momento.</w:t>
+      </w:r>
+    </w:p>
+    <w:p>
+      <w:pPr>
+        <w:pStyle w:val="Paragrafoelenco"/>
+      </w:pPr>
+      <w:r>
+        <w:t xml:space="preserve">Subito sotto sono presenti tutte le </w:t>
+      </w:r>
+      <w:r>
+        <w:t>label</w:t>
+      </w:r>
+      <w:r>
+        <w:t xml:space="preserve"> e le relative percentuali di predizione calcolate.</w:t>
+      </w:r>
+    </w:p>
+    <w:p>
+      <w:pPr>
+        <w:pStyle w:val="Paragrafoelenco"/>
+      </w:pPr>
+      <w:r>
+        <w:t xml:space="preserve">È poi riportato il mood più frequente nell’ultimo minuto per decidere quale label fra quelle estratte vada </w:t>
+      </w:r>
+      <w:r>
+        <w:t xml:space="preserve">riportata </w:t>
+      </w:r>
+      <w:r>
+        <w:t>qui</w:t>
+      </w:r>
+      <w:r>
+        <w:t>;</w:t>
+      </w:r>
+      <w:r>
+        <w:t xml:space="preserve"> ho </w:t>
+      </w:r>
+      <w:r>
+        <w:t>poi immagazzinato</w:t>
+      </w:r>
+      <w:r>
+        <w:t xml:space="preserve"> in una </w:t>
+      </w:r>
+      <w:r>
+        <w:t>struttura</w:t>
+      </w:r>
+      <w:r>
+        <w:t xml:space="preserve"> dati dizionario (dict di python) ognuna delle label con la percentuale di predizione più alta raccolte nell’ultimo minuto</w:t>
+      </w:r>
+      <w:r>
+        <w:t>,</w:t>
+      </w:r>
+      <w:r>
+        <w:t xml:space="preserve"> e le ho utilizzate come chiave; come valori ho invece </w:t>
+      </w:r>
+      <w:r>
+        <w:t>immagazzinato</w:t>
+      </w:r>
+      <w:r>
+        <w:t xml:space="preserve"> il timestamp nel quale è stata effettuata la predizione.</w:t>
+      </w:r>
+    </w:p>
+    <w:p>
+      <w:pPr>
+        <w:pStyle w:val="Paragrafoelenco"/>
+      </w:pPr>
+      <w:r>
+        <w:t xml:space="preserve">Ogni minuto questo dizionario viene aggiornato rimuovendo le coppie chiave </w:t>
+      </w:r>
+      <w:r>
+        <w:t xml:space="preserve">di </w:t>
+      </w:r>
+      <w:r>
+        <w:t xml:space="preserve">valore più “vecchie” di un minuto. </w:t>
       </w:r>
     </w:p>
     <w:p>
@@ -7991,7 +8647,16 @@
         <w:pStyle w:val="Paragrafoelenco"/>
       </w:pPr>
       <w:r>
-        <w:t>Alla fine viene poi mostrato quanto tempo è passato fra una predizione e l’altra così da fornire un’idea delle prestazioni del programma.</w:t>
+        <w:t>Infine,</w:t>
+      </w:r>
+      <w:r>
+        <w:t xml:space="preserve"> viene mostrato quanto tempo è passato fra una predizione e l’altra</w:t>
+      </w:r>
+      <w:r>
+        <w:t>,</w:t>
+      </w:r>
+      <w:r>
+        <w:t xml:space="preserve"> così da fornire un’idea delle prestazioni del programma.</w:t>
       </w:r>
     </w:p>
     <w:p>
@@ -8073,23 +8738,50 @@
         <w:pStyle w:val="Paragrafoelenco"/>
       </w:pPr>
       <w:r>
-        <w:t>mi ha permesso di ottenere TODO inserisci numero di predizioni in per minuto e, di fatti, il video mostrato nella schermata risulta andare a scatti.</w:t>
-      </w:r>
-    </w:p>
-    <w:p>
-      <w:pPr>
-        <w:pStyle w:val="Paragrafoelenco"/>
-      </w:pPr>
-      <w:r>
-        <w:t>Eseguendo invece la stessa interfaccia su una macchina più prestante, fornitami dal mio collega Francesco Saverio Cassano, con le seguenti caratteristiche tecniche:</w:t>
-      </w:r>
-    </w:p>
-    <w:p>
-      <w:pPr>
-        <w:pStyle w:val="Paragrafoelenco"/>
-      </w:pPr>
-      <w:r>
-        <w:t>i7-XXXXX</w:t>
+        <w:t>mi ha permesso di ottenere TODO inserisci numero di predizioni per minuto e, di fatti, il video mostrato nella schermata risulta andare a scatti.</w:t>
+      </w:r>
+    </w:p>
+    <w:p>
+      <w:pPr>
+        <w:pStyle w:val="Paragrafoelenco"/>
+      </w:pPr>
+      <w:r>
+        <w:t>Eseguendo invece la stessa interfaccia su una macchina più prestante, fornitami dal collega Francesco Saverio Cassano, con le seguenti caratteristiche tecniche:</w:t>
+      </w:r>
+    </w:p>
+    <w:p>
+      <w:pPr>
+        <w:pStyle w:val="Paragrafoelenco"/>
+      </w:pPr>
+      <w:r>
+        <w:t>i7-</w:t>
+      </w:r>
+      <w:r>
+        <w:t xml:space="preserve">13700kf (no overclock) </w:t>
+      </w:r>
+    </w:p>
+    <w:p>
+      <w:pPr>
+        <w:pStyle w:val="Paragrafoelenco"/>
+      </w:pPr>
+      <w:r>
+        <w:t>GeForce RTX 3080 XGB</w:t>
+      </w:r>
+    </w:p>
+    <w:p>
+      <w:pPr>
+        <w:pStyle w:val="Paragrafoelenco"/>
+      </w:pPr>
+      <w:r>
+        <w:t>32GB ram DDR5</w:t>
+      </w:r>
+    </w:p>
+    <w:p>
+      <w:pPr>
+        <w:pStyle w:val="Paragrafoelenco"/>
+      </w:pPr>
+      <w:r>
+        <w:t>SSD m.2</w:t>
       </w:r>
     </w:p>
     <w:p>
@@ -8098,30 +8790,6 @@
       </w:pPr>
       <w:r>
         <w:lastRenderedPageBreak/>
-        <w:t>GeForce RTX 3080 XGB</w:t>
-      </w:r>
-    </w:p>
-    <w:p>
-      <w:pPr>
-        <w:pStyle w:val="Paragrafoelenco"/>
-      </w:pPr>
-      <w:r>
-        <w:t>32GB ram DDR5</w:t>
-      </w:r>
-    </w:p>
-    <w:p>
-      <w:pPr>
-        <w:pStyle w:val="Paragrafoelenco"/>
-      </w:pPr>
-      <w:r>
-        <w:t>SSD m.2</w:t>
-      </w:r>
-    </w:p>
-    <w:p>
-      <w:pPr>
-        <w:pStyle w:val="Paragrafoelenco"/>
-      </w:pPr>
-      <w:r>
         <w:t>Il numero di predizioni per minuto risulta essere TODO e il video risulta, ovviamente, essere più fluido.</w:t>
       </w:r>
     </w:p>
@@ -8138,15 +8806,75 @@
         <w:pStyle w:val="Paragrafoelenco"/>
       </w:pPr>
       <w:r>
-        <w:t>È importante mettere in risalto che per effettuare le predizioni l’immagine mostrata a schermo viene salvata sul disco e le prestazioni dipendono anche dal tipo di disco viene eseguita l’analisi, ho difatti riscontarato una diminuizione delle performance notevole nel momento in cui ho provato ad eseguire il programma su un hard disk classico rispetto ad un SSD, tipologia di disco utilizzata in entrambe le macchine sopracitate.</w:t>
-      </w:r>
-    </w:p>
-    <w:p>
-      <w:pPr>
-        <w:pStyle w:val="Paragrafoelenco"/>
-      </w:pPr>
-      <w:r>
-        <w:t>Un’altra differenza importante è data anche dal fatto che entrambe le macchine presentate su hanno una scheda video di casa Nvdia e possono quindi sfruttare la tecnologia CUDA per effettuare l’estrazione delle Action Units dall’immagine prelevata, il che migliora le prestazioni e non di poco.</w:t>
+        <w:t xml:space="preserve">È importante mettere in </w:t>
+      </w:r>
+      <w:r>
+        <w:t xml:space="preserve">luce </w:t>
+      </w:r>
+      <w:r>
+        <w:t xml:space="preserve">che per effettuare le predizioni l’immagine mostrata </w:t>
+      </w:r>
+      <w:r>
+        <w:t>sullo</w:t>
+      </w:r>
+      <w:r>
+        <w:t xml:space="preserve"> schermo viene salvata sul disco</w:t>
+      </w:r>
+      <w:r>
+        <w:t>,</w:t>
+      </w:r>
+      <w:r>
+        <w:t xml:space="preserve"> e </w:t>
+      </w:r>
+      <w:r>
+        <w:t xml:space="preserve">che </w:t>
+      </w:r>
+      <w:r>
+        <w:t xml:space="preserve">le prestazioni dipendono anche dal tipo di disco </w:t>
+      </w:r>
+      <w:r>
+        <w:t xml:space="preserve">sul quale </w:t>
+      </w:r>
+      <w:r>
+        <w:t>viene eseguita l’analisi</w:t>
+      </w:r>
+      <w:r>
+        <w:t xml:space="preserve">; </w:t>
+      </w:r>
+      <w:r>
+        <w:t xml:space="preserve">ho difatti </w:t>
+      </w:r>
+      <w:r>
+        <w:t>riscontrato</w:t>
+      </w:r>
+      <w:r>
+        <w:t xml:space="preserve"> un</w:t>
+      </w:r>
+      <w:r>
+        <w:t xml:space="preserve"> decremento notevole </w:t>
+      </w:r>
+      <w:r>
+        <w:t>delle performance nel momento in cui ho provato ad eseguire il programma su un hard disk classico rispetto ad un SSD, tipologia di disco utilizzata in entrambe le macchine sopracitate.</w:t>
+      </w:r>
+    </w:p>
+    <w:p>
+      <w:pPr>
+        <w:pStyle w:val="Paragrafoelenco"/>
+      </w:pPr>
+      <w:r>
+        <w:t xml:space="preserve">Un’altra differenza importante è data dal fatto che entrambe le macchine presentate </w:t>
+      </w:r>
+      <w:r>
+        <w:t xml:space="preserve">sono dotate di </w:t>
+      </w:r>
+      <w:r>
+        <w:t xml:space="preserve">una scheda video di casa Nvdia e possono quindi sfruttare la tecnologia CUDA per effettuare l’estrazione delle Action Units dall’immagine prelevata, il che migliora </w:t>
+      </w:r>
+      <w:r>
+        <w:t xml:space="preserve">esaurientemente </w:t>
+      </w:r>
+      <w:r>
+        <w:t>le prestazioni.</w:t>
       </w:r>
     </w:p>
     <w:p>

</xml_diff>

<commit_message>
aggiunte modifiche a capitolo 2 e iniziato sviluppo per picker classifier
</commit_message>
<xml_diff>
--- a/testo di tesi/capitolo 2 tesi - Copia asia.docx
+++ b/testo di tesi/capitolo 2 tesi - Copia asia.docx
@@ -1069,7 +1069,7 @@
         </w:pBdr>
       </w:pPr>
       <w:r>
-        <w:t>Torch</w:t>
+        <w:t>Pickle</w:t>
       </w:r>
     </w:p>
     <w:p>
@@ -1080,25 +1080,7 @@
       </w:pPr>
       <w:r>
         <w:lastRenderedPageBreak/>
-        <w:t>PyTorch è un popolare framework open-source di deep learning che consente agli sviluppatori di creare modelli di intelligenza artificiale in modo rapido ed efficiente. È stato sviluppato originariamente da Facebook AI Research</w:t>
-      </w:r>
-      <w:r>
-        <w:t xml:space="preserve">, guadagnandosi </w:t>
-      </w:r>
-      <w:r>
-        <w:t xml:space="preserve">una grande popolarità </w:t>
-      </w:r>
-      <w:r>
-        <w:t xml:space="preserve">per la </w:t>
-      </w:r>
-      <w:r>
-        <w:t>sua facilità d'u</w:t>
-      </w:r>
-      <w:r>
-        <w:t>tilizzo</w:t>
-      </w:r>
-      <w:r>
-        <w:t>, la sua flessibilità e la sua scalabilità.</w:t>
+        <w:t xml:space="preserve">La libreria pickle è molto versatile e può essere utilizzata per salvare e ripristinare qualsiasi tipo di oggetto Python, inclusi dizionari, liste, tuple, classi e istanze di oggetti personalizzati. </w:t>
       </w:r>
     </w:p>
     <w:p>
@@ -1108,6 +1090,195 @@
         </w:pBdr>
       </w:pPr>
       <w:r>
+        <w:t xml:space="preserve">Inoltre, pickle supporta anche la serializzazione di oggetti multipli in un unico file, rendendo più semplice l'organizzazione dei dati. </w:t>
+      </w:r>
+    </w:p>
+    <w:p>
+      <w:pPr>
+        <w:pBdr>
+          <w:bottom w:val="single" w:sz="6" w:space="9" w:color="auto"/>
+        </w:pBdr>
+      </w:pPr>
+      <w:r>
+        <w:t>La libreria offre anche diverse opzioni per controllare il comportamento della serializzazione, come la scelta del protocollo di serializzazione e la possibilità di escludere alcuni attributi dall'oggetto da serializzare.</w:t>
+      </w:r>
+    </w:p>
+    <w:p>
+      <w:pPr>
+        <w:pBdr>
+          <w:bottom w:val="single" w:sz="6" w:space="9" w:color="auto"/>
+        </w:pBdr>
+      </w:pPr>
+      <w:r>
+        <w:t xml:space="preserve">Una caratteristica importante della libreria pickle è che gli oggetti serializzati possono essere utilizzati su diverse piattaforme e versioni di Python, purché il protocollo di serializzazione utilizzato sia compatibile. </w:t>
+      </w:r>
+    </w:p>
+    <w:p>
+      <w:pPr>
+        <w:pBdr>
+          <w:bottom w:val="single" w:sz="6" w:space="9" w:color="auto"/>
+        </w:pBdr>
+      </w:pPr>
+      <w:r>
+        <w:t xml:space="preserve">Ciò significa che un oggetto serializzato su un computer Windows con Python 3.9 può essere deserializzato su un computer Linux con Python 2.7, ad esempio. </w:t>
+      </w:r>
+    </w:p>
+    <w:p>
+      <w:pPr>
+        <w:pBdr>
+          <w:bottom w:val="single" w:sz="6" w:space="9" w:color="auto"/>
+        </w:pBdr>
+      </w:pPr>
+      <w:r>
+        <w:t xml:space="preserve">Tuttavia, è importante notare che non tutti gli oggetti possono essere serializzati correttamente, come ad esempio le funzioni e le istanze di oggetti di alcune librerie Python. </w:t>
+      </w:r>
+    </w:p>
+    <w:p>
+      <w:pPr>
+        <w:pBdr>
+          <w:bottom w:val="single" w:sz="6" w:space="9" w:color="auto"/>
+        </w:pBdr>
+      </w:pPr>
+      <w:r>
+        <w:t xml:space="preserve">Inoltre, la compatibilità tra diverse versioni di Python non è garantita in tutti i </w:t>
+      </w:r>
+      <w:r>
+        <w:t>casi; quindi,</w:t>
+      </w:r>
+      <w:r>
+        <w:t xml:space="preserve"> è necessario prestare attenzione a eventuali incompatibilità.</w:t>
+      </w:r>
+    </w:p>
+    <w:p>
+      <w:pPr>
+        <w:pBdr>
+          <w:bottom w:val="single" w:sz="6" w:space="9" w:color="auto"/>
+        </w:pBdr>
+      </w:pPr>
+      <w:r>
+        <w:rPr>
+          <w:noProof/>
+        </w:rPr>
+        <w:drawing>
+          <wp:inline distT="0" distB="0" distL="0" distR="0" wp14:anchorId="4D5D5037" wp14:editId="223B96D7">
+            <wp:extent cx="6120130" cy="3442335"/>
+            <wp:effectExtent l="0" t="0" r="0" b="5715"/>
+            <wp:docPr id="2025021183" name="Immagine 1" descr="Immagine che contiene testo, cartone animato, schermata, Cartellone&#10;&#10;Descrizione generata automaticamente"/>
+            <wp:cNvGraphicFramePr>
+              <a:graphicFrameLocks xmlns:a="http://schemas.openxmlformats.org/drawingml/2006/main" noChangeAspect="1"/>
+            </wp:cNvGraphicFramePr>
+            <a:graphic xmlns:a="http://schemas.openxmlformats.org/drawingml/2006/main">
+              <a:graphicData uri="http://schemas.openxmlformats.org/drawingml/2006/picture">
+                <pic:pic xmlns:pic="http://schemas.openxmlformats.org/drawingml/2006/picture">
+                  <pic:nvPicPr>
+                    <pic:cNvPr id="2025021183" name="Immagine 1" descr="Immagine che contiene testo, cartone animato, schermata, Cartellone&#10;&#10;Descrizione generata automaticamente"/>
+                    <pic:cNvPicPr>
+                      <a:picLocks noChangeAspect="1" noChangeArrowheads="1"/>
+                    </pic:cNvPicPr>
+                  </pic:nvPicPr>
+                  <pic:blipFill>
+                    <a:blip r:embed="rId11" cstate="print">
+                      <a:extLst>
+                        <a:ext uri="{28A0092B-C50C-407E-A947-70E740481C1C}">
+                          <a14:useLocalDpi xmlns:a14="http://schemas.microsoft.com/office/drawing/2010/main" val="0"/>
+                        </a:ext>
+                      </a:extLst>
+                    </a:blip>
+                    <a:srcRect/>
+                    <a:stretch>
+                      <a:fillRect/>
+                    </a:stretch>
+                  </pic:blipFill>
+                  <pic:spPr bwMode="auto">
+                    <a:xfrm>
+                      <a:off x="0" y="0"/>
+                      <a:ext cx="6120130" cy="3442335"/>
+                    </a:xfrm>
+                    <a:prstGeom prst="rect">
+                      <a:avLst/>
+                    </a:prstGeom>
+                    <a:noFill/>
+                    <a:ln>
+                      <a:noFill/>
+                    </a:ln>
+                  </pic:spPr>
+                </pic:pic>
+              </a:graphicData>
+            </a:graphic>
+          </wp:inline>
+        </w:drawing>
+      </w:r>
+    </w:p>
+    <w:p>
+      <w:pPr>
+        <w:pBdr>
+          <w:bottom w:val="single" w:sz="6" w:space="9" w:color="auto"/>
+        </w:pBdr>
+      </w:pPr>
+    </w:p>
+    <w:p>
+      <w:pPr>
+        <w:pBdr>
+          <w:bottom w:val="single" w:sz="6" w:space="9" w:color="auto"/>
+        </w:pBdr>
+      </w:pPr>
+      <w:r>
+        <w:t>-------</w:t>
+      </w:r>
+    </w:p>
+    <w:p>
+      <w:pPr>
+        <w:pBdr>
+          <w:bottom w:val="single" w:sz="6" w:space="9" w:color="auto"/>
+        </w:pBdr>
+      </w:pPr>
+    </w:p>
+    <w:p>
+      <w:pPr>
+        <w:pBdr>
+          <w:bottom w:val="single" w:sz="6" w:space="9" w:color="auto"/>
+        </w:pBdr>
+      </w:pPr>
+      <w:r>
+        <w:t>Torch</w:t>
+      </w:r>
+    </w:p>
+    <w:p>
+      <w:pPr>
+        <w:pBdr>
+          <w:bottom w:val="single" w:sz="6" w:space="9" w:color="auto"/>
+        </w:pBdr>
+      </w:pPr>
+      <w:r>
+        <w:t>PyTorch è un popolare framework open-source di deep learning che consente agli sviluppatori di creare modelli di intelligenza artificiale in modo rapido ed efficiente. È stato sviluppato originariamente da Facebook AI Research</w:t>
+      </w:r>
+      <w:r>
+        <w:t xml:space="preserve">, guadagnandosi </w:t>
+      </w:r>
+      <w:r>
+        <w:t xml:space="preserve">una grande popolarità </w:t>
+      </w:r>
+      <w:r>
+        <w:t xml:space="preserve">per la </w:t>
+      </w:r>
+      <w:r>
+        <w:t>sua facilità d'u</w:t>
+      </w:r>
+      <w:r>
+        <w:t>tilizzo</w:t>
+      </w:r>
+      <w:r>
+        <w:t>, la sua flessibilità e la sua scalabilità.</w:t>
+      </w:r>
+    </w:p>
+    <w:p>
+      <w:pPr>
+        <w:pBdr>
+          <w:bottom w:val="single" w:sz="6" w:space="9" w:color="auto"/>
+        </w:pBdr>
+      </w:pPr>
+      <w:r>
+        <w:lastRenderedPageBreak/>
         <w:t xml:space="preserve">Una delle </w:t>
       </w:r>
       <w:r>
@@ -1214,7 +1385,7 @@
                     </pic:cNvPicPr>
                   </pic:nvPicPr>
                   <pic:blipFill>
-                    <a:blip r:embed="rId11">
+                    <a:blip r:embed="rId12">
                       <a:extLst>
                         <a:ext uri="{28A0092B-C50C-407E-A947-70E740481C1C}">
                           <a14:useLocalDpi xmlns:a14="http://schemas.microsoft.com/office/drawing/2010/main" val="0"/>
@@ -1354,7 +1525,6 @@
         </w:pBdr>
       </w:pPr>
       <w:r>
-        <w:lastRenderedPageBreak/>
         <w:t>La libreria contiene più di 2500 algoritmi ottimizzati</w:t>
       </w:r>
       <w:r>
@@ -1404,6 +1574,7 @@
         </w:pBdr>
       </w:pPr>
       <w:r>
+        <w:lastRenderedPageBreak/>
         <w:t xml:space="preserve">identificare oggetti, </w:t>
       </w:r>
     </w:p>
@@ -1709,7 +1880,7 @@
                     </pic:cNvPicPr>
                   </pic:nvPicPr>
                   <pic:blipFill>
-                    <a:blip r:embed="rId12" cstate="print">
+                    <a:blip r:embed="rId13" cstate="print">
                       <a:extLst>
                         <a:ext uri="{28A0092B-C50C-407E-A947-70E740481C1C}">
                           <a14:useLocalDpi xmlns:a14="http://schemas.microsoft.com/office/drawing/2010/main" val="0"/>
@@ -1755,7 +1926,6 @@
         </w:pBdr>
       </w:pPr>
       <w:r>
-        <w:lastRenderedPageBreak/>
         <w:t>--------------------</w:t>
       </w:r>
     </w:p>
@@ -1785,7 +1955,7 @@
       <w:r>
         <w:t xml:space="preserve">[da </w:t>
       </w:r>
-      <w:hyperlink r:id="rId13" w:history="1">
+      <w:hyperlink r:id="rId14" w:history="1">
         <w:r>
           <w:rPr>
             <w:rStyle w:val="Collegamentoipertestuale"/>
@@ -1804,6 +1974,7 @@
         </w:pBdr>
       </w:pPr>
       <w:r>
+        <w:lastRenderedPageBreak/>
         <w:t xml:space="preserve">Scikit-learn (precedentemente conosciuto come scikits.learn e anche noto come sklearn) è una libreria di machine learning gratuita per il linguaggio di programmazione Python. </w:t>
       </w:r>
     </w:p>
@@ -1938,7 +2109,7 @@
                     </pic:cNvPicPr>
                   </pic:nvPicPr>
                   <pic:blipFill>
-                    <a:blip r:embed="rId14" cstate="print">
+                    <a:blip r:embed="rId15" cstate="print">
                       <a:extLst>
                         <a:ext uri="{28A0092B-C50C-407E-A947-70E740481C1C}">
                           <a14:useLocalDpi xmlns:a14="http://schemas.microsoft.com/office/drawing/2010/main" val="0"/>
@@ -1991,22 +2162,22 @@
     </w:p>
     <w:p>
       <w:r>
+        <w:t>TODO continua contro correzione asia da qui</w:t>
+      </w:r>
+    </w:p>
+    <w:p>
+      <w:r>
+        <w:t>Algoritmi utilizzati:</w:t>
+      </w:r>
+    </w:p>
+    <w:p>
+      <w:r>
+        <w:t>CNN (Convolutional Neural Networks)</w:t>
+      </w:r>
+    </w:p>
+    <w:p>
+      <w:r>
         <w:lastRenderedPageBreak/>
-        <w:t>TODO continua contro correzione asia da qui</w:t>
-      </w:r>
-    </w:p>
-    <w:p>
-      <w:r>
-        <w:t>Algoritmi utilizzati:</w:t>
-      </w:r>
-    </w:p>
-    <w:p>
-      <w:r>
-        <w:t>CNN (Convolutional Neural Networks)</w:t>
-      </w:r>
-    </w:p>
-    <w:p>
-      <w:r>
         <w:t xml:space="preserve">Una rete convoluzionale, o CNN, è un </w:t>
       </w:r>
       <w:r>
@@ -2122,7 +2293,7 @@
                     </pic:cNvPicPr>
                   </pic:nvPicPr>
                   <pic:blipFill>
-                    <a:blip r:embed="rId15">
+                    <a:blip r:embed="rId16">
                       <a:extLst>
                         <a:ext uri="{28A0092B-C50C-407E-A947-70E740481C1C}">
                           <a14:useLocalDpi xmlns:a14="http://schemas.microsoft.com/office/drawing/2010/main" val="0"/>
@@ -2195,7 +2366,7 @@
                     </pic:cNvPicPr>
                   </pic:nvPicPr>
                   <pic:blipFill>
-                    <a:blip r:embed="rId16">
+                    <a:blip r:embed="rId17">
                       <a:extLst>
                         <a:ext uri="{28A0092B-C50C-407E-A947-70E740481C1C}">
                           <a14:useLocalDpi xmlns:a14="http://schemas.microsoft.com/office/drawing/2010/main" val="0"/>
@@ -2926,13 +3097,7 @@
         <w:rPr>
           <w:highlight w:val="yellow"/>
         </w:rPr>
-        <w:t>K-</w:t>
-      </w:r>
-      <w:r>
-        <w:rPr>
-          <w:highlight w:val="yellow"/>
-        </w:rPr>
-        <w:t>nearest neighbors</w:t>
+        <w:t>K-nearest neighbors</w:t>
       </w:r>
     </w:p>
     <w:p>
@@ -5581,7 +5746,7 @@
                     <pic:cNvPicPr/>
                   </pic:nvPicPr>
                   <pic:blipFill>
-                    <a:blip r:embed="rId17"/>
+                    <a:blip r:embed="rId18"/>
                     <a:stretch>
                       <a:fillRect/>
                     </a:stretch>
@@ -6251,8 +6416,115 @@
     </w:p>
     <w:p/>
     <w:p>
-      <w:r>
-        <w:t>TODO inserire risultati dei test</w:t>
+      <w:pPr>
+        <w:rPr>
+          <w:highlight w:val="yellow"/>
+        </w:rPr>
+      </w:pPr>
+      <w:r>
+        <w:rPr>
+          <w:highlight w:val="yellow"/>
+        </w:rPr>
+        <w:lastRenderedPageBreak/>
+        <w:t xml:space="preserve">Eseguendo dei test attraverso il metodo </w:t>
+      </w:r>
+      <w:r>
+        <w:rPr>
+          <w:highlight w:val="yellow"/>
+        </w:rPr>
+        <w:t>\mintinline[bgcolor=bg]{python}{</w:t>
+      </w:r>
+      <w:r>
+        <w:rPr>
+          <w:highlight w:val="yellow"/>
+        </w:rPr>
+        <w:t>score(Xtest, yTest)</w:t>
+      </w:r>
+      <w:r>
+        <w:rPr>
+          <w:highlight w:val="yellow"/>
+        </w:rPr>
+        <w:t>}</w:t>
+      </w:r>
+      <w:r>
+        <w:rPr>
+          <w:highlight w:val="yellow"/>
+        </w:rPr>
+        <w:t xml:space="preserve"> offerto dal random forest classifier generato dalla libreria </w:t>
+      </w:r>
+      <w:r>
+        <w:rPr>
+          <w:highlight w:val="yellow"/>
+        </w:rPr>
+        <w:t>sklearn.ensemble</w:t>
+      </w:r>
+      <w:r>
+        <w:rPr>
+          <w:highlight w:val="yellow"/>
+        </w:rPr>
+        <w:t xml:space="preserve"> ho potuto calcolare la precisione del modello da me generato.</w:t>
+      </w:r>
+    </w:p>
+    <w:p>
+      <w:r>
+        <w:rPr>
+          <w:highlight w:val="yellow"/>
+        </w:rPr>
+        <w:t xml:space="preserve">I risultati di questa analisi sono che il random forest classifier ottiene una precisione dell’82,3periodico% sul dataset di test generato nel metodo </w:t>
+      </w:r>
+      <w:r>
+        <w:rPr>
+          <w:highlight w:val="yellow"/>
+        </w:rPr>
+        <w:t>\mintinline[bgcolor=bg]{python}{getXtrainYTrain</w:t>
+      </w:r>
+      <w:r>
+        <w:rPr>
+          <w:highlight w:val="yellow"/>
+        </w:rPr>
+        <w:t>}</w:t>
+      </w:r>
+    </w:p>
+    <w:p>
+      <w:r>
+        <w:rPr>
+          <w:noProof/>
+        </w:rPr>
+        <w:drawing>
+          <wp:inline distT="0" distB="0" distL="0" distR="0" wp14:anchorId="76CB2702" wp14:editId="5EE737A5">
+            <wp:extent cx="6120130" cy="386715"/>
+            <wp:effectExtent l="0" t="0" r="0" b="0"/>
+            <wp:docPr id="1679831528" name="Immagine 1"/>
+            <wp:cNvGraphicFramePr>
+              <a:graphicFrameLocks xmlns:a="http://schemas.openxmlformats.org/drawingml/2006/main" noChangeAspect="1"/>
+            </wp:cNvGraphicFramePr>
+            <a:graphic xmlns:a="http://schemas.openxmlformats.org/drawingml/2006/main">
+              <a:graphicData uri="http://schemas.openxmlformats.org/drawingml/2006/picture">
+                <pic:pic xmlns:pic="http://schemas.openxmlformats.org/drawingml/2006/picture">
+                  <pic:nvPicPr>
+                    <pic:cNvPr id="1679831528" name=""/>
+                    <pic:cNvPicPr/>
+                  </pic:nvPicPr>
+                  <pic:blipFill>
+                    <a:blip r:embed="rId19"/>
+                    <a:stretch>
+                      <a:fillRect/>
+                    </a:stretch>
+                  </pic:blipFill>
+                  <pic:spPr>
+                    <a:xfrm>
+                      <a:off x="0" y="0"/>
+                      <a:ext cx="6120130" cy="386715"/>
+                    </a:xfrm>
+                    <a:prstGeom prst="rect">
+                      <a:avLst/>
+                    </a:prstGeom>
+                  </pic:spPr>
+                </pic:pic>
+              </a:graphicData>
+            </a:graphic>
+          </wp:inline>
+        </w:drawing>
       </w:r>
     </w:p>
     <w:p/>
@@ -6262,7 +6534,6 @@
         <w:ind w:left="0"/>
       </w:pPr>
       <w:r>
-        <w:lastRenderedPageBreak/>
         <w:t xml:space="preserve">Oltre alla </w:t>
       </w:r>
       <w:r>
@@ -6312,7 +6583,7 @@
                     <pic:cNvPicPr/>
                   </pic:nvPicPr>
                   <pic:blipFill>
-                    <a:blip r:embed="rId18"/>
+                    <a:blip r:embed="rId20"/>
                     <a:stretch>
                       <a:fillRect/>
                     </a:stretch>
@@ -6495,6 +6766,7 @@
         <w:rPr>
           <w:noProof/>
         </w:rPr>
+        <w:lastRenderedPageBreak/>
         <w:drawing>
           <wp:inline distT="0" distB="0" distL="0" distR="0" wp14:anchorId="5E6A73DA" wp14:editId="418DE863">
             <wp:extent cx="2783905" cy="1981200"/>
@@ -6511,7 +6783,7 @@
                     <pic:cNvPicPr/>
                   </pic:nvPicPr>
                   <pic:blipFill>
-                    <a:blip r:embed="rId19"/>
+                    <a:blip r:embed="rId21"/>
                     <a:stretch>
                       <a:fillRect/>
                     </a:stretch>
@@ -6538,7 +6810,6 @@
         <w:ind w:left="0"/>
       </w:pPr>
       <w:r>
-        <w:lastRenderedPageBreak/>
         <w:t xml:space="preserve">In questi grafici è </w:t>
       </w:r>
       <w:r>
@@ -6593,7 +6864,7 @@
                     </pic:cNvPicPr>
                   </pic:nvPicPr>
                   <pic:blipFill rotWithShape="1">
-                    <a:blip r:embed="rId20">
+                    <a:blip r:embed="rId22">
                       <a:extLst>
                         <a:ext uri="{28A0092B-C50C-407E-A947-70E740481C1C}">
                           <a14:useLocalDpi xmlns:a14="http://schemas.microsoft.com/office/drawing/2010/main" val="0"/>
@@ -6640,6 +6911,7 @@
         <w:rPr>
           <w:noProof/>
         </w:rPr>
+        <w:lastRenderedPageBreak/>
         <w:drawing>
           <wp:inline distT="0" distB="0" distL="0" distR="0" wp14:anchorId="62D5FE43" wp14:editId="65B283A5">
             <wp:extent cx="5086350" cy="4191000"/>
@@ -6658,7 +6930,7 @@
                     </pic:cNvPicPr>
                   </pic:nvPicPr>
                   <pic:blipFill rotWithShape="1">
-                    <a:blip r:embed="rId21">
+                    <a:blip r:embed="rId23">
                       <a:extLst>
                         <a:ext uri="{28A0092B-C50C-407E-A947-70E740481C1C}">
                           <a14:useLocalDpi xmlns:a14="http://schemas.microsoft.com/office/drawing/2010/main" val="0"/>
@@ -6979,6 +7251,7 @@
         <w:rPr>
           <w:noProof/>
         </w:rPr>
+        <w:lastRenderedPageBreak/>
         <w:t xml:space="preserve">    if len(df[df[columnName] == valueToDownSample]) &gt; numberOfSamplesAfter:</w:t>
       </w:r>
     </w:p>
@@ -7278,7 +7551,6 @@
         <w:rPr>
           <w:noProof/>
         </w:rPr>
-        <w:lastRenderedPageBreak/>
         <w:t xml:space="preserve">    return df</w:t>
       </w:r>
     </w:p>
@@ -7615,6 +7887,7 @@
         <w:rPr>
           <w:noProof/>
         </w:rPr>
+        <w:lastRenderedPageBreak/>
         <w:t>La funzione resample prende in input i seguenti parametri:</w:t>
       </w:r>
     </w:p>
@@ -7828,7 +8101,6 @@
         <w:rPr>
           <w:noProof/>
         </w:rPr>
-        <w:lastRenderedPageBreak/>
         <w:t>n: il numero di righe da estrarre casualmente</w:t>
       </w:r>
     </w:p>
@@ -8071,6 +8343,7 @@
         <w:rPr>
           <w:noProof/>
         </w:rPr>
+        <w:lastRenderedPageBreak/>
         <w:t xml:space="preserve">Dopo aver </w:t>
       </w:r>
       <w:r>
@@ -8242,7 +8515,6 @@
         <w:rPr>
           <w:noProof/>
         </w:rPr>
-        <w:lastRenderedPageBreak/>
         <w:drawing>
           <wp:inline distT="0" distB="0" distL="0" distR="0" wp14:anchorId="7DC3DB40" wp14:editId="5FF25B3F">
             <wp:extent cx="3486150" cy="3581400"/>
@@ -8261,7 +8533,7 @@
                     </pic:cNvPicPr>
                   </pic:nvPicPr>
                   <pic:blipFill rotWithShape="1">
-                    <a:blip r:embed="rId22">
+                    <a:blip r:embed="rId24">
                       <a:extLst>
                         <a:ext uri="{28A0092B-C50C-407E-A947-70E740481C1C}">
                           <a14:useLocalDpi xmlns:a14="http://schemas.microsoft.com/office/drawing/2010/main" val="0"/>
@@ -8323,7 +8595,7 @@
                     </pic:cNvPicPr>
                   </pic:nvPicPr>
                   <pic:blipFill rotWithShape="1">
-                    <a:blip r:embed="rId23">
+                    <a:blip r:embed="rId25">
                       <a:extLst>
                         <a:ext uri="{28A0092B-C50C-407E-A947-70E740481C1C}">
                           <a14:useLocalDpi xmlns:a14="http://schemas.microsoft.com/office/drawing/2010/main" val="0"/>
@@ -8376,6 +8648,7 @@
     <w:p>
       <w:pPr>
         <w:pStyle w:val="Paragrafoelenco"/>
+        <w:ind w:left="0"/>
       </w:pPr>
       <w:r>
         <w:t>\chapter{Realizzazione interfaccia grafica}</w:t>
@@ -8384,6 +8657,7 @@
     <w:p>
       <w:pPr>
         <w:pStyle w:val="Paragrafoelenco"/>
+        <w:ind w:left="0"/>
       </w:pPr>
       <w:r>
         <w:t>Una volta generati i modelli predittivi per effettuare nuove analisi</w:t>
@@ -8410,420 +8684,794 @@
     <w:p>
       <w:pPr>
         <w:pStyle w:val="Paragrafoelenco"/>
-      </w:pPr>
-      <w:r>
+        <w:ind w:left="0"/>
+      </w:pPr>
+      <w:r>
+        <w:t xml:space="preserve">Ho quindi </w:t>
+      </w:r>
+      <w:r>
+        <w:t xml:space="preserve">scelto </w:t>
+      </w:r>
+      <w:r>
+        <w:t>di creare una semplice interfaccia grafica attraverso la quale poter effettuare delle predizioni sullo stato d’animo della persona ripresa dalla webcam.</w:t>
+      </w:r>
+    </w:p>
+    <w:p>
+      <w:pPr>
+        <w:pStyle w:val="Paragrafoelenco"/>
+        <w:ind w:left="0"/>
+      </w:pPr>
+      <w:r>
+        <w:t>Una volta avviato il programma per l’interfaccia grafica</w:t>
+      </w:r>
+      <w:r>
+        <w:t>,</w:t>
+      </w:r>
+      <w:r>
+        <w:t xml:space="preserve"> si presenta una schermata che </w:t>
+      </w:r>
+      <w:r>
+        <w:t>dà</w:t>
+      </w:r>
+      <w:r>
+        <w:t xml:space="preserve"> la possibilità di scegliere fra i modelli predittivi creati:</w:t>
+      </w:r>
+    </w:p>
+    <w:p>
+      <w:pPr>
+        <w:pStyle w:val="Paragrafoelenco"/>
+        <w:ind w:left="0"/>
+      </w:pPr>
+      <w:r>
+        <w:rPr>
+          <w:highlight w:val="yellow"/>
+        </w:rPr>
+        <w:t>TODO</w:t>
+      </w:r>
+      <w:r>
+        <w:t xml:space="preserve"> inserisci immagine schermata</w:t>
+      </w:r>
+      <w:r>
+        <w:t xml:space="preserve"> (non ancora realizzata, la realizzero dopo aver implementato gli altri modelli predittivi</w:t>
+      </w:r>
+    </w:p>
+    <w:p>
+      <w:pPr>
+        <w:pStyle w:val="Paragrafoelenco"/>
+        <w:ind w:left="0"/>
+      </w:pPr>
+      <w:r>
+        <w:t>Una volta scelto l’algoritmo da utilizzare</w:t>
+      </w:r>
+      <w:r>
+        <w:t>,</w:t>
+      </w:r>
+      <w:r>
+        <w:t xml:space="preserve"> questo viene, se precedentemente utilizzato, prelevato dalla memoria, altrimenti viene generato al momento e poi salvato su file binario attraverso i metodi disponibili nella libreria pickle (utilizzata sia per la scrittura che per la lettura di questi file contenti i modelli).</w:t>
+      </w:r>
+    </w:p>
+    <w:p>
+      <w:r>
+        <w:t>\begin{minted}[bgcolor=bg]{</w:t>
+      </w:r>
+      <w:r>
+        <w:t>python</w:t>
+      </w:r>
+      <w:r>
+        <w:t>}</w:t>
+      </w:r>
+    </w:p>
+    <w:p>
+      <w:pPr>
+        <w:pStyle w:val="Paragrafoelenco"/>
+        <w:ind w:left="708"/>
+      </w:pPr>
+      <w:r>
+        <w:t>def getRandomForestClassifier():</w:t>
+      </w:r>
+    </w:p>
+    <w:p>
+      <w:pPr>
+        <w:pStyle w:val="Paragrafoelenco"/>
+        <w:ind w:left="708" w:firstLine="708"/>
+      </w:pPr>
+      <w:r>
+        <w:t>filePathRandomForestClassifier = join(dirname(abspath(__file__)), "randomForestClassifier.pickle")</w:t>
+      </w:r>
+    </w:p>
+    <w:p>
+      <w:pPr>
+        <w:pStyle w:val="Paragrafoelenco"/>
+        <w:ind w:left="708"/>
+      </w:pPr>
+    </w:p>
+    <w:p>
+      <w:pPr>
+        <w:pStyle w:val="Paragrafoelenco"/>
+        <w:ind w:left="708"/>
+      </w:pPr>
+      <w:r>
+        <w:t xml:space="preserve">    if isfile(filePathRandomForestClassifier):</w:t>
+      </w:r>
+    </w:p>
+    <w:p>
+      <w:pPr>
+        <w:pStyle w:val="Paragrafoelenco"/>
+        <w:ind w:left="708"/>
+      </w:pPr>
+      <w:r>
+        <w:t xml:space="preserve">        with open(filePathRandomForestClassifier, "rb") as f:</w:t>
+      </w:r>
+    </w:p>
+    <w:p>
+      <w:pPr>
+        <w:pStyle w:val="Paragrafoelenco"/>
+        <w:ind w:left="708"/>
+      </w:pPr>
+      <w:r>
+        <w:t xml:space="preserve">            randomForestClassifier = pickle.load(f)</w:t>
+      </w:r>
+    </w:p>
+    <w:p>
+      <w:pPr>
+        <w:pStyle w:val="Paragrafoelenco"/>
+        <w:ind w:left="708"/>
+      </w:pPr>
+      <w:r>
+        <w:t xml:space="preserve">    else:</w:t>
+      </w:r>
+    </w:p>
+    <w:p>
+      <w:pPr>
+        <w:pStyle w:val="Paragrafoelenco"/>
+        <w:ind w:left="708"/>
+      </w:pPr>
+      <w:r>
+        <w:t xml:space="preserve">        print("Creazione random forest classifier")</w:t>
+      </w:r>
+    </w:p>
+    <w:p>
+      <w:pPr>
+        <w:pStyle w:val="Paragrafoelenco"/>
+        <w:ind w:left="708"/>
+      </w:pPr>
+      <w:r>
+        <w:t xml:space="preserve">        randomForestClassifier = RandomForestClassifier(n_estimators=100, verbose=True, random_state=69)</w:t>
+      </w:r>
+    </w:p>
+    <w:p>
+      <w:pPr>
+        <w:pStyle w:val="Paragrafoelenco"/>
+        <w:ind w:left="708"/>
+      </w:pPr>
+      <w:r>
+        <w:t xml:space="preserve">        Xtrain, yTrain, Xtest, yTest = getXtrainYTrain()</w:t>
+      </w:r>
+    </w:p>
+    <w:p>
+      <w:pPr>
+        <w:pStyle w:val="Paragrafoelenco"/>
+        <w:ind w:left="708"/>
+      </w:pPr>
+      <w:r>
+        <w:t xml:space="preserve">        randomForestClassifier.fit(Xtrain, yTrain)</w:t>
+      </w:r>
+    </w:p>
+    <w:p>
+      <w:pPr>
+        <w:pStyle w:val="Paragrafoelenco"/>
+        <w:ind w:left="708"/>
+      </w:pPr>
+      <w:r>
+        <w:t xml:space="preserve">        </w:t>
+      </w:r>
+    </w:p>
+    <w:p>
+      <w:pPr>
+        <w:pStyle w:val="Paragrafoelenco"/>
+        <w:ind w:left="708"/>
+      </w:pPr>
+      <w:r>
+        <w:t xml:space="preserve">        #visualizeFeaturesImportances(randomForestClassifier, datasetWithoutLabelCol)</w:t>
+      </w:r>
+    </w:p>
+    <w:p>
+      <w:pPr>
+        <w:pStyle w:val="Paragrafoelenco"/>
+        <w:ind w:left="708"/>
+      </w:pPr>
+      <w:r>
+        <w:t xml:space="preserve">        #randomForestClassifierVisualize(randomForestClassifier)</w:t>
+      </w:r>
+    </w:p>
+    <w:p>
+      <w:pPr>
+        <w:pStyle w:val="Paragrafoelenco"/>
+        <w:ind w:left="708"/>
+      </w:pPr>
+    </w:p>
+    <w:p>
+      <w:pPr>
+        <w:pStyle w:val="Paragrafoelenco"/>
+        <w:ind w:left="708"/>
+      </w:pPr>
+      <w:r>
+        <w:t xml:space="preserve">        with open(filePathRandomForestClassifier, "wb") as f:</w:t>
+      </w:r>
+    </w:p>
+    <w:p>
+      <w:pPr>
+        <w:pStyle w:val="Paragrafoelenco"/>
+        <w:ind w:left="708"/>
+      </w:pPr>
+      <w:r>
+        <w:t xml:space="preserve">            pickle.dump(randomForestClassifier, f)</w:t>
+      </w:r>
+    </w:p>
+    <w:p>
+      <w:pPr>
+        <w:pStyle w:val="Paragrafoelenco"/>
+        <w:ind w:left="708"/>
+      </w:pPr>
+      <w:r>
+        <w:t xml:space="preserve">        </w:t>
+      </w:r>
+    </w:p>
+    <w:p>
+      <w:pPr>
+        <w:pStyle w:val="Paragrafoelenco"/>
+        <w:ind w:left="708"/>
+      </w:pPr>
+      <w:r>
+        <w:t xml:space="preserve">        relativeTestResult = randomForestClassifier.score(Xtest, yTest)</w:t>
+      </w:r>
+    </w:p>
+    <w:p>
+      <w:pPr>
+        <w:pStyle w:val="Paragrafoelenco"/>
+        <w:ind w:left="708"/>
+      </w:pPr>
+      <w:r>
+        <w:t xml:space="preserve">        print("Relative test result:", relativeTestResult)</w:t>
+      </w:r>
+    </w:p>
+    <w:p>
+      <w:pPr>
+        <w:pStyle w:val="Paragrafoelenco"/>
+        <w:ind w:left="708"/>
+      </w:pPr>
+    </w:p>
+    <w:p>
+      <w:pPr>
+        <w:pStyle w:val="Paragrafoelenco"/>
+        <w:ind w:left="0"/>
+      </w:pPr>
+      <w:r>
+        <w:t xml:space="preserve">    return randomForestClassifier</w:t>
+      </w:r>
+    </w:p>
+    <w:p>
+      <w:pPr>
+        <w:pStyle w:val="Paragrafoelenco"/>
+        <w:ind w:left="0"/>
+      </w:pPr>
+      <w:r>
+        <w:t>\end{minted}</w:t>
+      </w:r>
+    </w:p>
+    <w:p>
+      <w:pPr>
+        <w:pStyle w:val="Paragrafoelenco"/>
+        <w:ind w:left="0"/>
+      </w:pPr>
+      <w:r>
+        <w:t>La schermata che si presenta successivamente è questa:</w:t>
+      </w:r>
+    </w:p>
+    <w:p>
+      <w:pPr>
+        <w:pStyle w:val="Paragrafoelenco"/>
+        <w:ind w:left="0"/>
+      </w:pPr>
+      <w:r>
+        <w:rPr>
+          <w:noProof/>
+        </w:rPr>
         <w:lastRenderedPageBreak/>
-        <w:t xml:space="preserve">Ho quindi </w:t>
-      </w:r>
-      <w:r>
-        <w:t xml:space="preserve">scelto </w:t>
-      </w:r>
-      <w:r>
-        <w:t>di creare una semplice interfaccia grafica attraverso la quale poter effettuare delle predizioni sullo stato d’animo della persona ripresa dalla webcam.</w:t>
-      </w:r>
-    </w:p>
-    <w:p>
-      <w:pPr>
-        <w:pStyle w:val="Paragrafoelenco"/>
-      </w:pPr>
-      <w:r>
-        <w:t>Una volta avviato il programma per l’interfaccia grafica</w:t>
+        <w:drawing>
+          <wp:inline distT="0" distB="0" distL="0" distR="0" wp14:anchorId="57686BEE" wp14:editId="15B343A3">
+            <wp:extent cx="6118860" cy="2529840"/>
+            <wp:effectExtent l="0" t="0" r="0" b="3810"/>
+            <wp:docPr id="1597876428" name="Immagine 3"/>
+            <wp:cNvGraphicFramePr>
+              <a:graphicFrameLocks xmlns:a="http://schemas.openxmlformats.org/drawingml/2006/main" noChangeAspect="1"/>
+            </wp:cNvGraphicFramePr>
+            <a:graphic xmlns:a="http://schemas.openxmlformats.org/drawingml/2006/main">
+              <a:graphicData uri="http://schemas.openxmlformats.org/drawingml/2006/picture">
+                <pic:pic xmlns:pic="http://schemas.openxmlformats.org/drawingml/2006/picture">
+                  <pic:nvPicPr>
+                    <pic:cNvPr id="0" name="Picture 4"/>
+                    <pic:cNvPicPr>
+                      <a:picLocks noChangeAspect="1" noChangeArrowheads="1"/>
+                    </pic:cNvPicPr>
+                  </pic:nvPicPr>
+                  <pic:blipFill>
+                    <a:blip r:embed="rId26" cstate="print">
+                      <a:extLst>
+                        <a:ext uri="{28A0092B-C50C-407E-A947-70E740481C1C}">
+                          <a14:useLocalDpi xmlns:a14="http://schemas.microsoft.com/office/drawing/2010/main" val="0"/>
+                        </a:ext>
+                      </a:extLst>
+                    </a:blip>
+                    <a:srcRect/>
+                    <a:stretch>
+                      <a:fillRect/>
+                    </a:stretch>
+                  </pic:blipFill>
+                  <pic:spPr bwMode="auto">
+                    <a:xfrm>
+                      <a:off x="0" y="0"/>
+                      <a:ext cx="6118860" cy="2529840"/>
+                    </a:xfrm>
+                    <a:prstGeom prst="rect">
+                      <a:avLst/>
+                    </a:prstGeom>
+                    <a:noFill/>
+                    <a:ln>
+                      <a:noFill/>
+                    </a:ln>
+                  </pic:spPr>
+                </pic:pic>
+              </a:graphicData>
+            </a:graphic>
+          </wp:inline>
+        </w:drawing>
+      </w:r>
+    </w:p>
+    <w:p>
+      <w:pPr>
+        <w:pStyle w:val="Paragrafoelenco"/>
+        <w:ind w:left="0"/>
+      </w:pPr>
+      <w:r>
+        <w:t xml:space="preserve">Sulla sinistra è possibile </w:t>
+      </w:r>
+      <w:r>
+        <w:t xml:space="preserve">notare </w:t>
+      </w:r>
+      <w:r>
+        <w:t>la webcam dalla quale vengono estratti i frame per effettuare le analisi e che riprende, ovviamente, il soggetto di fronte alla fotocamera.</w:t>
+      </w:r>
+    </w:p>
+    <w:p>
+      <w:pPr>
+        <w:pStyle w:val="Paragrafoelenco"/>
+        <w:ind w:left="0"/>
+      </w:pPr>
+      <w:r>
+        <w:t xml:space="preserve">Sulla destra è invece possibile </w:t>
+      </w:r>
+      <w:r>
+        <w:t>osservare i</w:t>
+      </w:r>
+      <w:r>
+        <w:t>l testo</w:t>
       </w:r>
       <w:r>
         <w:t>,</w:t>
       </w:r>
       <w:r>
-        <w:t xml:space="preserve"> si presenta una schermata che </w:t>
-      </w:r>
-      <w:r>
-        <w:t>dà</w:t>
-      </w:r>
-      <w:r>
-        <w:t xml:space="preserve"> la possibilità di scegliere fra i modelli predittivi creati:</w:t>
-      </w:r>
-    </w:p>
-    <w:p>
-      <w:pPr>
-        <w:pStyle w:val="Paragrafoelenco"/>
-      </w:pPr>
-      <w:r>
-        <w:t>TODO inserisci immagine schermata</w:t>
-      </w:r>
-    </w:p>
-    <w:p>
-      <w:pPr>
-        <w:pStyle w:val="Paragrafoelenco"/>
-      </w:pPr>
-      <w:r>
-        <w:t>Una volta scelto l’algoritmo da utilizzare</w:t>
+        <w:t xml:space="preserve"> </w:t>
+      </w:r>
+      <w:r>
+        <w:t xml:space="preserve">suddiviso </w:t>
+      </w:r>
+      <w:r>
+        <w:t>in:</w:t>
+      </w:r>
+    </w:p>
+    <w:p>
+      <w:pPr>
+        <w:pStyle w:val="Paragrafoelenco"/>
+        <w:ind w:left="0"/>
+      </w:pPr>
+      <w:r>
+        <w:t>La prima riga</w:t>
       </w:r>
       <w:r>
         <w:t>,</w:t>
       </w:r>
       <w:r>
-        <w:t xml:space="preserve"> questo viene, se precedentemente utilizzato, prelevato dalla memoria, altrimenti viene generato al momento e poi salvato su file binario attraverso i metodi disponibili nella libreria pickle (utilizzata sia per la scrittura che per la lettura di questi file contenti i modelli).</w:t>
-      </w:r>
-    </w:p>
-    <w:p>
-      <w:pPr>
-        <w:pStyle w:val="Paragrafoelenco"/>
-      </w:pPr>
-      <w:r>
-        <w:t>TODO aggiungere pickle alle librerie utilizzate</w:t>
-      </w:r>
-    </w:p>
-    <w:p>
-      <w:pPr>
-        <w:pStyle w:val="Paragrafoelenco"/>
-      </w:pPr>
-      <w:r>
-        <w:t>TODO aggiungere codice di esempio per la generazione di uno dei modelli predittivi</w:t>
-      </w:r>
-    </w:p>
-    <w:p>
-      <w:pPr>
-        <w:pStyle w:val="Paragrafoelenco"/>
-      </w:pPr>
-      <w:r>
-        <w:t>La schermata che si presenta successivamente è questa:</w:t>
-      </w:r>
-    </w:p>
-    <w:p>
-      <w:pPr>
-        <w:pStyle w:val="Paragrafoelenco"/>
-      </w:pPr>
-      <w:r>
-        <w:t>TODO inserire immagine schermata</w:t>
-      </w:r>
-    </w:p>
-    <w:p>
-      <w:pPr>
-        <w:pStyle w:val="Paragrafoelenco"/>
-      </w:pPr>
-      <w:r>
-        <w:t xml:space="preserve">Sulla sinistra è possibile </w:t>
-      </w:r>
-      <w:r>
-        <w:t xml:space="preserve">notare </w:t>
-      </w:r>
-      <w:r>
-        <w:t>la webcam dalla quale vengono estratti i frame per effettuare le analisi e che riprende, ovviamente, il soggetto di fronte alla fotocamera.</w:t>
-      </w:r>
-    </w:p>
-    <w:p>
-      <w:pPr>
-        <w:pStyle w:val="Paragrafoelenco"/>
-      </w:pPr>
-      <w:r>
-        <w:t xml:space="preserve">Sulla destra è invece possibile </w:t>
-      </w:r>
-      <w:r>
-        <w:t>osservare i</w:t>
-      </w:r>
-      <w:r>
-        <w:t>l testo</w:t>
+        <w:t xml:space="preserve"> dove è presente il mood rilevato, </w:t>
+      </w:r>
+      <w:r>
+        <w:t>ossia</w:t>
+      </w:r>
+      <w:r>
+        <w:t xml:space="preserve"> la label con la percentuale di predizione più alta secondo il modello predittivo </w:t>
+      </w:r>
+      <w:r>
+        <w:t>precedentemente</w:t>
+      </w:r>
+      <w:r>
+        <w:t xml:space="preserve"> scelto sull’immagine che è stata catturata in quel momento.</w:t>
+      </w:r>
+    </w:p>
+    <w:p>
+      <w:pPr>
+        <w:pStyle w:val="Paragrafoelenco"/>
+        <w:ind w:left="0"/>
+      </w:pPr>
+      <w:r>
+        <w:t xml:space="preserve">Subito sotto sono presenti tutte le </w:t>
+      </w:r>
+      <w:r>
+        <w:t>label</w:t>
+      </w:r>
+      <w:r>
+        <w:t xml:space="preserve"> e le relative percentuali di predizione calcolate.</w:t>
+      </w:r>
+    </w:p>
+    <w:p>
+      <w:pPr>
+        <w:pStyle w:val="Paragrafoelenco"/>
+        <w:ind w:left="0"/>
+      </w:pPr>
+      <w:r>
+        <w:t xml:space="preserve">È poi riportato il mood più frequente nell’ultimo minuto per decidere quale label fra quelle estratte vada </w:t>
+      </w:r>
+      <w:r>
+        <w:t xml:space="preserve">riportata </w:t>
+      </w:r>
+      <w:r>
+        <w:t>qui</w:t>
+      </w:r>
+      <w:r>
+        <w:t>;</w:t>
+      </w:r>
+      <w:r>
+        <w:t xml:space="preserve"> ho </w:t>
+      </w:r>
+      <w:r>
+        <w:t>poi immagazzinato</w:t>
+      </w:r>
+      <w:r>
+        <w:t xml:space="preserve"> in una </w:t>
+      </w:r>
+      <w:r>
+        <w:t>struttura</w:t>
+      </w:r>
+      <w:r>
+        <w:t xml:space="preserve"> dati dizionario (dict di python) ognuna delle label con la percentuale di predizione più alta raccolte nell’ultimo minuto</w:t>
       </w:r>
       <w:r>
         <w:t>,</w:t>
       </w:r>
       <w:r>
-        <w:t xml:space="preserve"> </w:t>
-      </w:r>
-      <w:r>
-        <w:t xml:space="preserve">suddiviso </w:t>
-      </w:r>
-      <w:r>
-        <w:t>in:</w:t>
-      </w:r>
-    </w:p>
-    <w:p>
-      <w:pPr>
-        <w:pStyle w:val="Paragrafoelenco"/>
-      </w:pPr>
-      <w:r>
-        <w:t>La prima riga</w:t>
+        <w:t xml:space="preserve"> e le ho utilizzate come chiave; come valori ho invece </w:t>
+      </w:r>
+      <w:r>
+        <w:t>immagazzinato</w:t>
+      </w:r>
+      <w:r>
+        <w:t xml:space="preserve"> il timestamp nel quale è stata effettuata la predizione.</w:t>
+      </w:r>
+    </w:p>
+    <w:p>
+      <w:pPr>
+        <w:pStyle w:val="Paragrafoelenco"/>
+        <w:ind w:left="0"/>
+      </w:pPr>
+      <w:r>
+        <w:t xml:space="preserve">Ogni minuto questo dizionario viene aggiornato rimuovendo le coppie chiave </w:t>
+      </w:r>
+      <w:r>
+        <w:t xml:space="preserve">di </w:t>
+      </w:r>
+      <w:r>
+        <w:t xml:space="preserve">valore più “vecchie” di un minuto. </w:t>
+      </w:r>
+    </w:p>
+    <w:p>
+      <w:r>
+        <w:t>\begin{minted}[bgcolor=bg]{</w:t>
+      </w:r>
+      <w:r>
+        <w:t>python</w:t>
+      </w:r>
+      <w:r>
+        <w:t>}</w:t>
+      </w:r>
+    </w:p>
+    <w:p>
+      <w:pPr>
+        <w:pStyle w:val="Paragrafoelenco"/>
+      </w:pPr>
+      <w:r>
+        <w:t>def addToBestClassesLastMinute (bestClass):</w:t>
+      </w:r>
+    </w:p>
+    <w:p>
+      <w:pPr>
+        <w:pStyle w:val="Paragrafoelenco"/>
+      </w:pPr>
+      <w:r>
+        <w:t xml:space="preserve">    bestClassesLastMinute[time.time()] = bestClass</w:t>
+      </w:r>
+    </w:p>
+    <w:p>
+      <w:pPr>
+        <w:pStyle w:val="Paragrafoelenco"/>
+      </w:pPr>
+    </w:p>
+    <w:p>
+      <w:pPr>
+        <w:pStyle w:val="Paragrafoelenco"/>
+      </w:pPr>
+      <w:r>
+        <w:t>def removeOldKeys(bestClassesLastMinute):</w:t>
+      </w:r>
+    </w:p>
+    <w:p>
+      <w:pPr>
+        <w:pStyle w:val="Paragrafoelenco"/>
+      </w:pPr>
+      <w:r>
+        <w:t xml:space="preserve">    currentTime = time.time()</w:t>
+      </w:r>
+    </w:p>
+    <w:p>
+      <w:pPr>
+        <w:pStyle w:val="Paragrafoelenco"/>
+      </w:pPr>
+      <w:r>
+        <w:t xml:space="preserve">    oneMinuteAgo = currentTime - 60</w:t>
+      </w:r>
+    </w:p>
+    <w:p>
+      <w:pPr>
+        <w:pStyle w:val="Paragrafoelenco"/>
+        <w:ind w:left="0"/>
+      </w:pPr>
+      <w:r>
+        <w:t xml:space="preserve">    return {k:v for k,v in bestClassesLastMinute.items() if k &gt; oneMinuteAgo}</w:t>
+      </w:r>
+    </w:p>
+    <w:p>
+      <w:pPr>
+        <w:pStyle w:val="Paragrafoelenco"/>
+        <w:ind w:left="0"/>
+      </w:pPr>
+      <w:r>
+        <w:t>\end{minted}</w:t>
+      </w:r>
+    </w:p>
+    <w:p>
+      <w:pPr>
+        <w:pStyle w:val="Paragrafoelenco"/>
+        <w:ind w:left="0"/>
+      </w:pPr>
+      <w:r>
+        <w:t>Infine,</w:t>
+      </w:r>
+      <w:r>
+        <w:t xml:space="preserve"> viene mostrato quanto tempo è passato fra una predizione e l’altra</w:t>
       </w:r>
       <w:r>
         <w:t>,</w:t>
       </w:r>
       <w:r>
-        <w:t xml:space="preserve"> dove è presente il mood rilevato, </w:t>
-      </w:r>
-      <w:r>
-        <w:t>ossia</w:t>
-      </w:r>
-      <w:r>
-        <w:t xml:space="preserve"> la label con la percentuale di predizione più alta secondo il modello predittivo </w:t>
-      </w:r>
-      <w:r>
-        <w:t>precedentemente</w:t>
-      </w:r>
-      <w:r>
-        <w:t xml:space="preserve"> scelto sull’immagine che è stata catturata in quel momento.</w:t>
-      </w:r>
-    </w:p>
-    <w:p>
-      <w:pPr>
-        <w:pStyle w:val="Paragrafoelenco"/>
-      </w:pPr>
-      <w:r>
-        <w:t xml:space="preserve">Subito sotto sono presenti tutte le </w:t>
-      </w:r>
-      <w:r>
-        <w:t>label</w:t>
-      </w:r>
-      <w:r>
-        <w:t xml:space="preserve"> e le relative percentuali di predizione calcolate.</w:t>
-      </w:r>
-    </w:p>
-    <w:p>
-      <w:pPr>
-        <w:pStyle w:val="Paragrafoelenco"/>
-      </w:pPr>
-      <w:r>
-        <w:t xml:space="preserve">È poi riportato il mood più frequente nell’ultimo minuto per decidere quale label fra quelle estratte vada </w:t>
-      </w:r>
-      <w:r>
-        <w:t xml:space="preserve">riportata </w:t>
-      </w:r>
-      <w:r>
-        <w:t>qui</w:t>
-      </w:r>
-      <w:r>
-        <w:t>;</w:t>
-      </w:r>
-      <w:r>
-        <w:t xml:space="preserve"> ho </w:t>
-      </w:r>
-      <w:r>
-        <w:t>poi immagazzinato</w:t>
-      </w:r>
-      <w:r>
-        <w:t xml:space="preserve"> in una </w:t>
-      </w:r>
-      <w:r>
-        <w:t>struttura</w:t>
-      </w:r>
-      <w:r>
-        <w:t xml:space="preserve"> dati dizionario (dict di python) ognuna delle label con la percentuale di predizione più alta raccolte nell’ultimo minuto</w:t>
+        <w:t xml:space="preserve"> così da fornire un’idea delle prestazioni del programma.</w:t>
+      </w:r>
+    </w:p>
+    <w:p>
+      <w:pPr>
+        <w:pStyle w:val="Paragrafoelenco"/>
+        <w:ind w:left="0"/>
+      </w:pPr>
+      <w:r>
+        <w:t>Ho utilizzato questa interfaccia da me realizzata per effettuare dei test:</w:t>
+      </w:r>
+    </w:p>
+    <w:p>
+      <w:pPr>
+        <w:pStyle w:val="Paragrafoelenco"/>
+        <w:ind w:left="0"/>
+      </w:pPr>
+      <w:r>
+        <w:t>TODO parla dei test</w:t>
+      </w:r>
+    </w:p>
+    <w:p>
+      <w:pPr>
+        <w:pStyle w:val="Paragrafoelenco"/>
+        <w:ind w:left="0"/>
+      </w:pPr>
+    </w:p>
+    <w:p>
+      <w:pPr>
+        <w:pStyle w:val="Paragrafoelenco"/>
+        <w:ind w:left="0"/>
+      </w:pPr>
+    </w:p>
+    <w:p>
+      <w:pPr>
+        <w:pStyle w:val="Paragrafoelenco"/>
+        <w:ind w:left="0"/>
+      </w:pPr>
+      <w:r>
+        <w:t>Ovviamente le prestazioni dell’interfaccia variano in base alla macchina sulla quale viene compilata:</w:t>
+      </w:r>
+    </w:p>
+    <w:p>
+      <w:pPr>
+        <w:pStyle w:val="Paragrafoelenco"/>
+        <w:ind w:left="0"/>
+      </w:pPr>
+      <w:r>
+        <w:t>il personal computer che ho utilizzato per eseguire il programma, dotato di queste specifiche:</w:t>
+      </w:r>
+    </w:p>
+    <w:p>
+      <w:pPr>
+        <w:pStyle w:val="Paragrafoelenco"/>
+        <w:numPr>
+          <w:ilvl w:val="0"/>
+          <w:numId w:val="16"/>
+        </w:numPr>
+      </w:pPr>
+      <w:r>
+        <w:t>Ryzen 7 5800H</w:t>
+      </w:r>
+    </w:p>
+    <w:p>
+      <w:pPr>
+        <w:pStyle w:val="Paragrafoelenco"/>
+        <w:numPr>
+          <w:ilvl w:val="0"/>
+          <w:numId w:val="16"/>
+        </w:numPr>
+      </w:pPr>
+      <w:r>
+        <w:t>16GB ram DDR4</w:t>
+      </w:r>
+    </w:p>
+    <w:p>
+      <w:pPr>
+        <w:pStyle w:val="Paragrafoelenco"/>
+        <w:numPr>
+          <w:ilvl w:val="0"/>
+          <w:numId w:val="16"/>
+        </w:numPr>
+      </w:pPr>
+      <w:r>
+        <w:t>GeForce RTX 3060 6GB (mobile)</w:t>
+      </w:r>
+    </w:p>
+    <w:p>
+      <w:pPr>
+        <w:pStyle w:val="Paragrafoelenco"/>
+        <w:numPr>
+          <w:ilvl w:val="0"/>
+          <w:numId w:val="16"/>
+        </w:numPr>
+      </w:pPr>
+      <w:r>
+        <w:t>SSD m.2</w:t>
+      </w:r>
+    </w:p>
+    <w:p>
+      <w:pPr>
+        <w:pStyle w:val="Paragrafoelenco"/>
+        <w:ind w:left="0"/>
+      </w:pPr>
+      <w:r>
+        <w:lastRenderedPageBreak/>
+        <w:t>mi ha permesso di ottenere TODO inserisci numero di predizioni per minuto e, di fatti, il video mostrato nella schermata risulta andare a scatti.</w:t>
+      </w:r>
+    </w:p>
+    <w:p>
+      <w:pPr>
+        <w:pStyle w:val="Paragrafoelenco"/>
+        <w:ind w:left="0"/>
+      </w:pPr>
+      <w:r>
+        <w:t>Eseguendo invece la stessa interfaccia su una macchina più prestante, fornitami dal collega Francesco Saverio Cassano, con le seguenti caratteristiche tecniche:</w:t>
+      </w:r>
+    </w:p>
+    <w:p>
+      <w:pPr>
+        <w:pStyle w:val="Paragrafoelenco"/>
+        <w:numPr>
+          <w:ilvl w:val="0"/>
+          <w:numId w:val="17"/>
+        </w:numPr>
+      </w:pPr>
+      <w:r>
+        <w:t>i7-</w:t>
+      </w:r>
+      <w:r>
+        <w:t xml:space="preserve">13700kf (no overclock) </w:t>
+      </w:r>
+    </w:p>
+    <w:p>
+      <w:pPr>
+        <w:pStyle w:val="Paragrafoelenco"/>
+        <w:numPr>
+          <w:ilvl w:val="0"/>
+          <w:numId w:val="17"/>
+        </w:numPr>
+      </w:pPr>
+      <w:r>
+        <w:t>GeForce RTX 3080 XGB</w:t>
+      </w:r>
+    </w:p>
+    <w:p>
+      <w:pPr>
+        <w:pStyle w:val="Paragrafoelenco"/>
+        <w:numPr>
+          <w:ilvl w:val="0"/>
+          <w:numId w:val="17"/>
+        </w:numPr>
+      </w:pPr>
+      <w:r>
+        <w:t>32GB ram DDR5</w:t>
+      </w:r>
+    </w:p>
+    <w:p>
+      <w:pPr>
+        <w:pStyle w:val="Paragrafoelenco"/>
+        <w:numPr>
+          <w:ilvl w:val="0"/>
+          <w:numId w:val="17"/>
+        </w:numPr>
+      </w:pPr>
+      <w:r>
+        <w:t>SSD m.2</w:t>
+      </w:r>
+    </w:p>
+    <w:p>
+      <w:pPr>
+        <w:pStyle w:val="Paragrafoelenco"/>
+        <w:ind w:left="0"/>
+      </w:pPr>
+      <w:r>
+        <w:t>Il numero di predizioni per minuto risulta essere TODO e il video risulta, ovviamente, essere più fluido.</w:t>
+      </w:r>
+    </w:p>
+    <w:p>
+      <w:pPr>
+        <w:pStyle w:val="Paragrafoelenco"/>
+        <w:ind w:left="0"/>
+      </w:pPr>
+      <w:r>
+        <w:t>N.B.: la webcam utilizzata per l’esecuzione è sempre la stessa.</w:t>
+      </w:r>
+    </w:p>
+    <w:p>
+      <w:pPr>
+        <w:pStyle w:val="Paragrafoelenco"/>
+        <w:ind w:left="0"/>
+      </w:pPr>
+      <w:r>
+        <w:t xml:space="preserve">È importante mettere in </w:t>
+      </w:r>
+      <w:r>
+        <w:t xml:space="preserve">luce </w:t>
+      </w:r>
+      <w:r>
+        <w:t xml:space="preserve">che per effettuare le predizioni l’immagine mostrata </w:t>
+      </w:r>
+      <w:r>
+        <w:t>sullo</w:t>
+      </w:r>
+      <w:r>
+        <w:t xml:space="preserve"> schermo viene salvata sul disco</w:t>
       </w:r>
       <w:r>
         <w:t>,</w:t>
       </w:r>
       <w:r>
-        <w:t xml:space="preserve"> e le ho utilizzate come chiave; come valori ho invece </w:t>
-      </w:r>
-      <w:r>
-        <w:t>immagazzinato</w:t>
-      </w:r>
-      <w:r>
-        <w:t xml:space="preserve"> il timestamp nel quale è stata effettuata la predizione.</w:t>
-      </w:r>
-    </w:p>
-    <w:p>
-      <w:pPr>
-        <w:pStyle w:val="Paragrafoelenco"/>
-      </w:pPr>
-      <w:r>
-        <w:t xml:space="preserve">Ogni minuto questo dizionario viene aggiornato rimuovendo le coppie chiave </w:t>
-      </w:r>
-      <w:r>
-        <w:t xml:space="preserve">di </w:t>
-      </w:r>
-      <w:r>
-        <w:t xml:space="preserve">valore più “vecchie” di un minuto. </w:t>
-      </w:r>
-    </w:p>
-    <w:p>
-      <w:pPr>
-        <w:pStyle w:val="Paragrafoelenco"/>
-      </w:pPr>
-      <w:r>
-        <w:t>TODO inserisci codice</w:t>
-      </w:r>
-    </w:p>
-    <w:p>
-      <w:pPr>
-        <w:pStyle w:val="Paragrafoelenco"/>
-      </w:pPr>
-      <w:r>
-        <w:t>Infine,</w:t>
-      </w:r>
-      <w:r>
-        <w:t xml:space="preserve"> viene mostrato quanto tempo è passato fra una predizione e l’altra</w:t>
-      </w:r>
-      <w:r>
-        <w:t>,</w:t>
-      </w:r>
-      <w:r>
-        <w:t xml:space="preserve"> così da fornire un’idea delle prestazioni del programma.</w:t>
-      </w:r>
-    </w:p>
-    <w:p>
-      <w:pPr>
-        <w:pStyle w:val="Paragrafoelenco"/>
-      </w:pPr>
-      <w:r>
-        <w:t>Ho utilizzato questa interfaccia da me realizzata per effettuare dei test:</w:t>
-      </w:r>
-    </w:p>
-    <w:p>
-      <w:pPr>
-        <w:pStyle w:val="Paragrafoelenco"/>
-      </w:pPr>
-      <w:r>
-        <w:t>TODO parla dei test</w:t>
-      </w:r>
-    </w:p>
-    <w:p>
-      <w:pPr>
-        <w:pStyle w:val="Paragrafoelenco"/>
-      </w:pPr>
-    </w:p>
-    <w:p>
-      <w:pPr>
-        <w:pStyle w:val="Paragrafoelenco"/>
-      </w:pPr>
-    </w:p>
-    <w:p>
-      <w:pPr>
-        <w:pStyle w:val="Paragrafoelenco"/>
-      </w:pPr>
-      <w:r>
-        <w:t>Ovviamente le prestazioni dell’interfaccia variano in base alla macchina sulla quale viene compilata:</w:t>
-      </w:r>
-    </w:p>
-    <w:p>
-      <w:pPr>
-        <w:pStyle w:val="Paragrafoelenco"/>
-      </w:pPr>
-      <w:r>
-        <w:t>il personal computer che ho utilizzato per eseguire il programma, dotato di queste specifiche:</w:t>
-      </w:r>
-    </w:p>
-    <w:p>
-      <w:pPr>
-        <w:pStyle w:val="Paragrafoelenco"/>
-      </w:pPr>
-      <w:r>
-        <w:t>Ryzen 7 5800H</w:t>
-      </w:r>
-    </w:p>
-    <w:p>
-      <w:pPr>
-        <w:pStyle w:val="Paragrafoelenco"/>
-      </w:pPr>
-      <w:r>
-        <w:t>16GB ram DDR4</w:t>
-      </w:r>
-    </w:p>
-    <w:p>
-      <w:pPr>
-        <w:pStyle w:val="Paragrafoelenco"/>
-      </w:pPr>
-      <w:r>
-        <w:t>GeForce RTX 3060 6GB (mobile)</w:t>
-      </w:r>
-    </w:p>
-    <w:p>
-      <w:pPr>
-        <w:pStyle w:val="Paragrafoelenco"/>
-      </w:pPr>
-      <w:r>
-        <w:t>SSD m.2</w:t>
-      </w:r>
-    </w:p>
-    <w:p>
-      <w:pPr>
-        <w:pStyle w:val="Paragrafoelenco"/>
-      </w:pPr>
-      <w:r>
-        <w:t>mi ha permesso di ottenere TODO inserisci numero di predizioni per minuto e, di fatti, il video mostrato nella schermata risulta andare a scatti.</w:t>
-      </w:r>
-    </w:p>
-    <w:p>
-      <w:pPr>
-        <w:pStyle w:val="Paragrafoelenco"/>
-      </w:pPr>
-      <w:r>
-        <w:t>Eseguendo invece la stessa interfaccia su una macchina più prestante, fornitami dal collega Francesco Saverio Cassano, con le seguenti caratteristiche tecniche:</w:t>
-      </w:r>
-    </w:p>
-    <w:p>
-      <w:pPr>
-        <w:pStyle w:val="Paragrafoelenco"/>
-      </w:pPr>
-      <w:r>
-        <w:t>i7-</w:t>
-      </w:r>
-      <w:r>
-        <w:t xml:space="preserve">13700kf (no overclock) </w:t>
-      </w:r>
-    </w:p>
-    <w:p>
-      <w:pPr>
-        <w:pStyle w:val="Paragrafoelenco"/>
-      </w:pPr>
-      <w:r>
-        <w:t>GeForce RTX 3080 XGB</w:t>
-      </w:r>
-    </w:p>
-    <w:p>
-      <w:pPr>
-        <w:pStyle w:val="Paragrafoelenco"/>
-      </w:pPr>
-      <w:r>
-        <w:t>32GB ram DDR5</w:t>
-      </w:r>
-    </w:p>
-    <w:p>
-      <w:pPr>
-        <w:pStyle w:val="Paragrafoelenco"/>
-      </w:pPr>
-      <w:r>
-        <w:t>SSD m.2</w:t>
-      </w:r>
-    </w:p>
-    <w:p>
-      <w:pPr>
-        <w:pStyle w:val="Paragrafoelenco"/>
-      </w:pPr>
-      <w:r>
-        <w:lastRenderedPageBreak/>
-        <w:t>Il numero di predizioni per minuto risulta essere TODO e il video risulta, ovviamente, essere più fluido.</w:t>
-      </w:r>
-    </w:p>
-    <w:p>
-      <w:pPr>
-        <w:pStyle w:val="Paragrafoelenco"/>
-      </w:pPr>
-      <w:r>
-        <w:t>N.B.: la webcam utilizzata per l’esecuzione è sempre la stessa.</w:t>
-      </w:r>
-    </w:p>
-    <w:p>
-      <w:pPr>
-        <w:pStyle w:val="Paragrafoelenco"/>
-      </w:pPr>
-      <w:r>
-        <w:t xml:space="preserve">È importante mettere in </w:t>
-      </w:r>
-      <w:r>
-        <w:t xml:space="preserve">luce </w:t>
-      </w:r>
-      <w:r>
-        <w:t xml:space="preserve">che per effettuare le predizioni l’immagine mostrata </w:t>
-      </w:r>
-      <w:r>
-        <w:t>sullo</w:t>
-      </w:r>
-      <w:r>
-        <w:t xml:space="preserve"> schermo viene salvata sul disco</w:t>
-      </w:r>
-      <w:r>
-        <w:t>,</w:t>
-      </w:r>
-      <w:r>
         <w:t xml:space="preserve"> e </w:t>
       </w:r>
       <w:r>
@@ -8860,6 +9508,7 @@
     <w:p>
       <w:pPr>
         <w:pStyle w:val="Paragrafoelenco"/>
+        <w:ind w:left="0"/>
       </w:pPr>
       <w:r>
         <w:t xml:space="preserve">Un’altra differenza importante è data dal fatto che entrambe le macchine presentate </w:t>
@@ -8883,7 +9532,13 @@
         <w:ind w:left="0"/>
       </w:pPr>
       <w:r>
-        <w:t>TODO inserire prestazioni con Detector creato con device = cpu</w:t>
+        <w:rPr>
+          <w:highlight w:val="yellow"/>
+        </w:rPr>
+        <w:t>TODO</w:t>
+      </w:r>
+      <w:r>
+        <w:t xml:space="preserve"> inserire prestazioni con Detector creato con device = cpu</w:t>
       </w:r>
     </w:p>
     <w:p>
@@ -8905,6 +9560,119 @@
 <file path=word/numbering.xml><?xml version="1.0" encoding="utf-8"?>
 <w:numbering xmlns:wpc="http://schemas.microsoft.com/office/word/2010/wordprocessingCanvas" xmlns:cx="http://schemas.microsoft.com/office/drawing/2014/chartex" xmlns:cx1="http://schemas.microsoft.com/office/drawing/2015/9/8/chartex" xmlns:cx2="http://schemas.microsoft.com/office/drawing/2015/10/21/chartex" xmlns:cx3="http://schemas.microsoft.com/office/drawing/2016/5/9/chartex" xmlns:cx4="http://schemas.microsoft.com/office/drawing/2016/5/10/chartex" xmlns:cx5="http://schemas.microsoft.com/office/drawing/2016/5/11/chartex" xmlns:cx6="http://schemas.microsoft.com/office/drawing/2016/5/12/chartex" xmlns:cx7="http://schemas.microsoft.com/office/drawing/2016/5/13/chartex" xmlns:cx8="http://schemas.microsoft.com/office/drawing/2016/5/14/chartex" xmlns:mc="http://schemas.openxmlformats.org/markup-compatibility/2006" xmlns:aink="http://schemas.microsoft.com/office/drawing/2016/ink" xmlns:am3d="http://schemas.microsoft.com/office/drawing/2017/model3d" xmlns:o="urn:schemas-microsoft-com:office:office" xmlns:oel="http://schemas.microsoft.com/office/2019/extlst" xmlns:r="http://schemas.openxmlformats.org/officeDocument/2006/relationships" xmlns:m="http://schemas.openxmlformats.org/officeDocument/2006/math" xmlns:v="urn:schemas-microsoft-com:vml" xmlns:wp14="http://schemas.microsoft.com/office/word/2010/wordprocessingDrawing" xmlns:wp="http://schemas.openxmlformats.org/drawingml/2006/wordprocessingDrawing" xmlns:w10="urn:schemas-microsoft-com:office:word" xmlns:w="http://schemas.openxmlformats.org/wordprocessingml/2006/main" xmlns:w14="http://schemas.microsoft.com/office/word/2010/wordml" xmlns:w15="http://schemas.microsoft.com/office/word/2012/wordml" xmlns:w16cex="http://schemas.microsoft.com/office/word/2018/wordml/cex" xmlns:w16cid="http://schemas.microsoft.com/office/word/2016/wordml/cid" xmlns:w16="http://schemas.microsoft.com/office/word/2018/wordml" xmlns:w16du="http://schemas.microsoft.com/office/word/2023/wordml/word16du" xmlns:w16sdtdh="http://schemas.microsoft.com/office/word/2020/wordml/sdtdatahash" xmlns:w16se="http://schemas.microsoft.com/office/word/2015/wordml/symex" xmlns:wpg="http://schemas.microsoft.com/office/word/2010/wordprocessingGroup" xmlns:wpi="http://schemas.microsoft.com/office/word/2010/wordprocessingInk" xmlns:wne="http://schemas.microsoft.com/office/word/2006/wordml" xmlns:wps="http://schemas.microsoft.com/office/word/2010/wordprocessingShape" mc:Ignorable="w14 w15 w16se w16cid w16 w16cex w16sdtdh wp14">
   <w:abstractNum w:abstractNumId="0" w15:restartNumberingAfterBreak="0">
+    <w:nsid w:val="03144BF9"/>
+    <w:multiLevelType w:val="hybridMultilevel"/>
+    <w:tmpl w:val="8452D25E"/>
+    <w:lvl w:ilvl="0" w:tplc="04100001">
+      <w:start w:val="1"/>
+      <w:numFmt w:val="bullet"/>
+      <w:lvlText w:val=""/>
+      <w:lvlJc w:val="left"/>
+      <w:pPr>
+        <w:ind w:left="720" w:hanging="360"/>
+      </w:pPr>
+      <w:rPr>
+        <w:rFonts w:ascii="Symbol" w:hAnsi="Symbol" w:hint="default"/>
+      </w:rPr>
+    </w:lvl>
+    <w:lvl w:ilvl="1" w:tplc="04100003" w:tentative="1">
+      <w:start w:val="1"/>
+      <w:numFmt w:val="bullet"/>
+      <w:lvlText w:val="o"/>
+      <w:lvlJc w:val="left"/>
+      <w:pPr>
+        <w:ind w:left="1440" w:hanging="360"/>
+      </w:pPr>
+      <w:rPr>
+        <w:rFonts w:ascii="Courier New" w:hAnsi="Courier New" w:cs="Courier New" w:hint="default"/>
+      </w:rPr>
+    </w:lvl>
+    <w:lvl w:ilvl="2" w:tplc="04100005" w:tentative="1">
+      <w:start w:val="1"/>
+      <w:numFmt w:val="bullet"/>
+      <w:lvlText w:val=""/>
+      <w:lvlJc w:val="left"/>
+      <w:pPr>
+        <w:ind w:left="2160" w:hanging="360"/>
+      </w:pPr>
+      <w:rPr>
+        <w:rFonts w:ascii="Wingdings" w:hAnsi="Wingdings" w:hint="default"/>
+      </w:rPr>
+    </w:lvl>
+    <w:lvl w:ilvl="3" w:tplc="04100001" w:tentative="1">
+      <w:start w:val="1"/>
+      <w:numFmt w:val="bullet"/>
+      <w:lvlText w:val=""/>
+      <w:lvlJc w:val="left"/>
+      <w:pPr>
+        <w:ind w:left="2880" w:hanging="360"/>
+      </w:pPr>
+      <w:rPr>
+        <w:rFonts w:ascii="Symbol" w:hAnsi="Symbol" w:hint="default"/>
+      </w:rPr>
+    </w:lvl>
+    <w:lvl w:ilvl="4" w:tplc="04100003" w:tentative="1">
+      <w:start w:val="1"/>
+      <w:numFmt w:val="bullet"/>
+      <w:lvlText w:val="o"/>
+      <w:lvlJc w:val="left"/>
+      <w:pPr>
+        <w:ind w:left="3600" w:hanging="360"/>
+      </w:pPr>
+      <w:rPr>
+        <w:rFonts w:ascii="Courier New" w:hAnsi="Courier New" w:cs="Courier New" w:hint="default"/>
+      </w:rPr>
+    </w:lvl>
+    <w:lvl w:ilvl="5" w:tplc="04100005" w:tentative="1">
+      <w:start w:val="1"/>
+      <w:numFmt w:val="bullet"/>
+      <w:lvlText w:val=""/>
+      <w:lvlJc w:val="left"/>
+      <w:pPr>
+        <w:ind w:left="4320" w:hanging="360"/>
+      </w:pPr>
+      <w:rPr>
+        <w:rFonts w:ascii="Wingdings" w:hAnsi="Wingdings" w:hint="default"/>
+      </w:rPr>
+    </w:lvl>
+    <w:lvl w:ilvl="6" w:tplc="04100001" w:tentative="1">
+      <w:start w:val="1"/>
+      <w:numFmt w:val="bullet"/>
+      <w:lvlText w:val=""/>
+      <w:lvlJc w:val="left"/>
+      <w:pPr>
+        <w:ind w:left="5040" w:hanging="360"/>
+      </w:pPr>
+      <w:rPr>
+        <w:rFonts w:ascii="Symbol" w:hAnsi="Symbol" w:hint="default"/>
+      </w:rPr>
+    </w:lvl>
+    <w:lvl w:ilvl="7" w:tplc="04100003" w:tentative="1">
+      <w:start w:val="1"/>
+      <w:numFmt w:val="bullet"/>
+      <w:lvlText w:val="o"/>
+      <w:lvlJc w:val="left"/>
+      <w:pPr>
+        <w:ind w:left="5760" w:hanging="360"/>
+      </w:pPr>
+      <w:rPr>
+        <w:rFonts w:ascii="Courier New" w:hAnsi="Courier New" w:cs="Courier New" w:hint="default"/>
+      </w:rPr>
+    </w:lvl>
+    <w:lvl w:ilvl="8" w:tplc="04100005" w:tentative="1">
+      <w:start w:val="1"/>
+      <w:numFmt w:val="bullet"/>
+      <w:lvlText w:val=""/>
+      <w:lvlJc w:val="left"/>
+      <w:pPr>
+        <w:ind w:left="6480" w:hanging="360"/>
+      </w:pPr>
+      <w:rPr>
+        <w:rFonts w:ascii="Wingdings" w:hAnsi="Wingdings" w:hint="default"/>
+      </w:rPr>
+    </w:lvl>
+  </w:abstractNum>
+  <w:abstractNum w:abstractNumId="1" w15:restartNumberingAfterBreak="0">
     <w:nsid w:val="053A33E4"/>
     <w:multiLevelType w:val="hybridMultilevel"/>
     <w:tmpl w:val="FD30E42A"/>
@@ -9017,7 +9785,7 @@
       </w:rPr>
     </w:lvl>
   </w:abstractNum>
-  <w:abstractNum w:abstractNumId="1" w15:restartNumberingAfterBreak="0">
+  <w:abstractNum w:abstractNumId="2" w15:restartNumberingAfterBreak="0">
     <w:nsid w:val="10E14059"/>
     <w:multiLevelType w:val="hybridMultilevel"/>
     <w:tmpl w:val="C608D572"/>
@@ -9130,7 +9898,7 @@
       </w:rPr>
     </w:lvl>
   </w:abstractNum>
-  <w:abstractNum w:abstractNumId="2" w15:restartNumberingAfterBreak="0">
+  <w:abstractNum w:abstractNumId="3" w15:restartNumberingAfterBreak="0">
     <w:nsid w:val="13DD40C3"/>
     <w:multiLevelType w:val="hybridMultilevel"/>
     <w:tmpl w:val="A164F996"/>
@@ -9243,7 +10011,7 @@
       </w:rPr>
     </w:lvl>
   </w:abstractNum>
-  <w:abstractNum w:abstractNumId="3" w15:restartNumberingAfterBreak="0">
+  <w:abstractNum w:abstractNumId="4" w15:restartNumberingAfterBreak="0">
     <w:nsid w:val="184715C1"/>
     <w:multiLevelType w:val="hybridMultilevel"/>
     <w:tmpl w:val="45E24D46"/>
@@ -9353,7 +10121,120 @@
       </w:rPr>
     </w:lvl>
   </w:abstractNum>
-  <w:abstractNum w:abstractNumId="4" w15:restartNumberingAfterBreak="0">
+  <w:abstractNum w:abstractNumId="5" w15:restartNumberingAfterBreak="0">
+    <w:nsid w:val="237743C1"/>
+    <w:multiLevelType w:val="hybridMultilevel"/>
+    <w:tmpl w:val="E9F279AC"/>
+    <w:lvl w:ilvl="0" w:tplc="04100001">
+      <w:start w:val="1"/>
+      <w:numFmt w:val="bullet"/>
+      <w:lvlText w:val=""/>
+      <w:lvlJc w:val="left"/>
+      <w:pPr>
+        <w:ind w:left="720" w:hanging="360"/>
+      </w:pPr>
+      <w:rPr>
+        <w:rFonts w:ascii="Symbol" w:hAnsi="Symbol" w:hint="default"/>
+      </w:rPr>
+    </w:lvl>
+    <w:lvl w:ilvl="1" w:tplc="04100003" w:tentative="1">
+      <w:start w:val="1"/>
+      <w:numFmt w:val="bullet"/>
+      <w:lvlText w:val="o"/>
+      <w:lvlJc w:val="left"/>
+      <w:pPr>
+        <w:ind w:left="1440" w:hanging="360"/>
+      </w:pPr>
+      <w:rPr>
+        <w:rFonts w:ascii="Courier New" w:hAnsi="Courier New" w:cs="Courier New" w:hint="default"/>
+      </w:rPr>
+    </w:lvl>
+    <w:lvl w:ilvl="2" w:tplc="04100005" w:tentative="1">
+      <w:start w:val="1"/>
+      <w:numFmt w:val="bullet"/>
+      <w:lvlText w:val=""/>
+      <w:lvlJc w:val="left"/>
+      <w:pPr>
+        <w:ind w:left="2160" w:hanging="360"/>
+      </w:pPr>
+      <w:rPr>
+        <w:rFonts w:ascii="Wingdings" w:hAnsi="Wingdings" w:hint="default"/>
+      </w:rPr>
+    </w:lvl>
+    <w:lvl w:ilvl="3" w:tplc="04100001" w:tentative="1">
+      <w:start w:val="1"/>
+      <w:numFmt w:val="bullet"/>
+      <w:lvlText w:val=""/>
+      <w:lvlJc w:val="left"/>
+      <w:pPr>
+        <w:ind w:left="2880" w:hanging="360"/>
+      </w:pPr>
+      <w:rPr>
+        <w:rFonts w:ascii="Symbol" w:hAnsi="Symbol" w:hint="default"/>
+      </w:rPr>
+    </w:lvl>
+    <w:lvl w:ilvl="4" w:tplc="04100003" w:tentative="1">
+      <w:start w:val="1"/>
+      <w:numFmt w:val="bullet"/>
+      <w:lvlText w:val="o"/>
+      <w:lvlJc w:val="left"/>
+      <w:pPr>
+        <w:ind w:left="3600" w:hanging="360"/>
+      </w:pPr>
+      <w:rPr>
+        <w:rFonts w:ascii="Courier New" w:hAnsi="Courier New" w:cs="Courier New" w:hint="default"/>
+      </w:rPr>
+    </w:lvl>
+    <w:lvl w:ilvl="5" w:tplc="04100005" w:tentative="1">
+      <w:start w:val="1"/>
+      <w:numFmt w:val="bullet"/>
+      <w:lvlText w:val=""/>
+      <w:lvlJc w:val="left"/>
+      <w:pPr>
+        <w:ind w:left="4320" w:hanging="360"/>
+      </w:pPr>
+      <w:rPr>
+        <w:rFonts w:ascii="Wingdings" w:hAnsi="Wingdings" w:hint="default"/>
+      </w:rPr>
+    </w:lvl>
+    <w:lvl w:ilvl="6" w:tplc="04100001" w:tentative="1">
+      <w:start w:val="1"/>
+      <w:numFmt w:val="bullet"/>
+      <w:lvlText w:val=""/>
+      <w:lvlJc w:val="left"/>
+      <w:pPr>
+        <w:ind w:left="5040" w:hanging="360"/>
+      </w:pPr>
+      <w:rPr>
+        <w:rFonts w:ascii="Symbol" w:hAnsi="Symbol" w:hint="default"/>
+      </w:rPr>
+    </w:lvl>
+    <w:lvl w:ilvl="7" w:tplc="04100003" w:tentative="1">
+      <w:start w:val="1"/>
+      <w:numFmt w:val="bullet"/>
+      <w:lvlText w:val="o"/>
+      <w:lvlJc w:val="left"/>
+      <w:pPr>
+        <w:ind w:left="5760" w:hanging="360"/>
+      </w:pPr>
+      <w:rPr>
+        <w:rFonts w:ascii="Courier New" w:hAnsi="Courier New" w:cs="Courier New" w:hint="default"/>
+      </w:rPr>
+    </w:lvl>
+    <w:lvl w:ilvl="8" w:tplc="04100005" w:tentative="1">
+      <w:start w:val="1"/>
+      <w:numFmt w:val="bullet"/>
+      <w:lvlText w:val=""/>
+      <w:lvlJc w:val="left"/>
+      <w:pPr>
+        <w:ind w:left="6480" w:hanging="360"/>
+      </w:pPr>
+      <w:rPr>
+        <w:rFonts w:ascii="Wingdings" w:hAnsi="Wingdings" w:hint="default"/>
+      </w:rPr>
+    </w:lvl>
+  </w:abstractNum>
+  <w:abstractNum w:abstractNumId="6" w15:restartNumberingAfterBreak="0">
     <w:nsid w:val="2A1A611D"/>
     <w:multiLevelType w:val="hybridMultilevel"/>
     <w:tmpl w:val="C27E00E6"/>
@@ -9466,7 +10347,7 @@
       </w:rPr>
     </w:lvl>
   </w:abstractNum>
-  <w:abstractNum w:abstractNumId="5" w15:restartNumberingAfterBreak="0">
+  <w:abstractNum w:abstractNumId="7" w15:restartNumberingAfterBreak="0">
     <w:nsid w:val="2C3D6CA8"/>
     <w:multiLevelType w:val="hybridMultilevel"/>
     <w:tmpl w:val="63981392"/>
@@ -9579,7 +10460,7 @@
       </w:rPr>
     </w:lvl>
   </w:abstractNum>
-  <w:abstractNum w:abstractNumId="6" w15:restartNumberingAfterBreak="0">
+  <w:abstractNum w:abstractNumId="8" w15:restartNumberingAfterBreak="0">
     <w:nsid w:val="3B0A1F0D"/>
     <w:multiLevelType w:val="hybridMultilevel"/>
     <w:tmpl w:val="E884BEA4"/>
@@ -9692,7 +10573,7 @@
       </w:rPr>
     </w:lvl>
   </w:abstractNum>
-  <w:abstractNum w:abstractNumId="7" w15:restartNumberingAfterBreak="0">
+  <w:abstractNum w:abstractNumId="9" w15:restartNumberingAfterBreak="0">
     <w:nsid w:val="3D214EB8"/>
     <w:multiLevelType w:val="hybridMultilevel"/>
     <w:tmpl w:val="4DB0A820"/>
@@ -9778,7 +10659,7 @@
       </w:pPr>
     </w:lvl>
   </w:abstractNum>
-  <w:abstractNum w:abstractNumId="8" w15:restartNumberingAfterBreak="0">
+  <w:abstractNum w:abstractNumId="10" w15:restartNumberingAfterBreak="0">
     <w:nsid w:val="46626348"/>
     <w:multiLevelType w:val="hybridMultilevel"/>
     <w:tmpl w:val="36FA8C6C"/>
@@ -9891,7 +10772,7 @@
       </w:rPr>
     </w:lvl>
   </w:abstractNum>
-  <w:abstractNum w:abstractNumId="9" w15:restartNumberingAfterBreak="0">
+  <w:abstractNum w:abstractNumId="11" w15:restartNumberingAfterBreak="0">
     <w:nsid w:val="50FE6F5E"/>
     <w:multiLevelType w:val="hybridMultilevel"/>
     <w:tmpl w:val="A0BAA26E"/>
@@ -10004,7 +10885,7 @@
       </w:rPr>
     </w:lvl>
   </w:abstractNum>
-  <w:abstractNum w:abstractNumId="10" w15:restartNumberingAfterBreak="0">
+  <w:abstractNum w:abstractNumId="12" w15:restartNumberingAfterBreak="0">
     <w:nsid w:val="54992EA0"/>
     <w:multiLevelType w:val="hybridMultilevel"/>
     <w:tmpl w:val="AE962860"/>
@@ -10093,7 +10974,7 @@
       </w:pPr>
     </w:lvl>
   </w:abstractNum>
-  <w:abstractNum w:abstractNumId="11" w15:restartNumberingAfterBreak="0">
+  <w:abstractNum w:abstractNumId="13" w15:restartNumberingAfterBreak="0">
     <w:nsid w:val="5D2B0056"/>
     <w:multiLevelType w:val="hybridMultilevel"/>
     <w:tmpl w:val="3ED271EA"/>
@@ -10206,7 +11087,7 @@
       </w:rPr>
     </w:lvl>
   </w:abstractNum>
-  <w:abstractNum w:abstractNumId="12" w15:restartNumberingAfterBreak="0">
+  <w:abstractNum w:abstractNumId="14" w15:restartNumberingAfterBreak="0">
     <w:nsid w:val="71092C28"/>
     <w:multiLevelType w:val="hybridMultilevel"/>
     <w:tmpl w:val="63F42314"/>
@@ -10319,7 +11200,7 @@
       </w:rPr>
     </w:lvl>
   </w:abstractNum>
-  <w:abstractNum w:abstractNumId="13" w15:restartNumberingAfterBreak="0">
+  <w:abstractNum w:abstractNumId="15" w15:restartNumberingAfterBreak="0">
     <w:nsid w:val="7BA704C4"/>
     <w:multiLevelType w:val="hybridMultilevel"/>
     <w:tmpl w:val="1B7226D2"/>
@@ -10432,7 +11313,7 @@
       </w:rPr>
     </w:lvl>
   </w:abstractNum>
-  <w:abstractNum w:abstractNumId="14" w15:restartNumberingAfterBreak="0">
+  <w:abstractNum w:abstractNumId="16" w15:restartNumberingAfterBreak="0">
     <w:nsid w:val="7ECC3B30"/>
     <w:multiLevelType w:val="hybridMultilevel"/>
     <w:tmpl w:val="DE88C626"/>
@@ -10546,49 +11427,55 @@
     </w:lvl>
   </w:abstractNum>
   <w:num w:numId="1" w16cid:durableId="170531152">
+    <w:abstractNumId w:val="4"/>
+  </w:num>
+  <w:num w:numId="2" w16cid:durableId="1525829875">
+    <w:abstractNumId w:val="9"/>
+  </w:num>
+  <w:num w:numId="3" w16cid:durableId="1541160365">
+    <w:abstractNumId w:val="13"/>
+  </w:num>
+  <w:num w:numId="4" w16cid:durableId="1576090577">
+    <w:abstractNumId w:val="16"/>
+  </w:num>
+  <w:num w:numId="5" w16cid:durableId="1950620423">
     <w:abstractNumId w:val="3"/>
   </w:num>
-  <w:num w:numId="2" w16cid:durableId="1525829875">
+  <w:num w:numId="6" w16cid:durableId="811751752">
+    <w:abstractNumId w:val="14"/>
+  </w:num>
+  <w:num w:numId="7" w16cid:durableId="291398972">
+    <w:abstractNumId w:val="1"/>
+  </w:num>
+  <w:num w:numId="8" w16cid:durableId="777219114">
+    <w:abstractNumId w:val="12"/>
+  </w:num>
+  <w:num w:numId="9" w16cid:durableId="999582170">
+    <w:abstractNumId w:val="2"/>
+  </w:num>
+  <w:num w:numId="10" w16cid:durableId="947734473">
+    <w:abstractNumId w:val="8"/>
+  </w:num>
+  <w:num w:numId="11" w16cid:durableId="1103837102">
+    <w:abstractNumId w:val="10"/>
+  </w:num>
+  <w:num w:numId="12" w16cid:durableId="2101412873">
+    <w:abstractNumId w:val="15"/>
+  </w:num>
+  <w:num w:numId="13" w16cid:durableId="1858542744">
+    <w:abstractNumId w:val="6"/>
+  </w:num>
+  <w:num w:numId="14" w16cid:durableId="1000740509">
     <w:abstractNumId w:val="7"/>
   </w:num>
-  <w:num w:numId="3" w16cid:durableId="1541160365">
+  <w:num w:numId="15" w16cid:durableId="2131628358">
     <w:abstractNumId w:val="11"/>
   </w:num>
-  <w:num w:numId="4" w16cid:durableId="1576090577">
-    <w:abstractNumId w:val="14"/>
-  </w:num>
-  <w:num w:numId="5" w16cid:durableId="1950620423">
-    <w:abstractNumId w:val="2"/>
-  </w:num>
-  <w:num w:numId="6" w16cid:durableId="811751752">
-    <w:abstractNumId w:val="12"/>
-  </w:num>
-  <w:num w:numId="7" w16cid:durableId="291398972">
+  <w:num w:numId="16" w16cid:durableId="194779627">
     <w:abstractNumId w:val="0"/>
   </w:num>
-  <w:num w:numId="8" w16cid:durableId="777219114">
-    <w:abstractNumId w:val="10"/>
-  </w:num>
-  <w:num w:numId="9" w16cid:durableId="999582170">
-    <w:abstractNumId w:val="1"/>
-  </w:num>
-  <w:num w:numId="10" w16cid:durableId="947734473">
-    <w:abstractNumId w:val="6"/>
-  </w:num>
-  <w:num w:numId="11" w16cid:durableId="1103837102">
-    <w:abstractNumId w:val="8"/>
-  </w:num>
-  <w:num w:numId="12" w16cid:durableId="2101412873">
-    <w:abstractNumId w:val="13"/>
-  </w:num>
-  <w:num w:numId="13" w16cid:durableId="1858542744">
-    <w:abstractNumId w:val="4"/>
-  </w:num>
-  <w:num w:numId="14" w16cid:durableId="1000740509">
+  <w:num w:numId="17" w16cid:durableId="972565337">
     <w:abstractNumId w:val="5"/>
-  </w:num>
-  <w:num w:numId="15" w16cid:durableId="2131628358">
-    <w:abstractNumId w:val="9"/>
   </w:num>
 </w:numbering>
 </file>
@@ -10993,7 +11880,7 @@
   <w:style w:type="paragraph" w:default="1" w:styleId="Normale">
     <w:name w:val="Normal"/>
     <w:qFormat/>
-    <w:rsid w:val="006E5DBF"/>
+    <w:rsid w:val="0097303E"/>
   </w:style>
   <w:style w:type="character" w:default="1" w:styleId="Carpredefinitoparagrafo">
     <w:name w:val="Default Paragraph Font"/>

</xml_diff>

<commit_message>
varie piccole modifiche testo di tesi capitolo 2 e implementazione naive bayes e svm classifiers, anche in interfaccia
</commit_message>
<xml_diff>
--- a/testo di tesi/capitolo 2 tesi - Copia asia.docx
+++ b/testo di tesi/capitolo 2 tesi - Copia asia.docx
@@ -8029,18 +8029,11 @@
           <w:highlight w:val="yellow"/>
         </w:rPr>
       </w:pPr>
-      <w:bookmarkStart w:id="1" w:name="_Hlk134728169"/>
-      <w:r>
-        <w:rPr>
-          <w:highlight w:val="yellow"/>
-        </w:rPr>
-        <w:t>K</w:t>
-      </w:r>
-      <w:r>
-        <w:rPr>
-          <w:highlight w:val="yellow"/>
-        </w:rPr>
-        <w:t>-nearest Neighbors Classifier</w:t>
+      <w:r>
+        <w:rPr>
+          <w:highlight w:val="yellow"/>
+        </w:rPr>
+        <w:t>K-nearest Neighbors Classifier</w:t>
       </w:r>
     </w:p>
     <w:p>
@@ -8055,7 +8048,33 @@
         <w:rPr>
           <w:highlight w:val="yellow"/>
         </w:rPr>
-        <w:t>Un altro classificatore realizzato per effettuare predizioni sul dataset è il K-nearest Neighbors Classifier attraverso il quale ho effettuato delle query fornendo i dati delle Action Units da nuove immagini.</w:t>
+        <w:t xml:space="preserve">Un </w:t>
+      </w:r>
+      <w:r>
+        <w:rPr>
+          <w:highlight w:val="yellow"/>
+          <w:lang w:val="en-US"/>
+        </w:rPr>
+        <w:t>ulteriore</w:t>
+      </w:r>
+      <w:r>
+        <w:rPr>
+          <w:highlight w:val="yellow"/>
+        </w:rPr>
+        <w:t xml:space="preserve"> classificatore realizzato per effettuare predizioni sul dataset è il K-nearest Neighbors Classifier</w:t>
+      </w:r>
+      <w:r>
+        <w:rPr>
+          <w:highlight w:val="yellow"/>
+          <w:lang w:val="en-US"/>
+        </w:rPr>
+        <w:t>,</w:t>
+      </w:r>
+      <w:r>
+        <w:rPr>
+          <w:highlight w:val="yellow"/>
+        </w:rPr>
+        <w:t xml:space="preserve"> attraverso il quale ho effettuato delle query fornendo i dati delle Action Units da nuove immagini.</w:t>
       </w:r>
     </w:p>
     <w:p>
@@ -8083,7 +8102,46 @@
         <w:rPr>
           <w:highlight w:val="yellow"/>
         </w:rPr>
-        <w:t>Il metodo riportato prima per l’estrazione di questi dataframe è lo stesso riportato poco più sopra.</w:t>
+        <w:t xml:space="preserve">Il metodo </w:t>
+      </w:r>
+      <w:r>
+        <w:rPr>
+          <w:highlight w:val="yellow"/>
+          <w:lang w:val="en-US"/>
+        </w:rPr>
+        <w:t>sopracitato</w:t>
+      </w:r>
+      <w:r>
+        <w:rPr>
+          <w:highlight w:val="yellow"/>
+        </w:rPr>
+        <w:t xml:space="preserve"> per l’estrazione di questi dataframe è lo stesso riportato </w:t>
+      </w:r>
+      <w:r>
+        <w:rPr>
+          <w:highlight w:val="yellow"/>
+          <w:lang w:val="en-US"/>
+        </w:rPr>
+        <w:t xml:space="preserve">in </w:t>
+      </w:r>
+      <w:r>
+        <w:rPr>
+          <w:highlight w:val="yellow"/>
+        </w:rPr>
+        <w:t>poc</w:t>
+      </w:r>
+      <w:r>
+        <w:rPr>
+          <w:highlight w:val="yellow"/>
+          <w:lang w:val="en-US"/>
+        </w:rPr>
+        <w:t>hi paragrafi precedenti</w:t>
+      </w:r>
+      <w:r>
+        <w:rPr>
+          <w:highlight w:val="yellow"/>
+        </w:rPr>
+        <w:t>.</w:t>
       </w:r>
     </w:p>
     <w:p>
@@ -8097,19 +8155,7 @@
           <w:highlight w:val="yellow"/>
         </w:rPr>
         <w:lastRenderedPageBreak/>
-        <w:t xml:space="preserve">Una volta ottenuti questi dataset ho creato il classificatore utilizzando l’oggetto a disposizione fornito dalla libreria </w:t>
-      </w:r>
-      <w:r>
-        <w:rPr>
-          <w:highlight w:val="yellow"/>
-        </w:rPr>
-        <w:t>sklearn.neighbors</w:t>
-      </w:r>
-      <w:r>
-        <w:rPr>
-          <w:highlight w:val="yellow"/>
-        </w:rPr>
-        <w:t>.</w:t>
+        <w:t>Una volta ottenuti questi dataset ho creato il classificatore utilizzando l’oggetto a disposizione fornito dalla libreria sklearn.neighbors.</w:t>
       </w:r>
     </w:p>
     <w:p>
@@ -8124,37 +8170,7 @@
         <w:rPr>
           <w:highlight w:val="yellow"/>
         </w:rPr>
-        <w:t xml:space="preserve">Il </w:t>
-      </w:r>
-      <w:r>
-        <w:rPr>
-          <w:highlight w:val="yellow"/>
-        </w:rPr>
-        <w:t>K-nearest Neighbors Classifier</w:t>
-      </w:r>
-      <w:r>
-        <w:rPr>
-          <w:highlight w:val="yellow"/>
-        </w:rPr>
-        <w:t xml:space="preserve"> </w:t>
-      </w:r>
-      <w:r>
-        <w:rPr>
-          <w:highlight w:val="yellow"/>
-        </w:rPr>
-        <w:t xml:space="preserve">viene </w:t>
-      </w:r>
-      <w:r>
-        <w:rPr>
-          <w:highlight w:val="yellow"/>
-        </w:rPr>
-        <w:t>creato impostando il parametro relativo al numero di elementi vicini da utilizzare settato a 15</w:t>
-      </w:r>
-      <w:r>
-        <w:rPr>
-          <w:highlight w:val="yellow"/>
-        </w:rPr>
-        <w:t xml:space="preserve"> e viene addestrato con l’utilizzo dei due dataframe Xtrain e yTrain restituiti dalla funzione getXtrainYTrain().</w:t>
+        <w:t>Il K-nearest Neighbors Classifier viene creato impostando il parametro relativo al numero di elementi vicini da utilizzare settato a 15 e viene addestrato con l’utilizzo dei due dataframe Xtrain e yTrain restituiti dalla funzione getXtrainYTrain().</w:t>
       </w:r>
     </w:p>
     <w:p>
@@ -8224,13 +8240,7 @@
         <w:rPr>
           <w:highlight w:val="yellow"/>
         </w:rPr>
-        <w:t>KnnClassifier</w:t>
-      </w:r>
-      <w:r>
-        <w:rPr>
-          <w:highlight w:val="yellow"/>
-        </w:rPr>
-        <w:t>.fit(Xtrain, yTrain)</w:t>
+        <w:t>KnnClassifier.fit(Xtrain, yTrain)</w:t>
       </w:r>
     </w:p>
     <w:p>
@@ -8244,13 +8254,7 @@
         <w:rPr>
           <w:highlight w:val="yellow"/>
         </w:rPr>
-        <w:t xml:space="preserve">return </w:t>
-      </w:r>
-      <w:r>
-        <w:rPr>
-          <w:highlight w:val="yellow"/>
-        </w:rPr>
-        <w:t>KnnClassifier</w:t>
+        <w:t>return KnnClassifier</w:t>
       </w:r>
     </w:p>
     <w:p>
@@ -8278,19 +8282,33 @@
         <w:rPr>
           <w:highlight w:val="yellow"/>
         </w:rPr>
-        <w:t>Ho deciso di valorizzare il campo con 1 in quanto è risultato il quantitativo necessario per non ottenere delle rilevazioni “ballerine” all’interno dell’interfaccia grafica da me realizzata</w:t>
-      </w:r>
-      <w:r>
-        <w:rPr>
-          <w:highlight w:val="yellow"/>
-        </w:rPr>
-        <w:t xml:space="preserve"> e, allo stesso tempo, avere un valore di accuracy, calcolato come mostrato successivamente</w:t>
-      </w:r>
-      <w:r>
-        <w:rPr>
-          <w:highlight w:val="yellow"/>
-        </w:rPr>
-        <w:t>.</w:t>
+        <w:t xml:space="preserve">Ho </w:t>
+      </w:r>
+      <w:r>
+        <w:rPr>
+          <w:highlight w:val="yellow"/>
+          <w:lang w:val="en-US"/>
+        </w:rPr>
+        <w:t>ritenuto opportuno</w:t>
+      </w:r>
+      <w:r>
+        <w:rPr>
+          <w:highlight w:val="yellow"/>
+        </w:rPr>
+        <w:t xml:space="preserve"> valorizzare il campo con 1</w:t>
+      </w:r>
+      <w:r>
+        <w:rPr>
+          <w:highlight w:val="yellow"/>
+          <w:lang w:val="en-US"/>
+        </w:rPr>
+        <w:t>,</w:t>
+      </w:r>
+      <w:r>
+        <w:rPr>
+          <w:highlight w:val="yellow"/>
+        </w:rPr>
+        <w:t xml:space="preserve"> in quanto è risultato il quantitativo necessario per non ottenere delle rilevazioni “ballerine” all’interno dell’interfaccia grafica da me realizzata e, allo stesso tempo, avere un valore di accuracy, calcolato come mostrato successivamente.</w:t>
       </w:r>
     </w:p>
     <w:p>
@@ -8411,30 +8429,29 @@
           <w:highlight w:val="yellow"/>
         </w:rPr>
         <w:drawing>
-          <wp:inline distT="0" distB="0" distL="0" distR="0" wp14:anchorId="73E71AD4" wp14:editId="03FD3B1E">
-            <wp:extent cx="4610100" cy="476250"/>
+          <wp:inline distT="0" distB="0" distL="0" distR="0" wp14:anchorId="252C37BF" wp14:editId="2C636C6F">
+            <wp:extent cx="4610100" cy="476249"/>
             <wp:effectExtent l="0" t="0" r="0" b="0"/>
-            <wp:docPr id="906204313" name="Immagine 1" descr="Immagine che contiene testo, Carattere, Elementi grafici, grafica&#10;&#10;Descrizione generata automaticamente"/>
+            <wp:docPr id="1026" name="Immagine 1" descr="Immagine che contiene testo, Carattere, Elementi grafici, grafica&#10;&#10;Descrizione generata automaticamente"/>
             <wp:cNvGraphicFramePr>
-              <a:graphicFrameLocks xmlns:a="http://schemas.openxmlformats.org/drawingml/2006/main" noChangeAspect="1"/>
+              <a:graphicFrameLocks xmlns:a="http://schemas.openxmlformats.org/drawingml/2006/main"/>
             </wp:cNvGraphicFramePr>
             <a:graphic xmlns:a="http://schemas.openxmlformats.org/drawingml/2006/main">
               <a:graphicData uri="http://schemas.openxmlformats.org/drawingml/2006/picture">
                 <pic:pic xmlns:pic="http://schemas.openxmlformats.org/drawingml/2006/picture">
                   <pic:nvPicPr>
-                    <pic:cNvPr id="906204313" name="Immagine 1" descr="Immagine che contiene testo, Carattere, Elementi grafici, grafica&#10;&#10;Descrizione generata automaticamente"/>
+                    <pic:cNvPr id="0" name="Immagine 1"/>
                     <pic:cNvPicPr/>
                   </pic:nvPicPr>
                   <pic:blipFill>
-                    <a:blip r:embed="rId23"/>
-                    <a:stretch>
-                      <a:fillRect/>
-                    </a:stretch>
+                    <a:blip r:embed="rId23" cstate="print"/>
+                    <a:srcRect/>
+                    <a:stretch/>
                   </pic:blipFill>
                   <pic:spPr>
                     <a:xfrm>
                       <a:off x="0" y="0"/>
-                      <a:ext cx="4610100" cy="476250"/>
+                      <a:ext cx="4610100" cy="476249"/>
                     </a:xfrm>
                     <a:prstGeom prst="rect">
                       <a:avLst/>
@@ -8468,7 +8485,33 @@
         <w:rPr>
           <w:highlight w:val="yellow"/>
         </w:rPr>
-        <w:t>Il classificatore K-nearest neighbors (KNN) determina l'importanza delle caratteristiche in base alla loro influenza sulla metrica di distanza utilizzata per calcolare la vicinanza tra le istanze. Più le istanze sono vicine, più sono simili. Pertanto, le caratteristiche più importanti sono quelle che contribuiscono di più al calcolo della distanza.</w:t>
+        <w:t xml:space="preserve">Il classificatore K-nearest neighbors (KNN) determina l'importanza delle caratteristiche </w:t>
+      </w:r>
+      <w:r>
+        <w:rPr>
+          <w:highlight w:val="yellow"/>
+          <w:lang w:val="en-US"/>
+        </w:rPr>
+        <w:t>basandosi sulla</w:t>
+      </w:r>
+      <w:r>
+        <w:rPr>
+          <w:highlight w:val="yellow"/>
+        </w:rPr>
+        <w:t xml:space="preserve"> loro influenza sulla metrica di distanza utilizzata per calcolare la vicinanza tra le istanze. Più le istanze sono vicine, più sono simili. Pertanto, le caratteristiche più importanti sono quelle che contribuiscono </w:t>
+      </w:r>
+      <w:r>
+        <w:rPr>
+          <w:highlight w:val="yellow"/>
+          <w:lang w:val="en-US"/>
+        </w:rPr>
+        <w:t>maggiormente</w:t>
+      </w:r>
+      <w:r>
+        <w:rPr>
+          <w:highlight w:val="yellow"/>
+        </w:rPr>
+        <w:t xml:space="preserve"> al calcolo della distanza.</w:t>
       </w:r>
     </w:p>
     <w:p>
@@ -8483,7 +8526,20 @@
         <w:rPr>
           <w:highlight w:val="yellow"/>
         </w:rPr>
-        <w:t>Un modo per visualizzare l'importanza delle caratteristiche per un classificatore KNN è quello di utilizzare una mappa di calore della matrice di correlazione a coppie delle caratteristiche. Le caratteristiche con correlazioni elevate avranno un impatto minore sul calcolo della distanza, mentre le caratteristiche non correlate avranno un impatto maggiore.</w:t>
+        <w:t>Un modo per visualizzare l'importanza delle caratteristiche per un classificatore KNN è quello di utilizzare una mappa di calore della matrice di correlazione a coppie delle caratteristiche. Le caratteristiche con correlazioni elevate avranno un impatto minore sul calcolo della distanza, mentre le caratteristiche non correlate</w:t>
+      </w:r>
+      <w:r>
+        <w:rPr>
+          <w:highlight w:val="yellow"/>
+          <w:lang w:val="en-US"/>
+        </w:rPr>
+        <w:t xml:space="preserve"> riporteranno l' effetto contrario</w:t>
+      </w:r>
+      <w:r>
+        <w:rPr>
+          <w:highlight w:val="yellow"/>
+        </w:rPr>
+        <w:t>.</w:t>
       </w:r>
     </w:p>
     <w:p>
@@ -8498,19 +8554,7 @@
         <w:rPr>
           <w:highlight w:val="yellow"/>
         </w:rPr>
-        <w:t xml:space="preserve">Il seguente codice viene utilizzato per creare una </w:t>
-      </w:r>
-      <w:r>
-        <w:rPr>
-          <w:highlight w:val="yellow"/>
-        </w:rPr>
-        <w:t xml:space="preserve">heatmap </w:t>
-      </w:r>
-      <w:r>
-        <w:rPr>
-          <w:highlight w:val="yellow"/>
-        </w:rPr>
-        <w:t>della matrice di correlazione delle caratteristiche:</w:t>
+        <w:t>Il seguente codice viene utilizzato per creare una heatmap della matrice di correlazione delle caratteristiche:</w:t>
       </w:r>
     </w:p>
     <w:p>
@@ -8597,31 +8641,7 @@
         <w:rPr>
           <w:highlight w:val="yellow"/>
         </w:rPr>
-        <w:t xml:space="preserve">Questo codice creerà una </w:t>
-      </w:r>
-      <w:r>
-        <w:rPr>
-          <w:highlight w:val="yellow"/>
-        </w:rPr>
-        <w:t>heatmap</w:t>
-      </w:r>
-      <w:r>
-        <w:rPr>
-          <w:highlight w:val="yellow"/>
-        </w:rPr>
-        <w:t xml:space="preserve"> della matrice di correlazione delle caratteristiche nel set di addestramento. Il colore di ogni quadrato nella </w:t>
-      </w:r>
-      <w:r>
-        <w:rPr>
-          <w:highlight w:val="yellow"/>
-        </w:rPr>
-        <w:t xml:space="preserve">heatmap </w:t>
-      </w:r>
-      <w:r>
-        <w:rPr>
-          <w:highlight w:val="yellow"/>
-        </w:rPr>
-        <w:t xml:space="preserve">rappresenta la correlazione tra due caratteristiche. </w:t>
+        <w:t xml:space="preserve">Questo codice creerà una heatmap della matrice di correlazione delle caratteristiche nel set di addestramento. Il colore di ogni quadrato nella heatmap rappresenta la correlazione tra due caratteristiche. </w:t>
       </w:r>
     </w:p>
     <w:p>
@@ -8633,19 +8653,20 @@
         <w:rPr>
           <w:highlight w:val="yellow"/>
         </w:rPr>
-        <w:t xml:space="preserve">Le caratteristiche altamente correlate saranno vicine tra loro nella </w:t>
-      </w:r>
-      <w:r>
-        <w:rPr>
-          <w:highlight w:val="yellow"/>
-        </w:rPr>
-        <w:t>heatmap</w:t>
-      </w:r>
-      <w:r>
-        <w:rPr>
-          <w:highlight w:val="yellow"/>
-        </w:rPr>
-        <w:t>, mentre le caratteristiche non correlate saranno distanti.</w:t>
+        <w:t xml:space="preserve">Le caratteristiche altamente correlate saranno vicine tra loro nella heatmap, mentre le caratteristiche non correlate </w:t>
+      </w:r>
+      <w:r>
+        <w:rPr>
+          <w:highlight w:val="yellow"/>
+          <w:lang w:val="en-US"/>
+        </w:rPr>
+        <w:t>risulteranno</w:t>
+      </w:r>
+      <w:r>
+        <w:rPr>
+          <w:highlight w:val="yellow"/>
+        </w:rPr>
+        <w:t xml:space="preserve"> distanti.</w:t>
       </w:r>
       <w:r>
         <w:t xml:space="preserve"> </w:t>
@@ -8674,32 +8695,26 @@
           <w:highlight w:val="yellow"/>
         </w:rPr>
         <w:drawing>
-          <wp:inline distT="0" distB="0" distL="0" distR="0" wp14:anchorId="192E6B97" wp14:editId="718FACCC">
+          <wp:inline distT="0" distB="0" distL="0" distR="0" wp14:anchorId="7D43B430" wp14:editId="29649BC9">
             <wp:extent cx="4716780" cy="3939540"/>
             <wp:effectExtent l="0" t="0" r="7620" b="3810"/>
-            <wp:docPr id="1536971937" name="Immagine 1" descr="Immagine che contiene modello, schermata, Policromia, Rettangolo&#10;&#10;Descrizione generata automaticamente"/>
+            <wp:docPr id="1027" name="Immagine 1" descr="Immagine che contiene modello, schermata, Policromia, Rettangolo&#10;&#10;Descrizione generata automaticamente"/>
             <wp:cNvGraphicFramePr>
-              <a:graphicFrameLocks xmlns:a="http://schemas.openxmlformats.org/drawingml/2006/main" noChangeAspect="1"/>
+              <a:graphicFrameLocks xmlns:a="http://schemas.openxmlformats.org/drawingml/2006/main"/>
             </wp:cNvGraphicFramePr>
             <a:graphic xmlns:a="http://schemas.openxmlformats.org/drawingml/2006/main">
               <a:graphicData uri="http://schemas.openxmlformats.org/drawingml/2006/picture">
                 <pic:pic xmlns:pic="http://schemas.openxmlformats.org/drawingml/2006/picture">
                   <pic:nvPicPr>
-                    <pic:cNvPr id="1536971937" name="Immagine 1" descr="Immagine che contiene modello, schermata, Policromia, Rettangolo&#10;&#10;Descrizione generata automaticamente"/>
+                    <pic:cNvPr id="1" name="Immagine 1"/>
                     <pic:cNvPicPr/>
                   </pic:nvPicPr>
-                  <pic:blipFill rotWithShape="1">
-                    <a:blip r:embed="rId24">
-                      <a:extLst>
-                        <a:ext uri="{28A0092B-C50C-407E-A947-70E740481C1C}">
-                          <a14:useLocalDpi xmlns:a14="http://schemas.microsoft.com/office/drawing/2010/main" val="0"/>
-                        </a:ext>
-                      </a:extLst>
-                    </a:blip>
+                  <pic:blipFill>
+                    <a:blip r:embed="rId24" cstate="print"/>
                     <a:srcRect l="8467" t="11000" r="14463" b="4118"/>
                     <a:stretch/>
                   </pic:blipFill>
-                  <pic:spPr bwMode="auto">
+                  <pic:spPr>
                     <a:xfrm>
                       <a:off x="0" y="0"/>
                       <a:ext cx="4716780" cy="3939540"/>
@@ -8710,11 +8725,6 @@
                     <a:ln>
                       <a:noFill/>
                     </a:ln>
-                    <a:extLst>
-                      <a:ext uri="{53640926-AAD7-44D8-BBD7-CCE9431645EC}">
-                        <a14:shadowObscured xmlns:a14="http://schemas.microsoft.com/office/drawing/2010/main"/>
-                      </a:ext>
-                    </a:extLst>
                   </pic:spPr>
                 </pic:pic>
               </a:graphicData>
@@ -8732,10 +8742,35 @@
         <w:rPr>
           <w:highlight w:val="yellow"/>
         </w:rPr>
-        <w:t>Dalla heatmap riportata è possibile dedurre che, oltre all’ovvia correlazione di ogni Action Units a se stessa, ad esempio, la AU1 e la AU2 sono strettamente correlate, o ancora, AU12 e AU6 sono ancora più strettamente correlate e quindi influenzano particolarmente le predizioni risultanti.</w:t>
-      </w:r>
-    </w:p>
-    <w:bookmarkEnd w:id="1"/>
+        <w:t>Dalla heatmap riportata è possibile dedurre che, oltre all’ovvia correlazione di ogni Action Units a se stessa, ad esempio, la AU1 e la AU2 sono strettamente correlate, o ancora, AU12 e AU6 sono ancora più strettamente correlate</w:t>
+      </w:r>
+      <w:r>
+        <w:rPr>
+          <w:highlight w:val="yellow"/>
+          <w:lang w:val="en-US"/>
+        </w:rPr>
+        <w:t>, indi,</w:t>
+      </w:r>
+      <w:r>
+        <w:rPr>
+          <w:highlight w:val="yellow"/>
+        </w:rPr>
+        <w:t xml:space="preserve"> influenz</w:t>
+      </w:r>
+      <w:r>
+        <w:rPr>
+          <w:highlight w:val="yellow"/>
+          <w:lang w:val="en-US"/>
+        </w:rPr>
+        <w:t>eran</w:t>
+      </w:r>
+      <w:r>
+        <w:rPr>
+          <w:highlight w:val="yellow"/>
+        </w:rPr>
+        <w:t>no particolarmente le predizioni risultanti.</w:t>
+      </w:r>
+    </w:p>
     <w:p>
       <w:pPr>
         <w:pStyle w:val="Paragrafoelenco"/>

</xml_diff>